<commit_message>
Sumo manual terminado con caratula
Sumo manual terminado con caratula. Tanto en PDF como Word
</commit_message>
<xml_diff>
--- a/manual/Manual.docx
+++ b/manual/Manual.docx
@@ -1,20 +1,1065 @@
 
 <file path=word/document.xml><?xml version="1.0" encoding="utf-8"?>
-<w:document xmlns:wpc="http://schemas.microsoft.com/office/word/2010/wordprocessingCanvas" xmlns:mc="http://schemas.openxmlformats.org/markup-compatibility/2006" xmlns:o="urn:schemas-microsoft-com:office:office" xmlns:r="http://schemas.openxmlformats.org/officeDocument/2006/relationships" xmlns:m="http://schemas.openxmlformats.org/officeDocument/2006/math" xmlns:v="urn:schemas-microsoft-com:vml" xmlns:wp14="http://schemas.microsoft.com/office/word/2010/wordprocessingDrawing" xmlns:wp="http://schemas.openxmlformats.org/drawingml/2006/wordprocessingDrawing" xmlns:w10="urn:schemas-microsoft-com:office:word" xmlns:w="http://schemas.openxmlformats.org/wordprocessingml/2006/main" xmlns:w14="http://schemas.microsoft.com/office/word/2010/wordml" xmlns:wpg="http://schemas.microsoft.com/office/word/2010/wordprocessingGroup" xmlns:wpi="http://schemas.microsoft.com/office/word/2010/wordprocessingInk" xmlns:wne="http://schemas.microsoft.com/office/word/2006/wordml" xmlns:wps="http://schemas.microsoft.com/office/word/2010/wordprocessingShape" mc:Ignorable="w14 wp14">
+<w:document xmlns:wpc="http://schemas.microsoft.com/office/word/2010/wordprocessingCanvas" xmlns:cx="http://schemas.microsoft.com/office/drawing/2014/chartex" xmlns:cx1="http://schemas.microsoft.com/office/drawing/2015/9/8/chartex" xmlns:cx2="http://schemas.microsoft.com/office/drawing/2015/10/21/chartex" xmlns:cx3="http://schemas.microsoft.com/office/drawing/2016/5/9/chartex" xmlns:cx4="http://schemas.microsoft.com/office/drawing/2016/5/10/chartex" xmlns:cx5="http://schemas.microsoft.com/office/drawing/2016/5/11/chartex" xmlns:cx6="http://schemas.microsoft.com/office/drawing/2016/5/12/chartex" xmlns:cx7="http://schemas.microsoft.com/office/drawing/2016/5/13/chartex" xmlns:cx8="http://schemas.microsoft.com/office/drawing/2016/5/14/chartex" xmlns:mc="http://schemas.openxmlformats.org/markup-compatibility/2006" xmlns:aink="http://schemas.microsoft.com/office/drawing/2016/ink" xmlns:am3d="http://schemas.microsoft.com/office/drawing/2017/model3d" xmlns:o="urn:schemas-microsoft-com:office:office" xmlns:r="http://schemas.openxmlformats.org/officeDocument/2006/relationships" xmlns:m="http://schemas.openxmlformats.org/officeDocument/2006/math" xmlns:v="urn:schemas-microsoft-com:vml" xmlns:wp14="http://schemas.microsoft.com/office/word/2010/wordprocessingDrawing" xmlns:wp="http://schemas.openxmlformats.org/drawingml/2006/wordprocessingDrawing" xmlns:w10="urn:schemas-microsoft-com:office:word" xmlns:w="http://schemas.openxmlformats.org/wordprocessingml/2006/main" xmlns:w14="http://schemas.microsoft.com/office/word/2010/wordml" xmlns:w15="http://schemas.microsoft.com/office/word/2012/wordml" xmlns:w16cid="http://schemas.microsoft.com/office/word/2016/wordml/cid" xmlns:w16se="http://schemas.microsoft.com/office/word/2015/wordml/symex" xmlns:wpg="http://schemas.microsoft.com/office/word/2010/wordprocessingGroup" xmlns:wpi="http://schemas.microsoft.com/office/word/2010/wordprocessingInk" xmlns:wne="http://schemas.microsoft.com/office/word/2006/wordml" xmlns:wps="http://schemas.microsoft.com/office/word/2010/wordprocessingShape" mc:Ignorable="w14 w15 w16se w16cid wp14">
   <w:body>
+    <w:p/>
+    <w:p/>
     <w:p>
       <w:r>
-        <w:t>FINTER</w:t>
-      </w:r>
+        <w:rPr>
+          <w:rFonts w:ascii="Times New Roman" w:hAnsi="Times New Roman" w:cs="Times New Roman"/>
+          <w:noProof/>
+          <w:sz w:val="24"/>
+          <w:szCs w:val="24"/>
+        </w:rPr>
+        <w:drawing>
+          <wp:anchor distT="0" distB="0" distL="114300" distR="114300" simplePos="0" relativeHeight="251644928" behindDoc="0" locked="0" layoutInCell="1" allowOverlap="0" wp14:anchorId="127E239F" wp14:editId="6737908B">
+            <wp:simplePos x="0" y="0"/>
+            <wp:positionH relativeFrom="column">
+              <wp:posOffset>0</wp:posOffset>
+            </wp:positionH>
+            <wp:positionV relativeFrom="paragraph">
+              <wp:posOffset>86995</wp:posOffset>
+            </wp:positionV>
+            <wp:extent cx="631825" cy="685800"/>
+            <wp:effectExtent l="0" t="0" r="0" b="0"/>
+            <wp:wrapNone/>
+            <wp:docPr id="1" name="Imagen 1"/>
+            <wp:cNvGraphicFramePr>
+              <a:graphicFrameLocks xmlns:a="http://schemas.openxmlformats.org/drawingml/2006/main" noChangeAspect="1"/>
+            </wp:cNvGraphicFramePr>
+            <a:graphic xmlns:a="http://schemas.openxmlformats.org/drawingml/2006/main">
+              <a:graphicData uri="http://schemas.openxmlformats.org/drawingml/2006/picture">
+                <pic:pic xmlns:pic="http://schemas.openxmlformats.org/drawingml/2006/picture">
+                  <pic:nvPicPr>
+                    <pic:cNvPr id="0" name="Picture 2"/>
+                    <pic:cNvPicPr>
+                      <a:picLocks noChangeAspect="1" noChangeArrowheads="1"/>
+                    </pic:cNvPicPr>
+                  </pic:nvPicPr>
+                  <pic:blipFill>
+                    <a:blip r:embed="rId4">
+                      <a:extLst>
+                        <a:ext uri="{28A0092B-C50C-407E-A947-70E740481C1C}">
+                          <a14:useLocalDpi xmlns:a14="http://schemas.microsoft.com/office/drawing/2010/main" val="0"/>
+                        </a:ext>
+                      </a:extLst>
+                    </a:blip>
+                    <a:srcRect/>
+                    <a:stretch>
+                      <a:fillRect/>
+                    </a:stretch>
+                  </pic:blipFill>
+                  <pic:spPr bwMode="auto">
+                    <a:xfrm>
+                      <a:off x="0" y="0"/>
+                      <a:ext cx="631825" cy="685800"/>
+                    </a:xfrm>
+                    <a:prstGeom prst="rect">
+                      <a:avLst/>
+                    </a:prstGeom>
+                    <a:noFill/>
+                  </pic:spPr>
+                </pic:pic>
+              </a:graphicData>
+            </a:graphic>
+            <wp14:sizeRelH relativeFrom="page">
+              <wp14:pctWidth>0</wp14:pctWidth>
+            </wp14:sizeRelH>
+            <wp14:sizeRelV relativeFrom="page">
+              <wp14:pctHeight>0</wp14:pctHeight>
+            </wp14:sizeRelV>
+          </wp:anchor>
+        </w:drawing>
+      </w:r>
+    </w:p>
+    <w:tbl>
+      <w:tblPr>
+        <w:tblStyle w:val="Tablaconcuadrcula"/>
+        <w:tblW w:w="0" w:type="auto"/>
+        <w:tblInd w:w="4194" w:type="dxa"/>
+        <w:tblLook w:val="01E0" w:firstRow="1" w:lastRow="1" w:firstColumn="1" w:lastColumn="1" w:noHBand="0" w:noVBand="0"/>
+      </w:tblPr>
+      <w:tblGrid>
+        <w:gridCol w:w="3309"/>
+      </w:tblGrid>
+      <w:tr>
+        <w:tc>
+          <w:tcPr>
+            <w:tcW w:w="3309" w:type="dxa"/>
+            <w:tcBorders>
+              <w:top w:val="single" w:sz="4" w:space="0" w:color="auto"/>
+              <w:left w:val="single" w:sz="4" w:space="0" w:color="auto"/>
+              <w:bottom w:val="single" w:sz="4" w:space="0" w:color="auto"/>
+              <w:right w:val="single" w:sz="4" w:space="0" w:color="auto"/>
+            </w:tcBorders>
+            <w:hideMark/>
+          </w:tcPr>
+          <w:p>
+            <w:pPr>
+              <w:rPr>
+                <w:b/>
+                <w:sz w:val="32"/>
+                <w:szCs w:val="32"/>
+              </w:rPr>
+            </w:pPr>
+            <w:r>
+              <w:rPr>
+                <w:b/>
+                <w:sz w:val="32"/>
+                <w:szCs w:val="32"/>
+              </w:rPr>
+              <w:t xml:space="preserve">GRUPO </w:t>
+            </w:r>
+            <w:r>
+              <w:rPr>
+                <w:b/>
+                <w:sz w:val="32"/>
+                <w:szCs w:val="32"/>
+              </w:rPr>
+              <w:t>MIXTO_6</w:t>
+            </w:r>
+          </w:p>
+        </w:tc>
+      </w:tr>
+    </w:tbl>
+    <w:p/>
+    <w:p/>
+    <w:p/>
+    <w:tbl>
+      <w:tblPr>
+        <w:tblStyle w:val="Tablaconcuadrcula"/>
+        <w:tblW w:w="0" w:type="auto"/>
+        <w:tblInd w:w="0" w:type="dxa"/>
+        <w:tblLook w:val="01E0" w:firstRow="1" w:lastRow="1" w:firstColumn="1" w:lastColumn="1" w:noHBand="0" w:noVBand="0"/>
+      </w:tblPr>
+      <w:tblGrid>
+        <w:gridCol w:w="2845"/>
+        <w:gridCol w:w="2446"/>
+        <w:gridCol w:w="3763"/>
+      </w:tblGrid>
+      <w:tr>
+        <w:tc>
+          <w:tcPr>
+            <w:tcW w:w="6353" w:type="dxa"/>
+            <w:gridSpan w:val="2"/>
+            <w:tcBorders>
+              <w:top w:val="single" w:sz="4" w:space="0" w:color="auto"/>
+              <w:left w:val="single" w:sz="4" w:space="0" w:color="auto"/>
+              <w:bottom w:val="single" w:sz="4" w:space="0" w:color="auto"/>
+              <w:right w:val="single" w:sz="4" w:space="0" w:color="auto"/>
+            </w:tcBorders>
+            <w:hideMark/>
+          </w:tcPr>
+          <w:p>
+            <w:pPr>
+              <w:rPr>
+                <w:b/>
+                <w:sz w:val="32"/>
+                <w:szCs w:val="32"/>
+              </w:rPr>
+            </w:pPr>
+            <w:r>
+              <w:rPr>
+                <w:b/>
+                <w:sz w:val="32"/>
+                <w:szCs w:val="32"/>
+              </w:rPr>
+              <w:t xml:space="preserve">INTEGRANTES </w:t>
+            </w:r>
+          </w:p>
+        </w:tc>
+        <w:tc>
+          <w:tcPr>
+            <w:tcW w:w="2701" w:type="dxa"/>
+            <w:tcBorders>
+              <w:top w:val="single" w:sz="4" w:space="0" w:color="auto"/>
+              <w:left w:val="single" w:sz="4" w:space="0" w:color="auto"/>
+              <w:bottom w:val="single" w:sz="4" w:space="0" w:color="auto"/>
+              <w:right w:val="single" w:sz="4" w:space="0" w:color="auto"/>
+            </w:tcBorders>
+          </w:tcPr>
+          <w:p>
+            <w:pPr>
+              <w:rPr>
+                <w:b/>
+                <w:sz w:val="32"/>
+                <w:szCs w:val="32"/>
+              </w:rPr>
+            </w:pPr>
+          </w:p>
+        </w:tc>
+      </w:tr>
+      <w:tr>
+        <w:tc>
+          <w:tcPr>
+            <w:tcW w:w="3372" w:type="dxa"/>
+            <w:tcBorders>
+              <w:top w:val="single" w:sz="4" w:space="0" w:color="auto"/>
+              <w:left w:val="single" w:sz="4" w:space="0" w:color="auto"/>
+              <w:bottom w:val="single" w:sz="4" w:space="0" w:color="auto"/>
+              <w:right w:val="single" w:sz="4" w:space="0" w:color="auto"/>
+            </w:tcBorders>
+          </w:tcPr>
+          <w:p>
+            <w:pPr>
+              <w:jc w:val="center"/>
+              <w:rPr>
+                <w:rFonts w:asciiTheme="minorHAnsi" w:hAnsiTheme="minorHAnsi" w:cstheme="minorHAnsi"/>
+                <w:sz w:val="28"/>
+                <w:szCs w:val="28"/>
+              </w:rPr>
+            </w:pPr>
+            <w:r>
+              <w:rPr>
+                <w:rFonts w:asciiTheme="minorHAnsi" w:hAnsiTheme="minorHAnsi" w:cstheme="minorHAnsi"/>
+                <w:sz w:val="28"/>
+                <w:szCs w:val="28"/>
+              </w:rPr>
+              <w:t xml:space="preserve">Federico </w:t>
+            </w:r>
+            <w:proofErr w:type="spellStart"/>
+            <w:r>
+              <w:rPr>
+                <w:rFonts w:asciiTheme="minorHAnsi" w:hAnsiTheme="minorHAnsi" w:cstheme="minorHAnsi"/>
+                <w:sz w:val="28"/>
+                <w:szCs w:val="28"/>
+              </w:rPr>
+              <w:t>Hedderwick</w:t>
+            </w:r>
+            <w:proofErr w:type="spellEnd"/>
+          </w:p>
+        </w:tc>
+        <w:tc>
+          <w:tcPr>
+            <w:tcW w:w="2981" w:type="dxa"/>
+            <w:tcBorders>
+              <w:top w:val="single" w:sz="4" w:space="0" w:color="auto"/>
+              <w:left w:val="single" w:sz="4" w:space="0" w:color="auto"/>
+              <w:bottom w:val="single" w:sz="4" w:space="0" w:color="auto"/>
+              <w:right w:val="single" w:sz="4" w:space="0" w:color="auto"/>
+            </w:tcBorders>
+          </w:tcPr>
+          <w:p>
+            <w:pPr>
+              <w:jc w:val="center"/>
+              <w:rPr>
+                <w:rFonts w:asciiTheme="minorHAnsi" w:hAnsiTheme="minorHAnsi" w:cstheme="minorHAnsi"/>
+                <w:sz w:val="28"/>
+                <w:szCs w:val="28"/>
+              </w:rPr>
+            </w:pPr>
+            <w:r>
+              <w:rPr>
+                <w:rFonts w:asciiTheme="minorHAnsi" w:hAnsiTheme="minorHAnsi" w:cstheme="minorHAnsi"/>
+                <w:sz w:val="28"/>
+                <w:szCs w:val="28"/>
+              </w:rPr>
+              <w:t>134960-0</w:t>
+            </w:r>
+          </w:p>
+        </w:tc>
+        <w:tc>
+          <w:tcPr>
+            <w:tcW w:w="2701" w:type="dxa"/>
+            <w:tcBorders>
+              <w:top w:val="single" w:sz="4" w:space="0" w:color="auto"/>
+              <w:left w:val="single" w:sz="4" w:space="0" w:color="auto"/>
+              <w:bottom w:val="single" w:sz="4" w:space="0" w:color="auto"/>
+              <w:right w:val="single" w:sz="4" w:space="0" w:color="auto"/>
+            </w:tcBorders>
+          </w:tcPr>
+          <w:p>
+            <w:pPr>
+              <w:jc w:val="center"/>
+              <w:rPr>
+                <w:rFonts w:asciiTheme="minorHAnsi" w:hAnsiTheme="minorHAnsi" w:cstheme="minorHAnsi"/>
+                <w:sz w:val="28"/>
+                <w:szCs w:val="28"/>
+              </w:rPr>
+            </w:pPr>
+            <w:r>
+              <w:rPr>
+                <w:rFonts w:asciiTheme="minorHAnsi" w:hAnsiTheme="minorHAnsi" w:cstheme="minorHAnsi"/>
+                <w:sz w:val="28"/>
+                <w:szCs w:val="28"/>
+              </w:rPr>
+              <w:t>fhedderw@gmail.com</w:t>
+            </w:r>
+          </w:p>
+        </w:tc>
+      </w:tr>
+      <w:tr>
+        <w:tc>
+          <w:tcPr>
+            <w:tcW w:w="3372" w:type="dxa"/>
+            <w:tcBorders>
+              <w:top w:val="single" w:sz="4" w:space="0" w:color="auto"/>
+              <w:left w:val="single" w:sz="4" w:space="0" w:color="auto"/>
+              <w:bottom w:val="single" w:sz="4" w:space="0" w:color="auto"/>
+              <w:right w:val="single" w:sz="4" w:space="0" w:color="auto"/>
+            </w:tcBorders>
+          </w:tcPr>
+          <w:p>
+            <w:pPr>
+              <w:jc w:val="center"/>
+              <w:rPr>
+                <w:rFonts w:asciiTheme="minorHAnsi" w:hAnsiTheme="minorHAnsi" w:cstheme="minorHAnsi"/>
+                <w:sz w:val="28"/>
+                <w:szCs w:val="28"/>
+              </w:rPr>
+            </w:pPr>
+            <w:r>
+              <w:rPr>
+                <w:rFonts w:asciiTheme="minorHAnsi" w:hAnsiTheme="minorHAnsi" w:cstheme="minorHAnsi"/>
+                <w:sz w:val="28"/>
+                <w:szCs w:val="28"/>
+              </w:rPr>
+              <w:t>Lorenzo Gutierrez</w:t>
+            </w:r>
+          </w:p>
+        </w:tc>
+        <w:tc>
+          <w:tcPr>
+            <w:tcW w:w="2981" w:type="dxa"/>
+            <w:tcBorders>
+              <w:top w:val="single" w:sz="4" w:space="0" w:color="auto"/>
+              <w:left w:val="single" w:sz="4" w:space="0" w:color="auto"/>
+              <w:bottom w:val="single" w:sz="4" w:space="0" w:color="auto"/>
+              <w:right w:val="single" w:sz="4" w:space="0" w:color="auto"/>
+            </w:tcBorders>
+          </w:tcPr>
+          <w:p>
+            <w:pPr>
+              <w:jc w:val="center"/>
+              <w:rPr>
+                <w:rFonts w:asciiTheme="minorHAnsi" w:hAnsiTheme="minorHAnsi" w:cstheme="minorHAnsi"/>
+                <w:sz w:val="28"/>
+                <w:szCs w:val="28"/>
+              </w:rPr>
+            </w:pPr>
+            <w:r>
+              <w:rPr>
+                <w:rFonts w:asciiTheme="minorHAnsi" w:hAnsiTheme="minorHAnsi" w:cstheme="minorHAnsi"/>
+                <w:sz w:val="28"/>
+                <w:szCs w:val="28"/>
+              </w:rPr>
+              <w:t>147500-9</w:t>
+            </w:r>
+          </w:p>
+        </w:tc>
+        <w:tc>
+          <w:tcPr>
+            <w:tcW w:w="2701" w:type="dxa"/>
+            <w:tcBorders>
+              <w:top w:val="single" w:sz="4" w:space="0" w:color="auto"/>
+              <w:left w:val="single" w:sz="4" w:space="0" w:color="auto"/>
+              <w:bottom w:val="single" w:sz="4" w:space="0" w:color="auto"/>
+              <w:right w:val="single" w:sz="4" w:space="0" w:color="auto"/>
+            </w:tcBorders>
+          </w:tcPr>
+          <w:p>
+            <w:pPr>
+              <w:jc w:val="center"/>
+              <w:rPr>
+                <w:rFonts w:asciiTheme="minorHAnsi" w:hAnsiTheme="minorHAnsi" w:cstheme="minorHAnsi"/>
+                <w:sz w:val="28"/>
+                <w:szCs w:val="28"/>
+              </w:rPr>
+            </w:pPr>
+            <w:r>
+              <w:rPr>
+                <w:rFonts w:cstheme="minorHAnsi"/>
+                <w:sz w:val="28"/>
+                <w:szCs w:val="28"/>
+              </w:rPr>
+              <w:t>lorenzo.e.gutierrez@gmail.com</w:t>
+            </w:r>
+          </w:p>
+        </w:tc>
+      </w:tr>
+      <w:tr>
+        <w:tc>
+          <w:tcPr>
+            <w:tcW w:w="3372" w:type="dxa"/>
+            <w:tcBorders>
+              <w:top w:val="single" w:sz="4" w:space="0" w:color="auto"/>
+              <w:left w:val="single" w:sz="4" w:space="0" w:color="auto"/>
+              <w:bottom w:val="single" w:sz="4" w:space="0" w:color="auto"/>
+              <w:right w:val="single" w:sz="4" w:space="0" w:color="auto"/>
+            </w:tcBorders>
+          </w:tcPr>
+          <w:p>
+            <w:pPr>
+              <w:jc w:val="center"/>
+              <w:rPr>
+                <w:rFonts w:asciiTheme="minorHAnsi" w:hAnsiTheme="minorHAnsi" w:cstheme="minorHAnsi"/>
+                <w:sz w:val="28"/>
+                <w:szCs w:val="28"/>
+              </w:rPr>
+            </w:pPr>
+            <w:r>
+              <w:rPr>
+                <w:rFonts w:asciiTheme="minorHAnsi" w:hAnsiTheme="minorHAnsi" w:cstheme="minorHAnsi"/>
+                <w:sz w:val="28"/>
+                <w:szCs w:val="28"/>
+              </w:rPr>
+              <w:t xml:space="preserve">Patricio </w:t>
+            </w:r>
+            <w:proofErr w:type="spellStart"/>
+            <w:r>
+              <w:rPr>
+                <w:rFonts w:asciiTheme="minorHAnsi" w:hAnsiTheme="minorHAnsi" w:cstheme="minorHAnsi"/>
+                <w:sz w:val="28"/>
+                <w:szCs w:val="28"/>
+              </w:rPr>
+              <w:t>Martig</w:t>
+            </w:r>
+            <w:proofErr w:type="spellEnd"/>
+          </w:p>
+        </w:tc>
+        <w:tc>
+          <w:tcPr>
+            <w:tcW w:w="2981" w:type="dxa"/>
+            <w:tcBorders>
+              <w:top w:val="single" w:sz="4" w:space="0" w:color="auto"/>
+              <w:left w:val="single" w:sz="4" w:space="0" w:color="auto"/>
+              <w:bottom w:val="single" w:sz="4" w:space="0" w:color="auto"/>
+              <w:right w:val="single" w:sz="4" w:space="0" w:color="auto"/>
+            </w:tcBorders>
+          </w:tcPr>
+          <w:p>
+            <w:pPr>
+              <w:jc w:val="center"/>
+              <w:rPr>
+                <w:rFonts w:asciiTheme="minorHAnsi" w:hAnsiTheme="minorHAnsi" w:cstheme="minorHAnsi"/>
+                <w:sz w:val="28"/>
+                <w:szCs w:val="28"/>
+              </w:rPr>
+            </w:pPr>
+            <w:r>
+              <w:rPr>
+                <w:rFonts w:asciiTheme="minorHAnsi" w:hAnsiTheme="minorHAnsi" w:cstheme="minorHAnsi"/>
+                <w:sz w:val="28"/>
+                <w:szCs w:val="28"/>
+              </w:rPr>
+              <w:t>159</w:t>
+            </w:r>
+            <w:r>
+              <w:rPr>
+                <w:rFonts w:asciiTheme="minorHAnsi" w:hAnsiTheme="minorHAnsi" w:cstheme="minorHAnsi"/>
+                <w:sz w:val="28"/>
+                <w:szCs w:val="28"/>
+              </w:rPr>
+              <w:t>687-1</w:t>
+            </w:r>
+          </w:p>
+        </w:tc>
+        <w:tc>
+          <w:tcPr>
+            <w:tcW w:w="2701" w:type="dxa"/>
+            <w:tcBorders>
+              <w:top w:val="single" w:sz="4" w:space="0" w:color="auto"/>
+              <w:left w:val="single" w:sz="4" w:space="0" w:color="auto"/>
+              <w:bottom w:val="single" w:sz="4" w:space="0" w:color="auto"/>
+              <w:right w:val="single" w:sz="4" w:space="0" w:color="auto"/>
+            </w:tcBorders>
+          </w:tcPr>
+          <w:p>
+            <w:pPr>
+              <w:jc w:val="center"/>
+              <w:rPr>
+                <w:rFonts w:asciiTheme="minorHAnsi" w:hAnsiTheme="minorHAnsi" w:cstheme="minorHAnsi"/>
+                <w:sz w:val="28"/>
+                <w:szCs w:val="28"/>
+              </w:rPr>
+            </w:pPr>
+            <w:r>
+              <w:rPr>
+                <w:rFonts w:asciiTheme="minorHAnsi" w:hAnsiTheme="minorHAnsi" w:cstheme="minorHAnsi"/>
+                <w:sz w:val="28"/>
+                <w:szCs w:val="28"/>
+              </w:rPr>
+              <w:t>martigpatricio@gmail.com</w:t>
+            </w:r>
+          </w:p>
+        </w:tc>
+      </w:tr>
+    </w:tbl>
+    <w:p/>
+    <w:tbl>
+      <w:tblPr>
+        <w:tblpPr w:leftFromText="187" w:rightFromText="187" w:vertAnchor="page" w:horzAnchor="margin" w:tblpY="8716"/>
+        <w:tblW w:w="5000" w:type="pct"/>
+        <w:tblLook w:val="04A0" w:firstRow="1" w:lastRow="0" w:firstColumn="1" w:lastColumn="0" w:noHBand="0" w:noVBand="1"/>
+      </w:tblPr>
+      <w:tblGrid>
+        <w:gridCol w:w="9054"/>
+      </w:tblGrid>
+      <w:tr>
+        <w:tc>
+          <w:tcPr>
+            <w:tcW w:w="0" w:type="auto"/>
+          </w:tcPr>
+          <w:p>
+            <w:pPr>
+              <w:pStyle w:val="Sinespaciado"/>
+              <w:rPr>
+                <w:rFonts w:asciiTheme="majorHAnsi" w:hAnsiTheme="majorHAnsi"/>
+                <w:b/>
+                <w:bCs/>
+                <w:caps/>
+                <w:sz w:val="72"/>
+                <w:szCs w:val="72"/>
+              </w:rPr>
+            </w:pPr>
+            <w:r>
+              <w:rPr>
+                <w:rFonts w:asciiTheme="majorHAnsi" w:hAnsiTheme="majorHAnsi"/>
+                <w:b/>
+                <w:bCs/>
+                <w:caps/>
+                <w:sz w:val="72"/>
+                <w:szCs w:val="72"/>
+              </w:rPr>
+              <w:t>Trabajo práctico integrador</w:t>
+            </w:r>
+            <w:r>
+              <w:rPr>
+                <w:rFonts w:asciiTheme="majorHAnsi" w:hAnsiTheme="majorHAnsi"/>
+                <w:b/>
+                <w:bCs/>
+                <w:caps/>
+                <w:sz w:val="72"/>
+                <w:szCs w:val="72"/>
+              </w:rPr>
+              <w:t xml:space="preserve"> – 2d</w:t>
+            </w:r>
+            <w:r>
+              <w:rPr>
+                <w:rFonts w:asciiTheme="majorHAnsi" w:hAnsiTheme="majorHAnsi"/>
+                <w:b/>
+                <w:bCs/>
+                <w:caps/>
+                <w:sz w:val="72"/>
+                <w:szCs w:val="72"/>
+              </w:rPr>
+              <w:t>o cuatrimestre 2019</w:t>
+            </w:r>
+          </w:p>
+        </w:tc>
+      </w:tr>
+      <w:tr>
+        <w:tc>
+          <w:tcPr>
+            <w:tcW w:w="0" w:type="auto"/>
+          </w:tcPr>
+          <w:p>
+            <w:pPr>
+              <w:pStyle w:val="Sinespaciado"/>
+              <w:rPr>
+                <w:rFonts w:asciiTheme="majorHAnsi" w:hAnsiTheme="majorHAnsi"/>
+                <w:b/>
+                <w:sz w:val="30"/>
+                <w:szCs w:val="30"/>
+              </w:rPr>
+            </w:pPr>
+          </w:p>
+          <w:p>
+            <w:pPr>
+              <w:pStyle w:val="Sinespaciado"/>
+              <w:rPr>
+                <w:rFonts w:asciiTheme="majorHAnsi" w:hAnsiTheme="majorHAnsi"/>
+                <w:b/>
+                <w:sz w:val="30"/>
+                <w:szCs w:val="30"/>
+              </w:rPr>
+            </w:pPr>
+            <w:r>
+              <w:rPr>
+                <w:rFonts w:asciiTheme="majorHAnsi" w:hAnsiTheme="majorHAnsi"/>
+                <w:b/>
+                <w:sz w:val="30"/>
+                <w:szCs w:val="30"/>
+              </w:rPr>
+              <w:t>Año 20</w:t>
+            </w:r>
+            <w:r>
+              <w:rPr>
+                <w:rFonts w:asciiTheme="majorHAnsi" w:hAnsiTheme="majorHAnsi"/>
+                <w:b/>
+                <w:sz w:val="30"/>
+                <w:szCs w:val="30"/>
+              </w:rPr>
+              <w:t>19</w:t>
+            </w:r>
+          </w:p>
+          <w:p>
+            <w:pPr>
+              <w:pStyle w:val="Sinespaciado"/>
+              <w:rPr>
+                <w:rFonts w:asciiTheme="majorHAnsi" w:hAnsiTheme="majorHAnsi"/>
+                <w:b/>
+                <w:sz w:val="30"/>
+                <w:szCs w:val="30"/>
+              </w:rPr>
+            </w:pPr>
+            <w:r>
+              <w:rPr>
+                <w:rFonts w:asciiTheme="majorHAnsi" w:hAnsiTheme="majorHAnsi"/>
+                <w:b/>
+                <w:sz w:val="30"/>
+                <w:szCs w:val="30"/>
+              </w:rPr>
+              <w:t xml:space="preserve">Fecha de actualización: </w:t>
+            </w:r>
+            <w:r>
+              <w:rPr>
+                <w:rFonts w:asciiTheme="majorHAnsi" w:hAnsiTheme="majorHAnsi"/>
+                <w:b/>
+                <w:sz w:val="30"/>
+                <w:szCs w:val="30"/>
+              </w:rPr>
+              <w:t>12</w:t>
+            </w:r>
+            <w:r>
+              <w:rPr>
+                <w:rFonts w:asciiTheme="majorHAnsi" w:hAnsiTheme="majorHAnsi"/>
+                <w:b/>
+                <w:sz w:val="30"/>
+                <w:szCs w:val="30"/>
+              </w:rPr>
+              <w:t>/</w:t>
+            </w:r>
+            <w:r>
+              <w:rPr>
+                <w:rFonts w:asciiTheme="majorHAnsi" w:hAnsiTheme="majorHAnsi"/>
+                <w:b/>
+                <w:sz w:val="30"/>
+                <w:szCs w:val="30"/>
+              </w:rPr>
+              <w:t>11</w:t>
+            </w:r>
+            <w:r>
+              <w:rPr>
+                <w:rFonts w:asciiTheme="majorHAnsi" w:hAnsiTheme="majorHAnsi"/>
+                <w:b/>
+                <w:sz w:val="30"/>
+                <w:szCs w:val="30"/>
+              </w:rPr>
+              <w:t>/201</w:t>
+            </w:r>
+            <w:r>
+              <w:rPr>
+                <w:rFonts w:asciiTheme="majorHAnsi" w:hAnsiTheme="majorHAnsi"/>
+                <w:b/>
+                <w:sz w:val="30"/>
+                <w:szCs w:val="30"/>
+              </w:rPr>
+              <w:t>9</w:t>
+            </w:r>
+          </w:p>
+          <w:p>
+            <w:pPr>
+              <w:pStyle w:val="Sinespaciado"/>
+              <w:rPr>
+                <w:rFonts w:asciiTheme="majorHAnsi" w:hAnsiTheme="majorHAnsi"/>
+                <w:b/>
+                <w:sz w:val="30"/>
+                <w:szCs w:val="30"/>
+              </w:rPr>
+            </w:pPr>
+          </w:p>
+          <w:p>
+            <w:pPr>
+              <w:pStyle w:val="Sinespaciado"/>
+              <w:rPr>
+                <w:rFonts w:asciiTheme="majorHAnsi" w:hAnsiTheme="majorHAnsi"/>
+                <w:b/>
+                <w:sz w:val="30"/>
+                <w:szCs w:val="30"/>
+              </w:rPr>
+            </w:pPr>
+            <w:bookmarkStart w:id="0" w:name="_GoBack"/>
+            <w:bookmarkEnd w:id="0"/>
+          </w:p>
+          <w:p>
+            <w:pPr>
+              <w:pStyle w:val="Sinespaciado"/>
+              <w:rPr>
+                <w:rFonts w:asciiTheme="majorHAnsi" w:hAnsiTheme="majorHAnsi"/>
+                <w:color w:val="808080"/>
+                <w:sz w:val="30"/>
+                <w:szCs w:val="30"/>
+              </w:rPr>
+            </w:pPr>
+          </w:p>
+        </w:tc>
+      </w:tr>
+    </w:tbl>
+    <w:p/>
+    <w:p/>
+    <w:p/>
+    <w:p>
+      <w:pPr>
+        <w:rPr>
+          <w:sz w:val="24"/>
+          <w:szCs w:val="24"/>
+          <w:u w:val="single"/>
+        </w:rPr>
+      </w:pPr>
     </w:p>
     <w:p>
+      <w:pPr>
+        <w:pStyle w:val="Ttulo2"/>
+        <w:rPr>
+          <w:u w:val="single"/>
+        </w:rPr>
+      </w:pPr>
+      <w:r>
+        <w:rPr>
+          <w:u w:val="single"/>
+        </w:rPr>
+        <w:t xml:space="preserve">Pantalla principal de </w:t>
+      </w:r>
+      <w:r>
+        <w:rPr>
+          <w:u w:val="single"/>
+        </w:rPr>
+        <w:t>FINTER</w:t>
+      </w:r>
+      <w:r>
+        <w:rPr>
+          <w:u w:val="single"/>
+        </w:rPr>
+        <w:t>:</w:t>
+      </w:r>
+    </w:p>
+    <w:p/>
+    <w:p>
+      <w:pPr>
+        <w:jc w:val="center"/>
+      </w:pPr>
+      <w:r>
+        <w:rPr>
+          <w:noProof/>
+        </w:rPr>
+        <w:lastRenderedPageBreak/>
+        <mc:AlternateContent>
+          <mc:Choice Requires="wps">
+            <w:drawing>
+              <wp:anchor distT="0" distB="0" distL="114300" distR="114300" simplePos="0" relativeHeight="251652096" behindDoc="0" locked="0" layoutInCell="1" allowOverlap="1" wp14:anchorId="5183664A" wp14:editId="714A3341">
+                <wp:simplePos x="0" y="0"/>
+                <wp:positionH relativeFrom="column">
+                  <wp:posOffset>2400300</wp:posOffset>
+                </wp:positionH>
+                <wp:positionV relativeFrom="paragraph">
+                  <wp:posOffset>523875</wp:posOffset>
+                </wp:positionV>
+                <wp:extent cx="1828800" cy="1828800"/>
+                <wp:effectExtent l="0" t="0" r="0" b="0"/>
+                <wp:wrapNone/>
+                <wp:docPr id="5" name="Cuadro de texto 5"/>
+                <wp:cNvGraphicFramePr/>
+                <a:graphic xmlns:a="http://schemas.openxmlformats.org/drawingml/2006/main">
+                  <a:graphicData uri="http://schemas.microsoft.com/office/word/2010/wordprocessingShape">
+                    <wps:wsp>
+                      <wps:cNvSpPr txBox="1"/>
+                      <wps:spPr>
+                        <a:xfrm>
+                          <a:off x="0" y="0"/>
+                          <a:ext cx="1828800" cy="1828800"/>
+                        </a:xfrm>
+                        <a:prstGeom prst="rect">
+                          <a:avLst/>
+                        </a:prstGeom>
+                        <a:noFill/>
+                        <a:ln>
+                          <a:noFill/>
+                        </a:ln>
+                      </wps:spPr>
+                      <wps:txbx>
+                        <w:txbxContent>
+                          <w:p>
+                            <w:pPr>
+                              <w:jc w:val="center"/>
+                              <w:rPr>
+                                <w:b/>
+                                <w:noProof/>
+                                <w:color w:val="262626" w:themeColor="text1" w:themeTint="D9"/>
+                                <w:sz w:val="56"/>
+                                <w:szCs w:val="56"/>
+                                <w:lang w:val="es-MX"/>
+                                <w14:shadow w14:blurRad="0" w14:dist="38100" w14:dir="2700000" w14:sx="100000" w14:sy="100000" w14:kx="0" w14:ky="0" w14:algn="bl">
+                                  <w14:schemeClr w14:val="accent5"/>
+                                </w14:shadow>
+                                <w14:textOutline w14:w="6731" w14:cap="flat" w14:cmpd="sng" w14:algn="ctr">
+                                  <w14:solidFill>
+                                    <w14:schemeClr w14:val="bg1"/>
+                                  </w14:solidFill>
+                                  <w14:prstDash w14:val="solid"/>
+                                  <w14:round/>
+                                </w14:textOutline>
+                              </w:rPr>
+                            </w:pPr>
+                            <w:r>
+                              <w:rPr>
+                                <w:b/>
+                                <w:noProof/>
+                                <w:color w:val="262626" w:themeColor="text1" w:themeTint="D9"/>
+                                <w:sz w:val="56"/>
+                                <w:szCs w:val="56"/>
+                                <w:lang w:val="es-MX"/>
+                                <w14:shadow w14:blurRad="0" w14:dist="38100" w14:dir="2700000" w14:sx="100000" w14:sy="100000" w14:kx="0" w14:ky="0" w14:algn="bl">
+                                  <w14:schemeClr w14:val="accent5"/>
+                                </w14:shadow>
+                                <w14:textOutline w14:w="6731" w14:cap="flat" w14:cmpd="sng" w14:algn="ctr">
+                                  <w14:solidFill>
+                                    <w14:schemeClr w14:val="bg1"/>
+                                  </w14:solidFill>
+                                  <w14:prstDash w14:val="solid"/>
+                                  <w14:round/>
+                                </w14:textOutline>
+                              </w:rPr>
+                              <w:t>2</w:t>
+                            </w:r>
+                          </w:p>
+                        </w:txbxContent>
+                      </wps:txbx>
+                      <wps:bodyPr rot="0" spcFirstLastPara="0" vertOverflow="overflow" horzOverflow="overflow" vert="horz" wrap="none" lIns="91440" tIns="45720" rIns="91440" bIns="45720" numCol="1" spcCol="0" rtlCol="0" fromWordArt="0" anchor="t" anchorCtr="0" forceAA="0" compatLnSpc="1">
+                        <a:prstTxWarp prst="textNoShape">
+                          <a:avLst/>
+                        </a:prstTxWarp>
+                        <a:spAutoFit/>
+                      </wps:bodyPr>
+                    </wps:wsp>
+                  </a:graphicData>
+                </a:graphic>
+              </wp:anchor>
+            </w:drawing>
+          </mc:Choice>
+          <mc:Fallback>
+            <w:pict>
+              <v:shapetype w14:anchorId="5183664A" id="_x0000_t202" coordsize="21600,21600" o:spt="202" path="m,l,21600r21600,l21600,xe">
+                <v:stroke joinstyle="miter"/>
+                <v:path gradientshapeok="t" o:connecttype="rect"/>
+              </v:shapetype>
+              <v:shape id="Cuadro de texto 5" o:spid="_x0000_s1026" type="#_x0000_t202" style="position:absolute;left:0;text-align:left;margin-left:189pt;margin-top:41.25pt;width:2in;height:2in;z-index:251652096;visibility:visible;mso-wrap-style:none;mso-wrap-distance-left:9pt;mso-wrap-distance-top:0;mso-wrap-distance-right:9pt;mso-wrap-distance-bottom:0;mso-position-horizontal:absolute;mso-position-horizontal-relative:text;mso-position-vertical:absolute;mso-position-vertical-relative:text;v-text-anchor:top" o:gfxdata="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" filled="f" stroked="f">
+                <v:fill o:detectmouseclick="t"/>
+                <v:textbox style="mso-fit-shape-to-text:t">
+                  <w:txbxContent>
+                    <w:p>
+                      <w:pPr>
+                        <w:jc w:val="center"/>
+                        <w:rPr>
+                          <w:b/>
+                          <w:noProof/>
+                          <w:color w:val="262626" w:themeColor="text1" w:themeTint="D9"/>
+                          <w:sz w:val="56"/>
+                          <w:szCs w:val="56"/>
+                          <w:lang w:val="es-MX"/>
+                          <w14:shadow w14:blurRad="0" w14:dist="38100" w14:dir="2700000" w14:sx="100000" w14:sy="100000" w14:kx="0" w14:ky="0" w14:algn="bl">
+                            <w14:schemeClr w14:val="accent5"/>
+                          </w14:shadow>
+                          <w14:textOutline w14:w="6731" w14:cap="flat" w14:cmpd="sng" w14:algn="ctr">
+                            <w14:solidFill>
+                              <w14:schemeClr w14:val="bg1"/>
+                            </w14:solidFill>
+                            <w14:prstDash w14:val="solid"/>
+                            <w14:round/>
+                          </w14:textOutline>
+                        </w:rPr>
+                      </w:pPr>
+                      <w:r>
+                        <w:rPr>
+                          <w:b/>
+                          <w:noProof/>
+                          <w:color w:val="262626" w:themeColor="text1" w:themeTint="D9"/>
+                          <w:sz w:val="56"/>
+                          <w:szCs w:val="56"/>
+                          <w:lang w:val="es-MX"/>
+                          <w14:shadow w14:blurRad="0" w14:dist="38100" w14:dir="2700000" w14:sx="100000" w14:sy="100000" w14:kx="0" w14:ky="0" w14:algn="bl">
+                            <w14:schemeClr w14:val="accent5"/>
+                          </w14:shadow>
+                          <w14:textOutline w14:w="6731" w14:cap="flat" w14:cmpd="sng" w14:algn="ctr">
+                            <w14:solidFill>
+                              <w14:schemeClr w14:val="bg1"/>
+                            </w14:solidFill>
+                            <w14:prstDash w14:val="solid"/>
+                            <w14:round/>
+                          </w14:textOutline>
+                        </w:rPr>
+                        <w:t>2</w:t>
+                      </w:r>
+                    </w:p>
+                  </w:txbxContent>
+                </v:textbox>
+              </v:shape>
+            </w:pict>
+          </mc:Fallback>
+        </mc:AlternateContent>
+      </w:r>
+      <w:r>
+        <w:rPr>
+          <w:noProof/>
+        </w:rPr>
+        <mc:AlternateContent>
+          <mc:Choice Requires="wps">
+            <w:drawing>
+              <wp:anchor distT="0" distB="0" distL="114300" distR="114300" simplePos="0" relativeHeight="251650048" behindDoc="0" locked="0" layoutInCell="1" allowOverlap="1" wp14:anchorId="47E70381" wp14:editId="5400A776">
+                <wp:simplePos x="0" y="0"/>
+                <wp:positionH relativeFrom="column">
+                  <wp:posOffset>4892040</wp:posOffset>
+                </wp:positionH>
+                <wp:positionV relativeFrom="paragraph">
+                  <wp:posOffset>1453515</wp:posOffset>
+                </wp:positionV>
+                <wp:extent cx="361950" cy="571500"/>
+                <wp:effectExtent l="0" t="0" r="0" b="0"/>
+                <wp:wrapNone/>
+                <wp:docPr id="4" name="Cuadro de texto 4"/>
+                <wp:cNvGraphicFramePr/>
+                <a:graphic xmlns:a="http://schemas.openxmlformats.org/drawingml/2006/main">
+                  <a:graphicData uri="http://schemas.microsoft.com/office/word/2010/wordprocessingShape">
+                    <wps:wsp>
+                      <wps:cNvSpPr txBox="1"/>
+                      <wps:spPr>
+                        <a:xfrm>
+                          <a:off x="0" y="0"/>
+                          <a:ext cx="361950" cy="571500"/>
+                        </a:xfrm>
+                        <a:prstGeom prst="rect">
+                          <a:avLst/>
+                        </a:prstGeom>
+                        <a:noFill/>
+                        <a:ln>
+                          <a:noFill/>
+                        </a:ln>
+                      </wps:spPr>
+                      <wps:txbx>
+                        <w:txbxContent>
+                          <w:p>
+                            <w:pPr>
+                              <w:jc w:val="center"/>
+                              <w:rPr>
+                                <w:b/>
+                                <w:noProof/>
+                                <w:color w:val="262626" w:themeColor="text1" w:themeTint="D9"/>
+                                <w:sz w:val="56"/>
+                                <w:szCs w:val="56"/>
+                                <w:lang w:val="es-MX"/>
+                                <w14:shadow w14:blurRad="0" w14:dist="38100" w14:dir="2700000" w14:sx="100000" w14:sy="100000" w14:kx="0" w14:ky="0" w14:algn="bl">
+                                  <w14:schemeClr w14:val="accent5"/>
+                                </w14:shadow>
+                                <w14:textOutline w14:w="6731" w14:cap="flat" w14:cmpd="sng" w14:algn="ctr">
+                                  <w14:solidFill>
+                                    <w14:schemeClr w14:val="bg1"/>
+                                  </w14:solidFill>
+                                  <w14:prstDash w14:val="solid"/>
+                                  <w14:round/>
+                                </w14:textOutline>
+                              </w:rPr>
+                            </w:pPr>
+                            <w:r>
+                              <w:rPr>
+                                <w:b/>
+                                <w:noProof/>
+                                <w:color w:val="262626" w:themeColor="text1" w:themeTint="D9"/>
+                                <w:sz w:val="56"/>
+                                <w:szCs w:val="56"/>
+                                <w:lang w:val="es-MX"/>
+                                <w14:shadow w14:blurRad="0" w14:dist="38100" w14:dir="2700000" w14:sx="100000" w14:sy="100000" w14:kx="0" w14:ky="0" w14:algn="bl">
+                                  <w14:schemeClr w14:val="accent5"/>
+                                </w14:shadow>
+                                <w14:textOutline w14:w="6731" w14:cap="flat" w14:cmpd="sng" w14:algn="ctr">
+                                  <w14:solidFill>
+                                    <w14:schemeClr w14:val="bg1"/>
+                                  </w14:solidFill>
+                                  <w14:prstDash w14:val="solid"/>
+                                  <w14:round/>
+                                </w14:textOutline>
+                              </w:rPr>
+                              <w:t>1</w:t>
+                            </w:r>
+                          </w:p>
+                        </w:txbxContent>
+                      </wps:txbx>
+                      <wps:bodyPr rot="0" spcFirstLastPara="0" vertOverflow="overflow" horzOverflow="overflow" vert="horz" wrap="none" lIns="91440" tIns="45720" rIns="91440" bIns="45720" numCol="1" spcCol="0" rtlCol="0" fromWordArt="0" anchor="t" anchorCtr="0" forceAA="0" compatLnSpc="1">
+                        <a:prstTxWarp prst="textNoShape">
+                          <a:avLst/>
+                        </a:prstTxWarp>
+                        <a:spAutoFit/>
+                      </wps:bodyPr>
+                    </wps:wsp>
+                  </a:graphicData>
+                </a:graphic>
+              </wp:anchor>
+            </w:drawing>
+          </mc:Choice>
+          <mc:Fallback>
+            <w:pict>
+              <v:shape w14:anchorId="47E70381" id="Cuadro de texto 4" o:spid="_x0000_s1027" type="#_x0000_t202" style="position:absolute;left:0;text-align:left;margin-left:385.2pt;margin-top:114.45pt;width:28.5pt;height:45pt;z-index:251650048;visibility:visible;mso-wrap-style:none;mso-wrap-distance-left:9pt;mso-wrap-distance-top:0;mso-wrap-distance-right:9pt;mso-wrap-distance-bottom:0;mso-position-horizontal:absolute;mso-position-horizontal-relative:text;mso-position-vertical:absolute;mso-position-vertical-relative:text;v-text-anchor:top" o:gfxdata="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" filled="f" stroked="f">
+                <v:fill o:detectmouseclick="t"/>
+                <v:textbox style="mso-fit-shape-to-text:t">
+                  <w:txbxContent>
+                    <w:p>
+                      <w:pPr>
+                        <w:jc w:val="center"/>
+                        <w:rPr>
+                          <w:b/>
+                          <w:noProof/>
+                          <w:color w:val="262626" w:themeColor="text1" w:themeTint="D9"/>
+                          <w:sz w:val="56"/>
+                          <w:szCs w:val="56"/>
+                          <w:lang w:val="es-MX"/>
+                          <w14:shadow w14:blurRad="0" w14:dist="38100" w14:dir="2700000" w14:sx="100000" w14:sy="100000" w14:kx="0" w14:ky="0" w14:algn="bl">
+                            <w14:schemeClr w14:val="accent5"/>
+                          </w14:shadow>
+                          <w14:textOutline w14:w="6731" w14:cap="flat" w14:cmpd="sng" w14:algn="ctr">
+                            <w14:solidFill>
+                              <w14:schemeClr w14:val="bg1"/>
+                            </w14:solidFill>
+                            <w14:prstDash w14:val="solid"/>
+                            <w14:round/>
+                          </w14:textOutline>
+                        </w:rPr>
+                      </w:pPr>
+                      <w:r>
+                        <w:rPr>
+                          <w:b/>
+                          <w:noProof/>
+                          <w:color w:val="262626" w:themeColor="text1" w:themeTint="D9"/>
+                          <w:sz w:val="56"/>
+                          <w:szCs w:val="56"/>
+                          <w:lang w:val="es-MX"/>
+                          <w14:shadow w14:blurRad="0" w14:dist="38100" w14:dir="2700000" w14:sx="100000" w14:sy="100000" w14:kx="0" w14:ky="0" w14:algn="bl">
+                            <w14:schemeClr w14:val="accent5"/>
+                          </w14:shadow>
+                          <w14:textOutline w14:w="6731" w14:cap="flat" w14:cmpd="sng" w14:algn="ctr">
+                            <w14:solidFill>
+                              <w14:schemeClr w14:val="bg1"/>
+                            </w14:solidFill>
+                            <w14:prstDash w14:val="solid"/>
+                            <w14:round/>
+                          </w14:textOutline>
+                        </w:rPr>
+                        <w:t>1</w:t>
+                      </w:r>
+                    </w:p>
+                  </w:txbxContent>
+                </v:textbox>
+              </v:shape>
+            </w:pict>
+          </mc:Fallback>
+        </mc:AlternateContent>
+      </w:r>
       <w:r>
         <w:rPr>
           <w:noProof/>
           <w:lang w:eastAsia="es-AR"/>
         </w:rPr>
         <w:drawing>
-          <wp:inline distT="0" distB="0" distL="0" distR="0">
+          <wp:inline distT="0" distB="0" distL="0" distR="0" wp14:anchorId="7F2C4994" wp14:editId="6325A92A">
             <wp:extent cx="4733925" cy="2857500"/>
             <wp:effectExtent l="0" t="0" r="9525" b="0"/>
             <wp:docPr id="16" name="Imagen 16" descr="C:\Users\Federico\Desktop\manual\Inicial.png"/>
@@ -63,6 +1108,7 @@
         </w:drawing>
       </w:r>
     </w:p>
+    <w:p/>
     <w:p>
       <w:pPr>
         <w:rPr>
@@ -76,17 +1122,23 @@
         <w:t>1</w:t>
       </w:r>
       <w:r>
-        <w:t>). Se mostrará el siguiente cuadro de diálogo.</w:t>
+        <w:t>). Se mostrará el siguiente cuadro de diálogo</w:t>
+      </w:r>
+      <w:r>
+        <w:t>:</w:t>
       </w:r>
     </w:p>
     <w:p>
+      <w:pPr>
+        <w:jc w:val="center"/>
+      </w:pPr>
       <w:r>
         <w:rPr>
           <w:noProof/>
           <w:lang w:eastAsia="es-AR"/>
         </w:rPr>
         <w:drawing>
-          <wp:inline distT="0" distB="0" distL="0" distR="0">
+          <wp:inline distT="0" distB="0" distL="0" distR="0" wp14:anchorId="7F2C4996" wp14:editId="0BF28659">
             <wp:extent cx="1905000" cy="1143000"/>
             <wp:effectExtent l="0" t="0" r="0" b="0"/>
             <wp:docPr id="17" name="Imagen 17" descr="C:\Users\Federico\Desktop\manual\Salir.png"/>
@@ -137,35 +1189,23 @@
     </w:p>
     <w:p>
       <w:r>
-        <w:t xml:space="preserve">Para </w:t>
-      </w:r>
-      <w:r>
-        <w:t>agregar puntos</w:t>
-      </w:r>
-      <w:r>
-        <w:t>, presionar el botón “</w:t>
-      </w:r>
-      <w:r>
-        <w:t>+</w:t>
-      </w:r>
-      <w:r>
-        <w:t>” (</w:t>
-      </w:r>
-      <w:r>
-        <w:t>2</w:t>
-      </w:r>
-      <w:r>
-        <w:t>). Se mostrará el siguiente cuadro de diálogo.</w:t>
+        <w:t>Para agregar puntos, presionar el botón “+” (2). Se mostrará el siguiente cuadro de diálogo</w:t>
+      </w:r>
+      <w:r>
+        <w:t>:</w:t>
       </w:r>
     </w:p>
     <w:p>
+      <w:pPr>
+        <w:jc w:val="center"/>
+      </w:pPr>
       <w:r>
         <w:rPr>
           <w:noProof/>
           <w:lang w:eastAsia="es-AR"/>
         </w:rPr>
         <w:drawing>
-          <wp:inline distT="0" distB="0" distL="0" distR="0">
+          <wp:inline distT="0" distB="0" distL="0" distR="0" wp14:anchorId="7F2C4998" wp14:editId="7F2C4999">
             <wp:extent cx="2857500" cy="1905000"/>
             <wp:effectExtent l="0" t="0" r="0" b="0"/>
             <wp:docPr id="18" name="Imagen 18" descr="C:\Users\Federico\Desktop\manual\Agregar punto.png"/>
@@ -215,11 +1255,32 @@
       </w:r>
     </w:p>
     <w:p>
+      <w:pPr>
+        <w:pStyle w:val="Ttulo2"/>
+        <w:rPr>
+          <w:u w:val="single"/>
+        </w:rPr>
+      </w:pPr>
+      <w:r>
+        <w:rPr>
+          <w:u w:val="single"/>
+        </w:rPr>
+        <w:t>Dato Invalido:</w:t>
+      </w:r>
+    </w:p>
+    <w:p/>
+    <w:p>
+      <w:pPr>
+        <w:ind w:firstLine="708"/>
+      </w:pPr>
       <w:r>
         <w:t>En caso de colocar un valor inválido de “x” se mostrará la siguiente alerta:</w:t>
       </w:r>
     </w:p>
     <w:p>
+      <w:pPr>
+        <w:jc w:val="center"/>
+      </w:pPr>
       <w:r>
         <w:rPr>
           <w:noProof/>
@@ -227,7 +1288,7 @@
         </w:rPr>
         <w:lastRenderedPageBreak/>
         <w:drawing>
-          <wp:inline distT="0" distB="0" distL="0" distR="0">
+          <wp:inline distT="0" distB="0" distL="0" distR="0" wp14:anchorId="7F2C499A" wp14:editId="72FE10DC">
             <wp:extent cx="2552700" cy="1123950"/>
             <wp:effectExtent l="0" t="0" r="0" b="0"/>
             <wp:docPr id="19" name="Imagen 19" descr="C:\Users\Federico\Desktop\manual\Error en X.png"/>
@@ -278,17 +1339,190 @@
     </w:p>
     <w:p>
       <w:r>
-        <w:t>Una vez aceptado el punto, se habilitará el botón “-“, que permitirá eliminar los puntos seleccionados en la lista.</w:t>
+        <w:t>Una vez aceptado el punto, se habilitará el botón “</w:t>
+      </w:r>
+      <w:proofErr w:type="gramStart"/>
+      <w:r>
+        <w:t>-“</w:t>
+      </w:r>
+      <w:r>
+        <w:t xml:space="preserve"> (</w:t>
+      </w:r>
+      <w:proofErr w:type="gramEnd"/>
+      <w:r>
+        <w:t>3)</w:t>
+      </w:r>
+      <w:r>
+        <w:t>, que permitirá eliminar los puntos seleccionados en la lista.</w:t>
       </w:r>
     </w:p>
     <w:p>
+      <w:pPr>
+        <w:jc w:val="center"/>
+      </w:pPr>
+      <w:r>
+        <w:rPr>
+          <w:noProof/>
+        </w:rPr>
+        <mc:AlternateContent>
+          <mc:Choice Requires="wps">
+            <w:drawing>
+              <wp:anchor distT="0" distB="0" distL="114300" distR="114300" simplePos="0" relativeHeight="251656192" behindDoc="0" locked="0" layoutInCell="1" allowOverlap="1" wp14:anchorId="636C0822" wp14:editId="1A0ECD51">
+                <wp:simplePos x="0" y="0"/>
+                <wp:positionH relativeFrom="column">
+                  <wp:posOffset>1929765</wp:posOffset>
+                </wp:positionH>
+                <wp:positionV relativeFrom="paragraph">
+                  <wp:posOffset>1028700</wp:posOffset>
+                </wp:positionV>
+                <wp:extent cx="372745" cy="552450"/>
+                <wp:effectExtent l="0" t="0" r="0" b="0"/>
+                <wp:wrapNone/>
+                <wp:docPr id="6" name="Cuadro de texto 6"/>
+                <wp:cNvGraphicFramePr/>
+                <a:graphic xmlns:a="http://schemas.openxmlformats.org/drawingml/2006/main">
+                  <a:graphicData uri="http://schemas.microsoft.com/office/word/2010/wordprocessingShape">
+                    <wps:wsp>
+                      <wps:cNvSpPr txBox="1"/>
+                      <wps:spPr>
+                        <a:xfrm>
+                          <a:off x="0" y="0"/>
+                          <a:ext cx="372745" cy="552450"/>
+                        </a:xfrm>
+                        <a:prstGeom prst="rect">
+                          <a:avLst/>
+                        </a:prstGeom>
+                        <a:noFill/>
+                        <a:ln>
+                          <a:noFill/>
+                        </a:ln>
+                      </wps:spPr>
+                      <wps:txbx>
+                        <w:txbxContent>
+                          <w:p>
+                            <w:pPr>
+                              <w:jc w:val="center"/>
+                              <w:rPr>
+                                <w:b/>
+                                <w:color w:val="262626" w:themeColor="text1" w:themeTint="D9"/>
+                                <w:sz w:val="56"/>
+                                <w:szCs w:val="56"/>
+                                <w:lang w:val="es-MX"/>
+                                <w14:shadow w14:blurRad="0" w14:dist="38100" w14:dir="2700000" w14:sx="100000" w14:sy="100000" w14:kx="0" w14:ky="0" w14:algn="bl">
+                                  <w14:schemeClr w14:val="accent5"/>
+                                </w14:shadow>
+                                <w14:textOutline w14:w="6731" w14:cap="flat" w14:cmpd="sng" w14:algn="ctr">
+                                  <w14:solidFill>
+                                    <w14:schemeClr w14:val="bg1"/>
+                                  </w14:solidFill>
+                                  <w14:prstDash w14:val="solid"/>
+                                  <w14:round/>
+                                </w14:textOutline>
+                              </w:rPr>
+                            </w:pPr>
+                            <w:r>
+                              <w:rPr>
+                                <w:b/>
+                                <w:color w:val="262626" w:themeColor="text1" w:themeTint="D9"/>
+                                <w:sz w:val="56"/>
+                                <w:szCs w:val="56"/>
+                                <w:lang w:val="es-MX"/>
+                                <w14:shadow w14:blurRad="0" w14:dist="38100" w14:dir="2700000" w14:sx="100000" w14:sy="100000" w14:kx="0" w14:ky="0" w14:algn="bl">
+                                  <w14:schemeClr w14:val="accent5"/>
+                                </w14:shadow>
+                                <w14:textOutline w14:w="6731" w14:cap="flat" w14:cmpd="sng" w14:algn="ctr">
+                                  <w14:solidFill>
+                                    <w14:schemeClr w14:val="bg1"/>
+                                  </w14:solidFill>
+                                  <w14:prstDash w14:val="solid"/>
+                                  <w14:round/>
+                                </w14:textOutline>
+                              </w:rPr>
+                              <w:t>3</w:t>
+                            </w:r>
+                          </w:p>
+                        </w:txbxContent>
+                      </wps:txbx>
+                      <wps:bodyPr rot="0" spcFirstLastPara="0" vertOverflow="overflow" horzOverflow="overflow" vert="horz" wrap="square" lIns="91440" tIns="45720" rIns="91440" bIns="45720" numCol="1" spcCol="0" rtlCol="0" fromWordArt="0" anchor="t" anchorCtr="0" forceAA="0" compatLnSpc="1">
+                        <a:prstTxWarp prst="textNoShape">
+                          <a:avLst/>
+                        </a:prstTxWarp>
+                        <a:noAutofit/>
+                      </wps:bodyPr>
+                    </wps:wsp>
+                  </a:graphicData>
+                </a:graphic>
+                <wp14:sizeRelH relativeFrom="margin">
+                  <wp14:pctWidth>0</wp14:pctWidth>
+                </wp14:sizeRelH>
+                <wp14:sizeRelV relativeFrom="margin">
+                  <wp14:pctHeight>0</wp14:pctHeight>
+                </wp14:sizeRelV>
+              </wp:anchor>
+            </w:drawing>
+          </mc:Choice>
+          <mc:Fallback>
+            <w:pict>
+              <v:shape w14:anchorId="636C0822" id="Cuadro de texto 6" o:spid="_x0000_s1028" type="#_x0000_t202" style="position:absolute;left:0;text-align:left;margin-left:151.95pt;margin-top:81pt;width:29.35pt;height:43.5pt;z-index:251656192;visibility:visible;mso-wrap-style:square;mso-width-percent:0;mso-height-percent:0;mso-wrap-distance-left:9pt;mso-wrap-distance-top:0;mso-wrap-distance-right:9pt;mso-wrap-distance-bottom:0;mso-position-horizontal:absolute;mso-position-horizontal-relative:text;mso-position-vertical:absolute;mso-position-vertical-relative:text;mso-width-percent:0;mso-height-percent:0;mso-width-relative:margin;mso-height-relative:margin;v-text-anchor:top" o:gfxdata="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" filled="f" stroked="f">
+                <v:fill o:detectmouseclick="t"/>
+                <v:textbox>
+                  <w:txbxContent>
+                    <w:p>
+                      <w:pPr>
+                        <w:jc w:val="center"/>
+                        <w:rPr>
+                          <w:b/>
+                          <w:color w:val="262626" w:themeColor="text1" w:themeTint="D9"/>
+                          <w:sz w:val="56"/>
+                          <w:szCs w:val="56"/>
+                          <w:lang w:val="es-MX"/>
+                          <w14:shadow w14:blurRad="0" w14:dist="38100" w14:dir="2700000" w14:sx="100000" w14:sy="100000" w14:kx="0" w14:ky="0" w14:algn="bl">
+                            <w14:schemeClr w14:val="accent5"/>
+                          </w14:shadow>
+                          <w14:textOutline w14:w="6731" w14:cap="flat" w14:cmpd="sng" w14:algn="ctr">
+                            <w14:solidFill>
+                              <w14:schemeClr w14:val="bg1"/>
+                            </w14:solidFill>
+                            <w14:prstDash w14:val="solid"/>
+                            <w14:round/>
+                          </w14:textOutline>
+                        </w:rPr>
+                      </w:pPr>
+                      <w:r>
+                        <w:rPr>
+                          <w:b/>
+                          <w:color w:val="262626" w:themeColor="text1" w:themeTint="D9"/>
+                          <w:sz w:val="56"/>
+                          <w:szCs w:val="56"/>
+                          <w:lang w:val="es-MX"/>
+                          <w14:shadow w14:blurRad="0" w14:dist="38100" w14:dir="2700000" w14:sx="100000" w14:sy="100000" w14:kx="0" w14:ky="0" w14:algn="bl">
+                            <w14:schemeClr w14:val="accent5"/>
+                          </w14:shadow>
+                          <w14:textOutline w14:w="6731" w14:cap="flat" w14:cmpd="sng" w14:algn="ctr">
+                            <w14:solidFill>
+                              <w14:schemeClr w14:val="bg1"/>
+                            </w14:solidFill>
+                            <w14:prstDash w14:val="solid"/>
+                            <w14:round/>
+                          </w14:textOutline>
+                        </w:rPr>
+                        <w:t>3</w:t>
+                      </w:r>
+                    </w:p>
+                  </w:txbxContent>
+                </v:textbox>
+              </v:shape>
+            </w:pict>
+          </mc:Fallback>
+        </mc:AlternateContent>
+      </w:r>
       <w:r>
         <w:rPr>
           <w:noProof/>
           <w:lang w:eastAsia="es-AR"/>
         </w:rPr>
         <w:drawing>
-          <wp:inline distT="0" distB="0" distL="0" distR="0">
+          <wp:inline distT="0" distB="0" distL="0" distR="0" wp14:anchorId="7F2C499C" wp14:editId="7F2C499D">
             <wp:extent cx="4733925" cy="2857500"/>
             <wp:effectExtent l="0" t="0" r="9525" b="0"/>
             <wp:docPr id="20" name="Imagen 20" descr="C:\Users\Federico\Desktop\manual\borrar.png"/>
@@ -338,18 +1572,47 @@
       </w:r>
     </w:p>
     <w:p>
-      <w:r>
-        <w:t>En caso de querer agregar más puntos, si se intenta colocar un punto cuya abscisa ya existe se mostrará la siguiente alerta:</w:t>
-      </w:r>
+      <w:pPr>
+        <w:rPr>
+          <w:sz w:val="24"/>
+          <w:szCs w:val="24"/>
+          <w:u w:val="single"/>
+        </w:rPr>
+      </w:pPr>
     </w:p>
     <w:p>
+      <w:pPr>
+        <w:pStyle w:val="Ttulo2"/>
+        <w:rPr>
+          <w:u w:val="single"/>
+        </w:rPr>
+      </w:pPr>
+      <w:r>
+        <w:rPr>
+          <w:u w:val="single"/>
+        </w:rPr>
+        <w:t>Validación:</w:t>
+      </w:r>
+    </w:p>
+    <w:p>
+      <w:pPr>
+        <w:ind w:left="708"/>
+      </w:pPr>
+      <w:r>
+        <w:t>En caso de querer agregar más puntos, si se intenta colocar un punto cuya abscisa ya existe se mostrará la siguiente alerta:</w:t>
+      </w:r>
+    </w:p>
+    <w:p>
+      <w:pPr>
+        <w:jc w:val="center"/>
+      </w:pPr>
       <w:r>
         <w:rPr>
           <w:noProof/>
           <w:lang w:eastAsia="es-AR"/>
         </w:rPr>
         <w:drawing>
-          <wp:inline distT="0" distB="0" distL="0" distR="0">
+          <wp:inline distT="0" distB="0" distL="0" distR="0" wp14:anchorId="7F2C499E" wp14:editId="70296D81">
             <wp:extent cx="2552700" cy="1123950"/>
             <wp:effectExtent l="0" t="0" r="0" b="0"/>
             <wp:docPr id="23" name="Imagen 23" descr="C:\Users\Federico\Desktop\manual\ya existe x.png"/>
@@ -399,19 +1662,185 @@
       </w:r>
     </w:p>
     <w:p>
-      <w:r>
-        <w:t>Una vez que haya al menos dos puntos, se habilitará el botón “Calcular polinomio”:</w:t>
+      <w:pPr>
+        <w:ind w:firstLine="708"/>
+      </w:pPr>
+      <w:r>
+        <w:t>Una vez que haya al menos dos puntos, se habilitará el botón “Calcular polinomio”</w:t>
+      </w:r>
+      <w:r>
+        <w:t xml:space="preserve"> (4)</w:t>
+      </w:r>
+      <w:r>
+        <w:t>:</w:t>
       </w:r>
     </w:p>
     <w:p>
+      <w:pPr>
+        <w:jc w:val="center"/>
+      </w:pPr>
+      <w:r>
+        <w:rPr>
+          <w:noProof/>
+        </w:rPr>
+        <w:lastRenderedPageBreak/>
+        <mc:AlternateContent>
+          <mc:Choice Requires="wps">
+            <w:drawing>
+              <wp:anchor distT="0" distB="0" distL="114300" distR="114300" simplePos="0" relativeHeight="251660288" behindDoc="0" locked="0" layoutInCell="1" allowOverlap="1" wp14:anchorId="48FAE6E1" wp14:editId="3A906067">
+                <wp:simplePos x="0" y="0"/>
+                <wp:positionH relativeFrom="column">
+                  <wp:posOffset>4434840</wp:posOffset>
+                </wp:positionH>
+                <wp:positionV relativeFrom="paragraph">
+                  <wp:posOffset>452755</wp:posOffset>
+                </wp:positionV>
+                <wp:extent cx="428625" cy="628650"/>
+                <wp:effectExtent l="0" t="0" r="0" b="0"/>
+                <wp:wrapNone/>
+                <wp:docPr id="7" name="Cuadro de texto 7"/>
+                <wp:cNvGraphicFramePr/>
+                <a:graphic xmlns:a="http://schemas.openxmlformats.org/drawingml/2006/main">
+                  <a:graphicData uri="http://schemas.microsoft.com/office/word/2010/wordprocessingShape">
+                    <wps:wsp>
+                      <wps:cNvSpPr txBox="1"/>
+                      <wps:spPr>
+                        <a:xfrm>
+                          <a:off x="0" y="0"/>
+                          <a:ext cx="428625" cy="628650"/>
+                        </a:xfrm>
+                        <a:prstGeom prst="rect">
+                          <a:avLst/>
+                        </a:prstGeom>
+                        <a:noFill/>
+                        <a:ln>
+                          <a:noFill/>
+                        </a:ln>
+                      </wps:spPr>
+                      <wps:txbx>
+                        <w:txbxContent>
+                          <w:p>
+                            <w:pPr>
+                              <w:rPr>
+                                <w:b/>
+                                <w:color w:val="262626" w:themeColor="text1" w:themeTint="D9"/>
+                                <w:sz w:val="56"/>
+                                <w:szCs w:val="56"/>
+                                <w:lang w:val="es-MX"/>
+                                <w14:shadow w14:blurRad="0" w14:dist="38100" w14:dir="2700000" w14:sx="100000" w14:sy="100000" w14:kx="0" w14:ky="0" w14:algn="bl">
+                                  <w14:schemeClr w14:val="accent5"/>
+                                </w14:shadow>
+                                <w14:textOutline w14:w="6731" w14:cap="flat" w14:cmpd="sng" w14:algn="ctr">
+                                  <w14:solidFill>
+                                    <w14:schemeClr w14:val="bg1"/>
+                                  </w14:solidFill>
+                                  <w14:prstDash w14:val="solid"/>
+                                  <w14:round/>
+                                </w14:textOutline>
+                              </w:rPr>
+                            </w:pPr>
+                            <w:r>
+                              <w:rPr>
+                                <w:b/>
+                                <w:color w:val="262626" w:themeColor="text1" w:themeTint="D9"/>
+                                <w:sz w:val="56"/>
+                                <w:szCs w:val="56"/>
+                                <w:lang w:val="es-MX"/>
+                                <w14:shadow w14:blurRad="0" w14:dist="38100" w14:dir="2700000" w14:sx="100000" w14:sy="100000" w14:kx="0" w14:ky="0" w14:algn="bl">
+                                  <w14:schemeClr w14:val="accent5"/>
+                                </w14:shadow>
+                                <w14:textOutline w14:w="6731" w14:cap="flat" w14:cmpd="sng" w14:algn="ctr">
+                                  <w14:solidFill>
+                                    <w14:schemeClr w14:val="bg1"/>
+                                  </w14:solidFill>
+                                  <w14:prstDash w14:val="solid"/>
+                                  <w14:round/>
+                                </w14:textOutline>
+                              </w:rPr>
+                              <w:t>4</w:t>
+                            </w:r>
+                          </w:p>
+                        </w:txbxContent>
+                      </wps:txbx>
+                      <wps:bodyPr rot="0" spcFirstLastPara="0" vertOverflow="overflow" horzOverflow="overflow" vert="horz" wrap="square" lIns="91440" tIns="45720" rIns="91440" bIns="45720" numCol="1" spcCol="0" rtlCol="0" fromWordArt="0" anchor="t" anchorCtr="0" forceAA="0" compatLnSpc="1">
+                        <a:prstTxWarp prst="textNoShape">
+                          <a:avLst/>
+                        </a:prstTxWarp>
+                        <a:noAutofit/>
+                      </wps:bodyPr>
+                    </wps:wsp>
+                  </a:graphicData>
+                </a:graphic>
+                <wp14:sizeRelH relativeFrom="margin">
+                  <wp14:pctWidth>0</wp14:pctWidth>
+                </wp14:sizeRelH>
+                <wp14:sizeRelV relativeFrom="margin">
+                  <wp14:pctHeight>0</wp14:pctHeight>
+                </wp14:sizeRelV>
+              </wp:anchor>
+            </w:drawing>
+          </mc:Choice>
+          <mc:Fallback>
+            <w:pict>
+              <v:shape w14:anchorId="48FAE6E1" id="Cuadro de texto 7" o:spid="_x0000_s1029" type="#_x0000_t202" style="position:absolute;left:0;text-align:left;margin-left:349.2pt;margin-top:35.65pt;width:33.75pt;height:49.5pt;z-index:251660288;visibility:visible;mso-wrap-style:square;mso-width-percent:0;mso-height-percent:0;mso-wrap-distance-left:9pt;mso-wrap-distance-top:0;mso-wrap-distance-right:9pt;mso-wrap-distance-bottom:0;mso-position-horizontal:absolute;mso-position-horizontal-relative:text;mso-position-vertical:absolute;mso-position-vertical-relative:text;mso-width-percent:0;mso-height-percent:0;mso-width-relative:margin;mso-height-relative:margin;v-text-anchor:top" o:gfxdata="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" filled="f" stroked="f">
+                <v:fill o:detectmouseclick="t"/>
+                <v:textbox>
+                  <w:txbxContent>
+                    <w:p>
+                      <w:pPr>
+                        <w:rPr>
+                          <w:b/>
+                          <w:color w:val="262626" w:themeColor="text1" w:themeTint="D9"/>
+                          <w:sz w:val="56"/>
+                          <w:szCs w:val="56"/>
+                          <w:lang w:val="es-MX"/>
+                          <w14:shadow w14:blurRad="0" w14:dist="38100" w14:dir="2700000" w14:sx="100000" w14:sy="100000" w14:kx="0" w14:ky="0" w14:algn="bl">
+                            <w14:schemeClr w14:val="accent5"/>
+                          </w14:shadow>
+                          <w14:textOutline w14:w="6731" w14:cap="flat" w14:cmpd="sng" w14:algn="ctr">
+                            <w14:solidFill>
+                              <w14:schemeClr w14:val="bg1"/>
+                            </w14:solidFill>
+                            <w14:prstDash w14:val="solid"/>
+                            <w14:round/>
+                          </w14:textOutline>
+                        </w:rPr>
+                      </w:pPr>
+                      <w:r>
+                        <w:rPr>
+                          <w:b/>
+                          <w:color w:val="262626" w:themeColor="text1" w:themeTint="D9"/>
+                          <w:sz w:val="56"/>
+                          <w:szCs w:val="56"/>
+                          <w:lang w:val="es-MX"/>
+                          <w14:shadow w14:blurRad="0" w14:dist="38100" w14:dir="2700000" w14:sx="100000" w14:sy="100000" w14:kx="0" w14:ky="0" w14:algn="bl">
+                            <w14:schemeClr w14:val="accent5"/>
+                          </w14:shadow>
+                          <w14:textOutline w14:w="6731" w14:cap="flat" w14:cmpd="sng" w14:algn="ctr">
+                            <w14:solidFill>
+                              <w14:schemeClr w14:val="bg1"/>
+                            </w14:solidFill>
+                            <w14:prstDash w14:val="solid"/>
+                            <w14:round/>
+                          </w14:textOutline>
+                        </w:rPr>
+                        <w:t>4</w:t>
+                      </w:r>
+                    </w:p>
+                  </w:txbxContent>
+                </v:textbox>
+              </v:shape>
+            </w:pict>
+          </mc:Fallback>
+        </mc:AlternateContent>
+      </w:r>
       <w:r>
         <w:rPr>
           <w:noProof/>
           <w:lang w:eastAsia="es-AR"/>
         </w:rPr>
-        <w:lastRenderedPageBreak/>
         <w:drawing>
-          <wp:inline distT="0" distB="0" distL="0" distR="0">
+          <wp:inline distT="0" distB="0" distL="0" distR="0" wp14:anchorId="7F2C49A0" wp14:editId="7F2C49A1">
             <wp:extent cx="4733925" cy="2857500"/>
             <wp:effectExtent l="0" t="0" r="9525" b="0"/>
             <wp:docPr id="21" name="Imagen 21" descr="C:\Users\Federico\Desktop\manual\2 puntos ya calculable.png"/>
@@ -460,19 +1889,29 @@
         </w:drawing>
       </w:r>
     </w:p>
+    <w:p/>
     <w:p>
       <w:r>
-        <w:t>Al oprimir el botón, se mostrará el siguiente cuadro para elegir opción:</w:t>
+        <w:t>Al oprimir el botón, se mostrará el siguiente cuadro para elegir opción</w:t>
+      </w:r>
+      <w:r>
+        <w:t xml:space="preserve"> del método correspondiente</w:t>
+      </w:r>
+      <w:r>
+        <w:t>:</w:t>
       </w:r>
     </w:p>
     <w:p>
+      <w:pPr>
+        <w:jc w:val="center"/>
+      </w:pPr>
       <w:r>
         <w:rPr>
           <w:noProof/>
           <w:lang w:eastAsia="es-AR"/>
         </w:rPr>
         <w:drawing>
-          <wp:inline distT="0" distB="0" distL="0" distR="0">
+          <wp:inline distT="0" distB="0" distL="0" distR="0" wp14:anchorId="7F2C49A2" wp14:editId="7F2C49A3">
             <wp:extent cx="2857500" cy="2190750"/>
             <wp:effectExtent l="0" t="0" r="0" b="0"/>
             <wp:docPr id="22" name="Imagen 22" descr="C:\Users\Federico\Desktop\manual\menu pol.png"/>
@@ -521,6 +1960,7 @@
         </w:drawing>
       </w:r>
     </w:p>
+    <w:p/>
     <w:p>
       <w:r>
         <w:t xml:space="preserve">Por ejemplo, se elige Lagrange. Se ubica el polinomio encontrado </w:t>
@@ -529,18 +1969,503 @@
         <w:t xml:space="preserve">al pie de la pantalla principal, y se habilitan los botones </w:t>
       </w:r>
       <w:r>
-        <w:t>de especializar y mostrar pasos, deshabilitando el de cálculo.</w:t>
+        <w:t>de especializar</w:t>
+      </w:r>
+      <w:r>
+        <w:t xml:space="preserve"> (5)</w:t>
+      </w:r>
+      <w:r>
+        <w:t xml:space="preserve"> y mostrar pasos</w:t>
+      </w:r>
+      <w:r>
+        <w:t xml:space="preserve"> (6)</w:t>
+      </w:r>
+      <w:r>
+        <w:t>, deshabilitando el de cálculo.</w:t>
       </w:r>
     </w:p>
     <w:p>
+      <w:pPr>
+        <w:jc w:val="center"/>
+      </w:pPr>
+      <w:r>
+        <w:rPr>
+          <w:noProof/>
+        </w:rPr>
+        <w:lastRenderedPageBreak/>
+        <mc:AlternateContent>
+          <mc:Choice Requires="wps">
+            <w:drawing>
+              <wp:anchor distT="0" distB="0" distL="114300" distR="114300" simplePos="0" relativeHeight="251671552" behindDoc="0" locked="0" layoutInCell="1" allowOverlap="1" wp14:anchorId="77D4CAAF" wp14:editId="2F12DBED">
+                <wp:simplePos x="0" y="0"/>
+                <wp:positionH relativeFrom="column">
+                  <wp:posOffset>2396490</wp:posOffset>
+                </wp:positionH>
+                <wp:positionV relativeFrom="paragraph">
+                  <wp:posOffset>1529080</wp:posOffset>
+                </wp:positionV>
+                <wp:extent cx="342900" cy="514350"/>
+                <wp:effectExtent l="0" t="0" r="0" b="0"/>
+                <wp:wrapNone/>
+                <wp:docPr id="10" name="Cuadro de texto 10"/>
+                <wp:cNvGraphicFramePr/>
+                <a:graphic xmlns:a="http://schemas.openxmlformats.org/drawingml/2006/main">
+                  <a:graphicData uri="http://schemas.microsoft.com/office/word/2010/wordprocessingShape">
+                    <wps:wsp>
+                      <wps:cNvSpPr txBox="1"/>
+                      <wps:spPr>
+                        <a:xfrm>
+                          <a:off x="0" y="0"/>
+                          <a:ext cx="342900" cy="514350"/>
+                        </a:xfrm>
+                        <a:prstGeom prst="rect">
+                          <a:avLst/>
+                        </a:prstGeom>
+                        <a:noFill/>
+                        <a:ln>
+                          <a:noFill/>
+                        </a:ln>
+                      </wps:spPr>
+                      <wps:txbx>
+                        <w:txbxContent>
+                          <w:p>
+                            <w:pPr>
+                              <w:jc w:val="center"/>
+                              <w:rPr>
+                                <w:b/>
+                                <w:noProof/>
+                                <w:color w:val="262626" w:themeColor="text1" w:themeTint="D9"/>
+                                <w:sz w:val="56"/>
+                                <w:szCs w:val="56"/>
+                                <w:lang w:val="es-MX"/>
+                                <w14:shadow w14:blurRad="0" w14:dist="38100" w14:dir="2700000" w14:sx="100000" w14:sy="100000" w14:kx="0" w14:ky="0" w14:algn="bl">
+                                  <w14:schemeClr w14:val="accent5"/>
+                                </w14:shadow>
+                                <w14:textOutline w14:w="6731" w14:cap="flat" w14:cmpd="sng" w14:algn="ctr">
+                                  <w14:solidFill>
+                                    <w14:schemeClr w14:val="bg1"/>
+                                  </w14:solidFill>
+                                  <w14:prstDash w14:val="solid"/>
+                                  <w14:round/>
+                                </w14:textOutline>
+                              </w:rPr>
+                            </w:pPr>
+                            <w:r>
+                              <w:rPr>
+                                <w:b/>
+                                <w:noProof/>
+                                <w:color w:val="262626" w:themeColor="text1" w:themeTint="D9"/>
+                                <w:sz w:val="56"/>
+                                <w:szCs w:val="56"/>
+                                <w:lang w:val="es-MX"/>
+                                <w14:shadow w14:blurRad="0" w14:dist="38100" w14:dir="2700000" w14:sx="100000" w14:sy="100000" w14:kx="0" w14:ky="0" w14:algn="bl">
+                                  <w14:schemeClr w14:val="accent5"/>
+                                </w14:shadow>
+                                <w14:textOutline w14:w="6731" w14:cap="flat" w14:cmpd="sng" w14:algn="ctr">
+                                  <w14:solidFill>
+                                    <w14:schemeClr w14:val="bg1"/>
+                                  </w14:solidFill>
+                                  <w14:prstDash w14:val="solid"/>
+                                  <w14:round/>
+                                </w14:textOutline>
+                              </w:rPr>
+                              <w:t>7</w:t>
+                            </w:r>
+                          </w:p>
+                        </w:txbxContent>
+                      </wps:txbx>
+                      <wps:bodyPr rot="0" spcFirstLastPara="0" vertOverflow="overflow" horzOverflow="overflow" vert="horz" wrap="square" lIns="91440" tIns="45720" rIns="91440" bIns="45720" numCol="1" spcCol="0" rtlCol="0" fromWordArt="0" anchor="t" anchorCtr="0" forceAA="0" compatLnSpc="1">
+                        <a:prstTxWarp prst="textNoShape">
+                          <a:avLst/>
+                        </a:prstTxWarp>
+                        <a:noAutofit/>
+                      </wps:bodyPr>
+                    </wps:wsp>
+                  </a:graphicData>
+                </a:graphic>
+                <wp14:sizeRelH relativeFrom="margin">
+                  <wp14:pctWidth>0</wp14:pctWidth>
+                </wp14:sizeRelH>
+                <wp14:sizeRelV relativeFrom="margin">
+                  <wp14:pctHeight>0</wp14:pctHeight>
+                </wp14:sizeRelV>
+              </wp:anchor>
+            </w:drawing>
+          </mc:Choice>
+          <mc:Fallback>
+            <w:pict>
+              <v:shape w14:anchorId="77D4CAAF" id="Cuadro de texto 10" o:spid="_x0000_s1030" type="#_x0000_t202" style="position:absolute;left:0;text-align:left;margin-left:188.7pt;margin-top:120.4pt;width:27pt;height:40.5pt;z-index:251671552;visibility:visible;mso-wrap-style:square;mso-width-percent:0;mso-height-percent:0;mso-wrap-distance-left:9pt;mso-wrap-distance-top:0;mso-wrap-distance-right:9pt;mso-wrap-distance-bottom:0;mso-position-horizontal:absolute;mso-position-horizontal-relative:text;mso-position-vertical:absolute;mso-position-vertical-relative:text;mso-width-percent:0;mso-height-percent:0;mso-width-relative:margin;mso-height-relative:margin;v-text-anchor:top" o:gfxdata="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" filled="f" stroked="f">
+                <v:fill o:detectmouseclick="t"/>
+                <v:textbox>
+                  <w:txbxContent>
+                    <w:p>
+                      <w:pPr>
+                        <w:jc w:val="center"/>
+                        <w:rPr>
+                          <w:b/>
+                          <w:noProof/>
+                          <w:color w:val="262626" w:themeColor="text1" w:themeTint="D9"/>
+                          <w:sz w:val="56"/>
+                          <w:szCs w:val="56"/>
+                          <w:lang w:val="es-MX"/>
+                          <w14:shadow w14:blurRad="0" w14:dist="38100" w14:dir="2700000" w14:sx="100000" w14:sy="100000" w14:kx="0" w14:ky="0" w14:algn="bl">
+                            <w14:schemeClr w14:val="accent5"/>
+                          </w14:shadow>
+                          <w14:textOutline w14:w="6731" w14:cap="flat" w14:cmpd="sng" w14:algn="ctr">
+                            <w14:solidFill>
+                              <w14:schemeClr w14:val="bg1"/>
+                            </w14:solidFill>
+                            <w14:prstDash w14:val="solid"/>
+                            <w14:round/>
+                          </w14:textOutline>
+                        </w:rPr>
+                      </w:pPr>
+                      <w:r>
+                        <w:rPr>
+                          <w:b/>
+                          <w:noProof/>
+                          <w:color w:val="262626" w:themeColor="text1" w:themeTint="D9"/>
+                          <w:sz w:val="56"/>
+                          <w:szCs w:val="56"/>
+                          <w:lang w:val="es-MX"/>
+                          <w14:shadow w14:blurRad="0" w14:dist="38100" w14:dir="2700000" w14:sx="100000" w14:sy="100000" w14:kx="0" w14:ky="0" w14:algn="bl">
+                            <w14:schemeClr w14:val="accent5"/>
+                          </w14:shadow>
+                          <w14:textOutline w14:w="6731" w14:cap="flat" w14:cmpd="sng" w14:algn="ctr">
+                            <w14:solidFill>
+                              <w14:schemeClr w14:val="bg1"/>
+                            </w14:solidFill>
+                            <w14:prstDash w14:val="solid"/>
+                            <w14:round/>
+                          </w14:textOutline>
+                        </w:rPr>
+                        <w:t>7</w:t>
+                      </w:r>
+                    </w:p>
+                  </w:txbxContent>
+                </v:textbox>
+              </v:shape>
+            </w:pict>
+          </mc:Fallback>
+        </mc:AlternateContent>
+      </w:r>
+      <w:r>
+        <w:rPr>
+          <w:noProof/>
+        </w:rPr>
+        <mc:AlternateContent>
+          <mc:Choice Requires="wps">
+            <w:drawing>
+              <wp:anchor distT="0" distB="0" distL="114300" distR="114300" simplePos="0" relativeHeight="251668480" behindDoc="0" locked="0" layoutInCell="1" allowOverlap="1" wp14:anchorId="0AE468EB" wp14:editId="065BBF8D">
+                <wp:simplePos x="0" y="0"/>
+                <wp:positionH relativeFrom="column">
+                  <wp:posOffset>4902835</wp:posOffset>
+                </wp:positionH>
+                <wp:positionV relativeFrom="paragraph">
+                  <wp:posOffset>1101090</wp:posOffset>
+                </wp:positionV>
+                <wp:extent cx="342900" cy="571500"/>
+                <wp:effectExtent l="0" t="0" r="0" b="0"/>
+                <wp:wrapNone/>
+                <wp:docPr id="9" name="Cuadro de texto 9"/>
+                <wp:cNvGraphicFramePr/>
+                <a:graphic xmlns:a="http://schemas.openxmlformats.org/drawingml/2006/main">
+                  <a:graphicData uri="http://schemas.microsoft.com/office/word/2010/wordprocessingShape">
+                    <wps:wsp>
+                      <wps:cNvSpPr txBox="1"/>
+                      <wps:spPr>
+                        <a:xfrm>
+                          <a:off x="0" y="0"/>
+                          <a:ext cx="342900" cy="571500"/>
+                        </a:xfrm>
+                        <a:prstGeom prst="rect">
+                          <a:avLst/>
+                        </a:prstGeom>
+                        <a:noFill/>
+                        <a:ln>
+                          <a:noFill/>
+                        </a:ln>
+                      </wps:spPr>
+                      <wps:txbx>
+                        <w:txbxContent>
+                          <w:p>
+                            <w:pPr>
+                              <w:jc w:val="center"/>
+                              <w:rPr>
+                                <w:b/>
+                                <w:noProof/>
+                                <w:color w:val="262626" w:themeColor="text1" w:themeTint="D9"/>
+                                <w:sz w:val="56"/>
+                                <w:szCs w:val="56"/>
+                                <w:lang w:val="es-MX"/>
+                                <w14:shadow w14:blurRad="0" w14:dist="38100" w14:dir="2700000" w14:sx="100000" w14:sy="100000" w14:kx="0" w14:ky="0" w14:algn="bl">
+                                  <w14:schemeClr w14:val="accent5"/>
+                                </w14:shadow>
+                                <w14:textOutline w14:w="6731" w14:cap="flat" w14:cmpd="sng" w14:algn="ctr">
+                                  <w14:solidFill>
+                                    <w14:schemeClr w14:val="bg1"/>
+                                  </w14:solidFill>
+                                  <w14:prstDash w14:val="solid"/>
+                                  <w14:round/>
+                                </w14:textOutline>
+                              </w:rPr>
+                            </w:pPr>
+                            <w:r>
+                              <w:rPr>
+                                <w:b/>
+                                <w:noProof/>
+                                <w:color w:val="262626" w:themeColor="text1" w:themeTint="D9"/>
+                                <w:sz w:val="56"/>
+                                <w:szCs w:val="56"/>
+                                <w:lang w:val="es-MX"/>
+                                <w14:shadow w14:blurRad="0" w14:dist="38100" w14:dir="2700000" w14:sx="100000" w14:sy="100000" w14:kx="0" w14:ky="0" w14:algn="bl">
+                                  <w14:schemeClr w14:val="accent5"/>
+                                </w14:shadow>
+                                <w14:textOutline w14:w="6731" w14:cap="flat" w14:cmpd="sng" w14:algn="ctr">
+                                  <w14:solidFill>
+                                    <w14:schemeClr w14:val="bg1"/>
+                                  </w14:solidFill>
+                                  <w14:prstDash w14:val="solid"/>
+                                  <w14:round/>
+                                </w14:textOutline>
+                              </w:rPr>
+                              <w:t>6</w:t>
+                            </w:r>
+                          </w:p>
+                        </w:txbxContent>
+                      </wps:txbx>
+                      <wps:bodyPr rot="0" spcFirstLastPara="0" vertOverflow="overflow" horzOverflow="overflow" vert="horz" wrap="square" lIns="91440" tIns="45720" rIns="91440" bIns="45720" numCol="1" spcCol="0" rtlCol="0" fromWordArt="0" anchor="t" anchorCtr="0" forceAA="0" compatLnSpc="1">
+                        <a:prstTxWarp prst="textNoShape">
+                          <a:avLst/>
+                        </a:prstTxWarp>
+                        <a:noAutofit/>
+                      </wps:bodyPr>
+                    </wps:wsp>
+                  </a:graphicData>
+                </a:graphic>
+                <wp14:sizeRelH relativeFrom="margin">
+                  <wp14:pctWidth>0</wp14:pctWidth>
+                </wp14:sizeRelH>
+                <wp14:sizeRelV relativeFrom="margin">
+                  <wp14:pctHeight>0</wp14:pctHeight>
+                </wp14:sizeRelV>
+              </wp:anchor>
+            </w:drawing>
+          </mc:Choice>
+          <mc:Fallback>
+            <w:pict>
+              <v:shape w14:anchorId="0AE468EB" id="Cuadro de texto 9" o:spid="_x0000_s1031" type="#_x0000_t202" style="position:absolute;left:0;text-align:left;margin-left:386.05pt;margin-top:86.7pt;width:27pt;height:45pt;z-index:251668480;visibility:visible;mso-wrap-style:square;mso-width-percent:0;mso-height-percent:0;mso-wrap-distance-left:9pt;mso-wrap-distance-top:0;mso-wrap-distance-right:9pt;mso-wrap-distance-bottom:0;mso-position-horizontal:absolute;mso-position-horizontal-relative:text;mso-position-vertical:absolute;mso-position-vertical-relative:text;mso-width-percent:0;mso-height-percent:0;mso-width-relative:margin;mso-height-relative:margin;v-text-anchor:top" o:gfxdata="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" filled="f" stroked="f">
+                <v:fill o:detectmouseclick="t"/>
+                <v:textbox>
+                  <w:txbxContent>
+                    <w:p>
+                      <w:pPr>
+                        <w:jc w:val="center"/>
+                        <w:rPr>
+                          <w:b/>
+                          <w:noProof/>
+                          <w:color w:val="262626" w:themeColor="text1" w:themeTint="D9"/>
+                          <w:sz w:val="56"/>
+                          <w:szCs w:val="56"/>
+                          <w:lang w:val="es-MX"/>
+                          <w14:shadow w14:blurRad="0" w14:dist="38100" w14:dir="2700000" w14:sx="100000" w14:sy="100000" w14:kx="0" w14:ky="0" w14:algn="bl">
+                            <w14:schemeClr w14:val="accent5"/>
+                          </w14:shadow>
+                          <w14:textOutline w14:w="6731" w14:cap="flat" w14:cmpd="sng" w14:algn="ctr">
+                            <w14:solidFill>
+                              <w14:schemeClr w14:val="bg1"/>
+                            </w14:solidFill>
+                            <w14:prstDash w14:val="solid"/>
+                            <w14:round/>
+                          </w14:textOutline>
+                        </w:rPr>
+                      </w:pPr>
+                      <w:r>
+                        <w:rPr>
+                          <w:b/>
+                          <w:noProof/>
+                          <w:color w:val="262626" w:themeColor="text1" w:themeTint="D9"/>
+                          <w:sz w:val="56"/>
+                          <w:szCs w:val="56"/>
+                          <w:lang w:val="es-MX"/>
+                          <w14:shadow w14:blurRad="0" w14:dist="38100" w14:dir="2700000" w14:sx="100000" w14:sy="100000" w14:kx="0" w14:ky="0" w14:algn="bl">
+                            <w14:schemeClr w14:val="accent5"/>
+                          </w14:shadow>
+                          <w14:textOutline w14:w="6731" w14:cap="flat" w14:cmpd="sng" w14:algn="ctr">
+                            <w14:solidFill>
+                              <w14:schemeClr w14:val="bg1"/>
+                            </w14:solidFill>
+                            <w14:prstDash w14:val="solid"/>
+                            <w14:round/>
+                          </w14:textOutline>
+                        </w:rPr>
+                        <w:t>6</w:t>
+                      </w:r>
+                    </w:p>
+                  </w:txbxContent>
+                </v:textbox>
+              </v:shape>
+            </w:pict>
+          </mc:Fallback>
+        </mc:AlternateContent>
+      </w:r>
+      <w:r>
+        <w:rPr>
+          <w:noProof/>
+        </w:rPr>
+        <mc:AlternateContent>
+          <mc:Choice Requires="wps">
+            <w:drawing>
+              <wp:anchor distT="0" distB="0" distL="114300" distR="114300" simplePos="0" relativeHeight="251665408" behindDoc="0" locked="0" layoutInCell="1" allowOverlap="1" wp14:anchorId="5BD956F0" wp14:editId="2BF730DB">
+                <wp:simplePos x="0" y="0"/>
+                <wp:positionH relativeFrom="column">
+                  <wp:posOffset>4895850</wp:posOffset>
+                </wp:positionH>
+                <wp:positionV relativeFrom="paragraph">
+                  <wp:posOffset>781050</wp:posOffset>
+                </wp:positionV>
+                <wp:extent cx="1828800" cy="1828800"/>
+                <wp:effectExtent l="0" t="0" r="0" b="0"/>
+                <wp:wrapNone/>
+                <wp:docPr id="8" name="Cuadro de texto 8"/>
+                <wp:cNvGraphicFramePr/>
+                <a:graphic xmlns:a="http://schemas.openxmlformats.org/drawingml/2006/main">
+                  <a:graphicData uri="http://schemas.microsoft.com/office/word/2010/wordprocessingShape">
+                    <wps:wsp>
+                      <wps:cNvSpPr txBox="1"/>
+                      <wps:spPr>
+                        <a:xfrm>
+                          <a:off x="0" y="0"/>
+                          <a:ext cx="1828800" cy="1828800"/>
+                        </a:xfrm>
+                        <a:prstGeom prst="rect">
+                          <a:avLst/>
+                        </a:prstGeom>
+                        <a:noFill/>
+                        <a:ln>
+                          <a:noFill/>
+                        </a:ln>
+                      </wps:spPr>
+                      <wps:txbx>
+                        <w:txbxContent>
+                          <w:p>
+                            <w:pPr>
+                              <w:jc w:val="center"/>
+                              <w:rPr>
+                                <w:b/>
+                                <w:color w:val="262626" w:themeColor="text1" w:themeTint="D9"/>
+                                <w:sz w:val="56"/>
+                                <w:szCs w:val="56"/>
+                                <w:lang w:val="es-MX"/>
+                                <w14:shadow w14:blurRad="0" w14:dist="38100" w14:dir="2700000" w14:sx="100000" w14:sy="100000" w14:kx="0" w14:ky="0" w14:algn="bl">
+                                  <w14:schemeClr w14:val="accent5"/>
+                                </w14:shadow>
+                                <w14:textOutline w14:w="6731" w14:cap="flat" w14:cmpd="sng" w14:algn="ctr">
+                                  <w14:solidFill>
+                                    <w14:schemeClr w14:val="bg1"/>
+                                  </w14:solidFill>
+                                  <w14:prstDash w14:val="solid"/>
+                                  <w14:round/>
+                                </w14:textOutline>
+                              </w:rPr>
+                            </w:pPr>
+                            <w:r>
+                              <w:rPr>
+                                <w:b/>
+                                <w:color w:val="262626" w:themeColor="text1" w:themeTint="D9"/>
+                                <w:sz w:val="56"/>
+                                <w:szCs w:val="56"/>
+                                <w:lang w:val="es-MX"/>
+                                <w14:shadow w14:blurRad="0" w14:dist="38100" w14:dir="2700000" w14:sx="100000" w14:sy="100000" w14:kx="0" w14:ky="0" w14:algn="bl">
+                                  <w14:schemeClr w14:val="accent5"/>
+                                </w14:shadow>
+                                <w14:textOutline w14:w="6731" w14:cap="flat" w14:cmpd="sng" w14:algn="ctr">
+                                  <w14:solidFill>
+                                    <w14:schemeClr w14:val="bg1"/>
+                                  </w14:solidFill>
+                                  <w14:prstDash w14:val="solid"/>
+                                  <w14:round/>
+                                </w14:textOutline>
+                              </w:rPr>
+                              <w:t>5</w:t>
+                            </w:r>
+                          </w:p>
+                        </w:txbxContent>
+                      </wps:txbx>
+                      <wps:bodyPr rot="0" spcFirstLastPara="0" vertOverflow="overflow" horzOverflow="overflow" vert="horz" wrap="none" lIns="91440" tIns="45720" rIns="91440" bIns="45720" numCol="1" spcCol="0" rtlCol="0" fromWordArt="0" anchor="t" anchorCtr="0" forceAA="0" compatLnSpc="1">
+                        <a:prstTxWarp prst="textNoShape">
+                          <a:avLst/>
+                        </a:prstTxWarp>
+                        <a:spAutoFit/>
+                      </wps:bodyPr>
+                    </wps:wsp>
+                  </a:graphicData>
+                </a:graphic>
+              </wp:anchor>
+            </w:drawing>
+          </mc:Choice>
+          <mc:Fallback>
+            <w:pict>
+              <v:shape w14:anchorId="5BD956F0" id="Cuadro de texto 8" o:spid="_x0000_s1032" type="#_x0000_t202" style="position:absolute;left:0;text-align:left;margin-left:385.5pt;margin-top:61.5pt;width:2in;height:2in;z-index:251665408;visibility:visible;mso-wrap-style:none;mso-wrap-distance-left:9pt;mso-wrap-distance-top:0;mso-wrap-distance-right:9pt;mso-wrap-distance-bottom:0;mso-position-horizontal:absolute;mso-position-horizontal-relative:text;mso-position-vertical:absolute;mso-position-vertical-relative:text;v-text-anchor:top" o:gfxdata="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" filled="f" stroked="f">
+                <v:fill o:detectmouseclick="t"/>
+                <v:textbox style="mso-fit-shape-to-text:t">
+                  <w:txbxContent>
+                    <w:p>
+                      <w:pPr>
+                        <w:jc w:val="center"/>
+                        <w:rPr>
+                          <w:b/>
+                          <w:color w:val="262626" w:themeColor="text1" w:themeTint="D9"/>
+                          <w:sz w:val="56"/>
+                          <w:szCs w:val="56"/>
+                          <w:lang w:val="es-MX"/>
+                          <w14:shadow w14:blurRad="0" w14:dist="38100" w14:dir="2700000" w14:sx="100000" w14:sy="100000" w14:kx="0" w14:ky="0" w14:algn="bl">
+                            <w14:schemeClr w14:val="accent5"/>
+                          </w14:shadow>
+                          <w14:textOutline w14:w="6731" w14:cap="flat" w14:cmpd="sng" w14:algn="ctr">
+                            <w14:solidFill>
+                              <w14:schemeClr w14:val="bg1"/>
+                            </w14:solidFill>
+                            <w14:prstDash w14:val="solid"/>
+                            <w14:round/>
+                          </w14:textOutline>
+                        </w:rPr>
+                      </w:pPr>
+                      <w:r>
+                        <w:rPr>
+                          <w:b/>
+                          <w:color w:val="262626" w:themeColor="text1" w:themeTint="D9"/>
+                          <w:sz w:val="56"/>
+                          <w:szCs w:val="56"/>
+                          <w:lang w:val="es-MX"/>
+                          <w14:shadow w14:blurRad="0" w14:dist="38100" w14:dir="2700000" w14:sx="100000" w14:sy="100000" w14:kx="0" w14:ky="0" w14:algn="bl">
+                            <w14:schemeClr w14:val="accent5"/>
+                          </w14:shadow>
+                          <w14:textOutline w14:w="6731" w14:cap="flat" w14:cmpd="sng" w14:algn="ctr">
+                            <w14:solidFill>
+                              <w14:schemeClr w14:val="bg1"/>
+                            </w14:solidFill>
+                            <w14:prstDash w14:val="solid"/>
+                            <w14:round/>
+                          </w14:textOutline>
+                        </w:rPr>
+                        <w:t>5</w:t>
+                      </w:r>
+                    </w:p>
+                  </w:txbxContent>
+                </v:textbox>
+              </v:shape>
+            </w:pict>
+          </mc:Fallback>
+        </mc:AlternateContent>
+      </w:r>
       <w:r>
         <w:rPr>
           <w:noProof/>
           <w:lang w:eastAsia="es-AR"/>
         </w:rPr>
-        <w:lastRenderedPageBreak/>
         <w:drawing>
-          <wp:inline distT="0" distB="0" distL="0" distR="0">
+          <wp:inline distT="0" distB="0" distL="0" distR="0" wp14:anchorId="7F2C49A4" wp14:editId="1B8C587F">
             <wp:extent cx="4733925" cy="2857500"/>
             <wp:effectExtent l="0" t="0" r="9525" b="0"/>
             <wp:docPr id="24" name="Imagen 24" descr="C:\Users\Federico\Desktop\manual\polinomio calculado.png"/>
@@ -589,22 +2514,30 @@
         </w:drawing>
       </w:r>
     </w:p>
+    <w:p/>
     <w:p>
       <w:r>
         <w:t>Al oprimir el botón de ver pasos</w:t>
       </w:r>
       <w:r>
+        <w:t xml:space="preserve"> (6)</w:t>
+      </w:r>
+      <w:r>
         <w:t>, se mostrarán los Li(xi) junto con la información de grado y de equiespaciado de los puntos.</w:t>
       </w:r>
     </w:p>
+    <w:p/>
     <w:p>
+      <w:pPr>
+        <w:jc w:val="center"/>
+      </w:pPr>
       <w:r>
         <w:rPr>
           <w:noProof/>
           <w:lang w:eastAsia="es-AR"/>
         </w:rPr>
         <w:drawing>
-          <wp:inline distT="0" distB="0" distL="0" distR="0">
+          <wp:inline distT="0" distB="0" distL="0" distR="0" wp14:anchorId="7F2C49A6" wp14:editId="7F2C49A7">
             <wp:extent cx="4286250" cy="3048000"/>
             <wp:effectExtent l="0" t="0" r="0" b="0"/>
             <wp:docPr id="25" name="Imagen 25" descr="C:\Users\Federico\Desktop\manual\pasos lagrange.png"/>
@@ -654,11 +2587,40 @@
       </w:r>
     </w:p>
     <w:p>
-      <w:r>
-        <w:t>Si luego se cambian los puntos, al calcular otro polinomio se informará si el mismo cambió mediante la siguiente alerta:</w:t>
+      <w:pPr>
+        <w:rPr>
+          <w:sz w:val="24"/>
+          <w:szCs w:val="24"/>
+          <w:u w:val="single"/>
+        </w:rPr>
+      </w:pPr>
+      <w:r>
+        <w:rPr>
+          <w:rStyle w:val="Ttulo2Car"/>
+          <w:u w:val="single"/>
+        </w:rPr>
+        <w:t>Validación</w:t>
+      </w:r>
+      <w:r>
+        <w:rPr>
+          <w:rStyle w:val="Ttulo2Car"/>
+          <w:u w:val="single"/>
+        </w:rPr>
+        <w:t>:</w:t>
       </w:r>
     </w:p>
     <w:p>
+      <w:pPr>
+        <w:ind w:left="708"/>
+      </w:pPr>
+      <w:r>
+        <w:t>Si luego se cambian los puntos, al calcular otro polinomio se informará si el mismo cambió mediante la siguiente alerta:</w:t>
+      </w:r>
+    </w:p>
+    <w:p>
+      <w:pPr>
+        <w:jc w:val="center"/>
+      </w:pPr>
       <w:r>
         <w:rPr>
           <w:noProof/>
@@ -666,7 +2628,7 @@
         </w:rPr>
         <w:lastRenderedPageBreak/>
         <w:drawing>
-          <wp:inline distT="0" distB="0" distL="0" distR="0">
+          <wp:inline distT="0" distB="0" distL="0" distR="0" wp14:anchorId="7F2C49A8" wp14:editId="7F2C49A9">
             <wp:extent cx="2552700" cy="1123950"/>
             <wp:effectExtent l="0" t="0" r="0" b="0"/>
             <wp:docPr id="27" name="Imagen 27" descr="C:\Users\Federico\Desktop\manual\polinomio ha cambiado.png"/>
@@ -716,27 +2678,35 @@
       </w:r>
     </w:p>
     <w:p>
-      <w:r>
-        <w:t>Figura del “mostrar pasos”</w:t>
-      </w:r>
-      <w:r>
-        <w:t xml:space="preserve"> para Newton-Gregory progresivo, informando si los puntos son equiespaciados y el grado del polinomio</w:t>
-      </w:r>
-      <w:r>
-        <w:t>, junto con las diferencias finitas utilizadas para encontrar el polinomio</w:t>
-      </w:r>
-      <w:r>
-        <w:t>:</w:t>
-      </w:r>
+      <w:pPr>
+        <w:jc w:val="center"/>
+      </w:pPr>
     </w:p>
     <w:p>
+      <w:r>
+        <w:t>Figura del “mostrar pasos”</w:t>
+      </w:r>
+      <w:r>
+        <w:t xml:space="preserve"> para Newton-Gregory progresivo, informando si los puntos son equiespaciados y el grado del polinomio</w:t>
+      </w:r>
+      <w:r>
+        <w:t>, junto con las diferencias finitas utilizadas para encontrar el polinomio</w:t>
+      </w:r>
+      <w:r>
+        <w:t>:</w:t>
+      </w:r>
+    </w:p>
+    <w:p>
+      <w:pPr>
+        <w:jc w:val="center"/>
+      </w:pPr>
       <w:r>
         <w:rPr>
           <w:noProof/>
           <w:lang w:eastAsia="es-AR"/>
         </w:rPr>
         <w:drawing>
-          <wp:inline distT="0" distB="0" distL="0" distR="0">
+          <wp:inline distT="0" distB="0" distL="0" distR="0" wp14:anchorId="7F2C49AA" wp14:editId="7F2C49AB">
             <wp:extent cx="4286250" cy="3105150"/>
             <wp:effectExtent l="0" t="0" r="0" b="0"/>
             <wp:docPr id="26" name="Imagen 26" descr="C:\Users\Federico\Desktop\manual\ng progresivo.png"/>
@@ -785,19 +2755,29 @@
         </w:drawing>
       </w:r>
     </w:p>
+    <w:p/>
     <w:p>
       <w:r>
-        <w:t>Al oprimir el botón de especializar polinomio:</w:t>
+        <w:t>Al oprimir el botón de especializar polinomio</w:t>
+      </w:r>
+      <w:r>
+        <w:t xml:space="preserve"> (5)</w:t>
+      </w:r>
+      <w:r>
+        <w:t>:</w:t>
       </w:r>
     </w:p>
     <w:p>
+      <w:pPr>
+        <w:jc w:val="center"/>
+      </w:pPr>
       <w:r>
         <w:rPr>
           <w:noProof/>
           <w:lang w:eastAsia="es-AR"/>
         </w:rPr>
         <w:drawing>
-          <wp:inline distT="0" distB="0" distL="0" distR="0">
+          <wp:inline distT="0" distB="0" distL="0" distR="0" wp14:anchorId="7F2C49AC" wp14:editId="7F2C49AD">
             <wp:extent cx="2895600" cy="1905000"/>
             <wp:effectExtent l="0" t="0" r="0" b="0"/>
             <wp:docPr id="28" name="Imagen 28" descr="C:\Users\Federico\Desktop\manual\especializar.png"/>
@@ -848,18 +2828,22 @@
     </w:p>
     <w:p>
       <w:r>
+        <w:lastRenderedPageBreak/>
         <w:t>Si se intenta especializar en una abscisa que está fuera del rango de puntos introducidos:</w:t>
       </w:r>
     </w:p>
+    <w:p/>
     <w:p>
+      <w:pPr>
+        <w:jc w:val="center"/>
+      </w:pPr>
       <w:r>
         <w:rPr>
           <w:noProof/>
           <w:lang w:eastAsia="es-AR"/>
         </w:rPr>
-        <w:lastRenderedPageBreak/>
         <w:drawing>
-          <wp:inline distT="0" distB="0" distL="0" distR="0">
+          <wp:inline distT="0" distB="0" distL="0" distR="0" wp14:anchorId="7F2C49AE" wp14:editId="7F2C49AF">
             <wp:extent cx="2619375" cy="1123950"/>
             <wp:effectExtent l="0" t="0" r="9525" b="0"/>
             <wp:docPr id="29" name="Imagen 29" descr="C:\Users\Federico\Desktop\manual\especializar fuera rango.png"/>
@@ -909,20 +2893,35 @@
       </w:r>
     </w:p>
     <w:p>
-      <w:r>
-        <w:t>En caso de que se haya calculado un polinomio y se hayan agregado/quitado puntos, se podrá devolver la lista original que se utilizó para calcular el polinomio oprimiendo el botón “&lt;”, lo cual mostrará el siguiente cuadro de diálogo:</w:t>
-      </w:r>
-      <w:bookmarkStart w:id="0" w:name="_GoBack"/>
-      <w:bookmarkEnd w:id="0"/>
+      <w:pPr>
+        <w:jc w:val="center"/>
+      </w:pPr>
     </w:p>
     <w:p>
+      <w:r>
+        <w:t>En caso de que se haya calculado un polinomio y se hayan agregado/</w:t>
+      </w:r>
+      <w:proofErr w:type="gramStart"/>
+      <w:r>
+        <w:t>quitado puntos</w:t>
+      </w:r>
+      <w:proofErr w:type="gramEnd"/>
+      <w:r>
+        <w:t>, se podrá devolver la lista original que se utilizó para calcular el polinomio oprimiendo el botón “&lt;”, lo cual mostrará el siguiente cuadro de diálogo:</w:t>
+      </w:r>
+    </w:p>
+    <w:p/>
+    <w:p>
+      <w:pPr>
+        <w:jc w:val="center"/>
+      </w:pPr>
       <w:r>
         <w:rPr>
           <w:noProof/>
           <w:lang w:eastAsia="es-AR"/>
         </w:rPr>
         <w:drawing>
-          <wp:inline distT="0" distB="0" distL="0" distR="0">
+          <wp:inline distT="0" distB="0" distL="0" distR="0" wp14:anchorId="7F2C49B0" wp14:editId="7D6B8CAE">
             <wp:extent cx="3333750" cy="1143000"/>
             <wp:effectExtent l="0" t="0" r="0" b="0"/>
             <wp:docPr id="30" name="Imagen 30" descr="C:\Users\Federico\Desktop\manual\restaurar.png"/>
@@ -982,7 +2981,7 @@
 </file>
 
 <file path=word/styles.xml><?xml version="1.0" encoding="utf-8"?>
-<w:styles xmlns:mc="http://schemas.openxmlformats.org/markup-compatibility/2006" xmlns:r="http://schemas.openxmlformats.org/officeDocument/2006/relationships" xmlns:w="http://schemas.openxmlformats.org/wordprocessingml/2006/main" xmlns:w14="http://schemas.microsoft.com/office/word/2010/wordml" mc:Ignorable="w14">
+<w:styles xmlns:mc="http://schemas.openxmlformats.org/markup-compatibility/2006" xmlns:r="http://schemas.openxmlformats.org/officeDocument/2006/relationships" xmlns:w="http://schemas.openxmlformats.org/wordprocessingml/2006/main" xmlns:w14="http://schemas.microsoft.com/office/word/2010/wordml" xmlns:w15="http://schemas.microsoft.com/office/word/2012/wordml" xmlns:w16cid="http://schemas.microsoft.com/office/word/2016/wordml/cid" xmlns:w16se="http://schemas.microsoft.com/office/word/2015/wordml/symex" mc:Ignorable="w14 w15 w16se w16cid">
   <w:docDefaults>
     <w:rPrDefault>
       <w:rPr>
@@ -998,148 +2997,409 @@
       </w:pPr>
     </w:pPrDefault>
   </w:docDefaults>
-  <w:latentStyles w:defLockedState="0" w:defUIPriority="99" w:defSemiHidden="1" w:defUnhideWhenUsed="1" w:defQFormat="0" w:count="267">
-    <w:lsdException w:name="Normal" w:semiHidden="0" w:uiPriority="0" w:unhideWhenUsed="0" w:qFormat="1"/>
-    <w:lsdException w:name="heading 1" w:semiHidden="0" w:uiPriority="9" w:unhideWhenUsed="0" w:qFormat="1"/>
-    <w:lsdException w:name="heading 2" w:uiPriority="9" w:qFormat="1"/>
-    <w:lsdException w:name="heading 3" w:uiPriority="9" w:qFormat="1"/>
-    <w:lsdException w:name="heading 4" w:uiPriority="9" w:qFormat="1"/>
-    <w:lsdException w:name="heading 5" w:uiPriority="9" w:qFormat="1"/>
-    <w:lsdException w:name="heading 6" w:uiPriority="9" w:qFormat="1"/>
-    <w:lsdException w:name="heading 7" w:uiPriority="9" w:qFormat="1"/>
-    <w:lsdException w:name="heading 8" w:uiPriority="9" w:qFormat="1"/>
-    <w:lsdException w:name="heading 9" w:uiPriority="9" w:qFormat="1"/>
-    <w:lsdException w:name="toc 1" w:uiPriority="39"/>
-    <w:lsdException w:name="toc 2" w:uiPriority="39"/>
-    <w:lsdException w:name="toc 3" w:uiPriority="39"/>
-    <w:lsdException w:name="toc 4" w:uiPriority="39"/>
-    <w:lsdException w:name="toc 5" w:uiPriority="39"/>
-    <w:lsdException w:name="toc 6" w:uiPriority="39"/>
-    <w:lsdException w:name="toc 7" w:uiPriority="39"/>
-    <w:lsdException w:name="toc 8" w:uiPriority="39"/>
-    <w:lsdException w:name="toc 9" w:uiPriority="39"/>
-    <w:lsdException w:name="caption" w:uiPriority="35" w:qFormat="1"/>
-    <w:lsdException w:name="Title" w:semiHidden="0" w:uiPriority="10" w:unhideWhenUsed="0" w:qFormat="1"/>
-    <w:lsdException w:name="Default Paragraph Font" w:uiPriority="1"/>
-    <w:lsdException w:name="Subtitle" w:semiHidden="0" w:uiPriority="11" w:unhideWhenUsed="0" w:qFormat="1"/>
-    <w:lsdException w:name="Strong" w:semiHidden="0" w:uiPriority="22" w:unhideWhenUsed="0" w:qFormat="1"/>
-    <w:lsdException w:name="Emphasis" w:semiHidden="0" w:uiPriority="20" w:unhideWhenUsed="0" w:qFormat="1"/>
-    <w:lsdException w:name="Table Grid" w:semiHidden="0" w:uiPriority="59" w:unhideWhenUsed="0"/>
-    <w:lsdException w:name="Placeholder Text" w:unhideWhenUsed="0"/>
-    <w:lsdException w:name="No Spacing" w:semiHidden="0" w:uiPriority="1" w:unhideWhenUsed="0" w:qFormat="1"/>
-    <w:lsdException w:name="Light Shading" w:semiHidden="0" w:uiPriority="60" w:unhideWhenUsed="0"/>
-    <w:lsdException w:name="Light List" w:semiHidden="0" w:uiPriority="61" w:unhideWhenUsed="0"/>
-    <w:lsdException w:name="Light Grid" w:semiHidden="0" w:uiPriority="62" w:unhideWhenUsed="0"/>
-    <w:lsdException w:name="Medium Shading 1" w:semiHidden="0" w:uiPriority="63" w:unhideWhenUsed="0"/>
-    <w:lsdException w:name="Medium Shading 2" w:semiHidden="0" w:uiPriority="64" w:unhideWhenUsed="0"/>
-    <w:lsdException w:name="Medium List 1" w:semiHidden="0" w:uiPriority="65" w:unhideWhenUsed="0"/>
-    <w:lsdException w:name="Medium List 2" w:semiHidden="0" w:uiPriority="66" w:unhideWhenUsed="0"/>
-    <w:lsdException w:name="Medium Grid 1" w:semiHidden="0" w:uiPriority="67" w:unhideWhenUsed="0"/>
-    <w:lsdException w:name="Medium Grid 2" w:semiHidden="0" w:uiPriority="68" w:unhideWhenUsed="0"/>
-    <w:lsdException w:name="Medium Grid 3" w:semiHidden="0" w:uiPriority="69" w:unhideWhenUsed="0"/>
-    <w:lsdException w:name="Dark List" w:semiHidden="0" w:uiPriority="70" w:unhideWhenUsed="0"/>
-    <w:lsdException w:name="Colorful Shading" w:semiHidden="0" w:uiPriority="71" w:unhideWhenUsed="0"/>
-    <w:lsdException w:name="Colorful List" w:semiHidden="0" w:uiPriority="72" w:unhideWhenUsed="0"/>
-    <w:lsdException w:name="Colorful Grid" w:semiHidden="0" w:uiPriority="73" w:unhideWhenUsed="0"/>
-    <w:lsdException w:name="Light Shading Accent 1" w:semiHidden="0" w:uiPriority="60" w:unhideWhenUsed="0"/>
-    <w:lsdException w:name="Light List Accent 1" w:semiHidden="0" w:uiPriority="61" w:unhideWhenUsed="0"/>
-    <w:lsdException w:name="Light Grid Accent 1" w:semiHidden="0" w:uiPriority="62" w:unhideWhenUsed="0"/>
-    <w:lsdException w:name="Medium Shading 1 Accent 1" w:semiHidden="0" w:uiPriority="63" w:unhideWhenUsed="0"/>
-    <w:lsdException w:name="Medium Shading 2 Accent 1" w:semiHidden="0" w:uiPriority="64" w:unhideWhenUsed="0"/>
-    <w:lsdException w:name="Medium List 1 Accent 1" w:semiHidden="0" w:uiPriority="65" w:unhideWhenUsed="0"/>
-    <w:lsdException w:name="Revision" w:unhideWhenUsed="0"/>
-    <w:lsdException w:name="List Paragraph" w:semiHidden="0" w:uiPriority="34" w:unhideWhenUsed="0" w:qFormat="1"/>
-    <w:lsdException w:name="Quote" w:semiHidden="0" w:uiPriority="29" w:unhideWhenUsed="0" w:qFormat="1"/>
-    <w:lsdException w:name="Intense Quote" w:semiHidden="0" w:uiPriority="30" w:unhideWhenUsed="0" w:qFormat="1"/>
-    <w:lsdException w:name="Medium List 2 Accent 1" w:semiHidden="0" w:uiPriority="66" w:unhideWhenUsed="0"/>
-    <w:lsdException w:name="Medium Grid 1 Accent 1" w:semiHidden="0" w:uiPriority="67" w:unhideWhenUsed="0"/>
-    <w:lsdException w:name="Medium Grid 2 Accent 1" w:semiHidden="0" w:uiPriority="68" w:unhideWhenUsed="0"/>
-    <w:lsdException w:name="Medium Grid 3 Accent 1" w:semiHidden="0" w:uiPriority="69" w:unhideWhenUsed="0"/>
-    <w:lsdException w:name="Dark List Accent 1" w:semiHidden="0" w:uiPriority="70" w:unhideWhenUsed="0"/>
-    <w:lsdException w:name="Colorful Shading Accent 1" w:semiHidden="0" w:uiPriority="71" w:unhideWhenUsed="0"/>
-    <w:lsdException w:name="Colorful List Accent 1" w:semiHidden="0" w:uiPriority="72" w:unhideWhenUsed="0"/>
-    <w:lsdException w:name="Colorful Grid Accent 1" w:semiHidden="0" w:uiPriority="73" w:unhideWhenUsed="0"/>
-    <w:lsdException w:name="Light Shading Accent 2" w:semiHidden="0" w:uiPriority="60" w:unhideWhenUsed="0"/>
-    <w:lsdException w:name="Light List Accent 2" w:semiHidden="0" w:uiPriority="61" w:unhideWhenUsed="0"/>
-    <w:lsdException w:name="Light Grid Accent 2" w:semiHidden="0" w:uiPriority="62" w:unhideWhenUsed="0"/>
-    <w:lsdException w:name="Medium Shading 1 Accent 2" w:semiHidden="0" w:uiPriority="63" w:unhideWhenUsed="0"/>
-    <w:lsdException w:name="Medium Shading 2 Accent 2" w:semiHidden="0" w:uiPriority="64" w:unhideWhenUsed="0"/>
-    <w:lsdException w:name="Medium List 1 Accent 2" w:semiHidden="0" w:uiPriority="65" w:unhideWhenUsed="0"/>
-    <w:lsdException w:name="Medium List 2 Accent 2" w:semiHidden="0" w:uiPriority="66" w:unhideWhenUsed="0"/>
-    <w:lsdException w:name="Medium Grid 1 Accent 2" w:semiHidden="0" w:uiPriority="67" w:unhideWhenUsed="0"/>
-    <w:lsdException w:name="Medium Grid 2 Accent 2" w:semiHidden="0" w:uiPriority="68" w:unhideWhenUsed="0"/>
-    <w:lsdException w:name="Medium Grid 3 Accent 2" w:semiHidden="0" w:uiPriority="69" w:unhideWhenUsed="0"/>
-    <w:lsdException w:name="Dark List Accent 2" w:semiHidden="0" w:uiPriority="70" w:unhideWhenUsed="0"/>
-    <w:lsdException w:name="Colorful Shading Accent 2" w:semiHidden="0" w:uiPriority="71" w:unhideWhenUsed="0"/>
-    <w:lsdException w:name="Colorful List Accent 2" w:semiHidden="0" w:uiPriority="72" w:unhideWhenUsed="0"/>
-    <w:lsdException w:name="Colorful Grid Accent 2" w:semiHidden="0" w:uiPriority="73" w:unhideWhenUsed="0"/>
-    <w:lsdException w:name="Light Shading Accent 3" w:semiHidden="0" w:uiPriority="60" w:unhideWhenUsed="0"/>
-    <w:lsdException w:name="Light List Accent 3" w:semiHidden="0" w:uiPriority="61" w:unhideWhenUsed="0"/>
-    <w:lsdException w:name="Light Grid Accent 3" w:semiHidden="0" w:uiPriority="62" w:unhideWhenUsed="0"/>
-    <w:lsdException w:name="Medium Shading 1 Accent 3" w:semiHidden="0" w:uiPriority="63" w:unhideWhenUsed="0"/>
-    <w:lsdException w:name="Medium Shading 2 Accent 3" w:semiHidden="0" w:uiPriority="64" w:unhideWhenUsed="0"/>
-    <w:lsdException w:name="Medium List 1 Accent 3" w:semiHidden="0" w:uiPriority="65" w:unhideWhenUsed="0"/>
-    <w:lsdException w:name="Medium List 2 Accent 3" w:semiHidden="0" w:uiPriority="66" w:unhideWhenUsed="0"/>
-    <w:lsdException w:name="Medium Grid 1 Accent 3" w:semiHidden="0" w:uiPriority="67" w:unhideWhenUsed="0"/>
-    <w:lsdException w:name="Medium Grid 2 Accent 3" w:semiHidden="0" w:uiPriority="68" w:unhideWhenUsed="0"/>
-    <w:lsdException w:name="Medium Grid 3 Accent 3" w:semiHidden="0" w:uiPriority="69" w:unhideWhenUsed="0"/>
-    <w:lsdException w:name="Dark List Accent 3" w:semiHidden="0" w:uiPriority="70" w:unhideWhenUsed="0"/>
-    <w:lsdException w:name="Colorful Shading Accent 3" w:semiHidden="0" w:uiPriority="71" w:unhideWhenUsed="0"/>
-    <w:lsdException w:name="Colorful List Accent 3" w:semiHidden="0" w:uiPriority="72" w:unhideWhenUsed="0"/>
-    <w:lsdException w:name="Colorful Grid Accent 3" w:semiHidden="0" w:uiPriority="73" w:unhideWhenUsed="0"/>
-    <w:lsdException w:name="Light Shading Accent 4" w:semiHidden="0" w:uiPriority="60" w:unhideWhenUsed="0"/>
-    <w:lsdException w:name="Light List Accent 4" w:semiHidden="0" w:uiPriority="61" w:unhideWhenUsed="0"/>
-    <w:lsdException w:name="Light Grid Accent 4" w:semiHidden="0" w:uiPriority="62" w:unhideWhenUsed="0"/>
-    <w:lsdException w:name="Medium Shading 1 Accent 4" w:semiHidden="0" w:uiPriority="63" w:unhideWhenUsed="0"/>
-    <w:lsdException w:name="Medium Shading 2 Accent 4" w:semiHidden="0" w:uiPriority="64" w:unhideWhenUsed="0"/>
-    <w:lsdException w:name="Medium List 1 Accent 4" w:semiHidden="0" w:uiPriority="65" w:unhideWhenUsed="0"/>
-    <w:lsdException w:name="Medium List 2 Accent 4" w:semiHidden="0" w:uiPriority="66" w:unhideWhenUsed="0"/>
-    <w:lsdException w:name="Medium Grid 1 Accent 4" w:semiHidden="0" w:uiPriority="67" w:unhideWhenUsed="0"/>
-    <w:lsdException w:name="Medium Grid 2 Accent 4" w:semiHidden="0" w:uiPriority="68" w:unhideWhenUsed="0"/>
-    <w:lsdException w:name="Medium Grid 3 Accent 4" w:semiHidden="0" w:uiPriority="69" w:unhideWhenUsed="0"/>
-    <w:lsdException w:name="Dark List Accent 4" w:semiHidden="0" w:uiPriority="70" w:unhideWhenUsed="0"/>
-    <w:lsdException w:name="Colorful Shading Accent 4" w:semiHidden="0" w:uiPriority="71" w:unhideWhenUsed="0"/>
-    <w:lsdException w:name="Colorful List Accent 4" w:semiHidden="0" w:uiPriority="72" w:unhideWhenUsed="0"/>
-    <w:lsdException w:name="Colorful Grid Accent 4" w:semiHidden="0" w:uiPriority="73" w:unhideWhenUsed="0"/>
-    <w:lsdException w:name="Light Shading Accent 5" w:semiHidden="0" w:uiPriority="60" w:unhideWhenUsed="0"/>
-    <w:lsdException w:name="Light List Accent 5" w:semiHidden="0" w:uiPriority="61" w:unhideWhenUsed="0"/>
-    <w:lsdException w:name="Light Grid Accent 5" w:semiHidden="0" w:uiPriority="62" w:unhideWhenUsed="0"/>
-    <w:lsdException w:name="Medium Shading 1 Accent 5" w:semiHidden="0" w:uiPriority="63" w:unhideWhenUsed="0"/>
-    <w:lsdException w:name="Medium Shading 2 Accent 5" w:semiHidden="0" w:uiPriority="64" w:unhideWhenUsed="0"/>
-    <w:lsdException w:name="Medium List 1 Accent 5" w:semiHidden="0" w:uiPriority="65" w:unhideWhenUsed="0"/>
-    <w:lsdException w:name="Medium List 2 Accent 5" w:semiHidden="0" w:uiPriority="66" w:unhideWhenUsed="0"/>
-    <w:lsdException w:name="Medium Grid 1 Accent 5" w:semiHidden="0" w:uiPriority="67" w:unhideWhenUsed="0"/>
-    <w:lsdException w:name="Medium Grid 2 Accent 5" w:semiHidden="0" w:uiPriority="68" w:unhideWhenUsed="0"/>
-    <w:lsdException w:name="Medium Grid 3 Accent 5" w:semiHidden="0" w:uiPriority="69" w:unhideWhenUsed="0"/>
-    <w:lsdException w:name="Dark List Accent 5" w:semiHidden="0" w:uiPriority="70" w:unhideWhenUsed="0"/>
-    <w:lsdException w:name="Colorful Shading Accent 5" w:semiHidden="0" w:uiPriority="71" w:unhideWhenUsed="0"/>
-    <w:lsdException w:name="Colorful List Accent 5" w:semiHidden="0" w:uiPriority="72" w:unhideWhenUsed="0"/>
-    <w:lsdException w:name="Colorful Grid Accent 5" w:semiHidden="0" w:uiPriority="73" w:unhideWhenUsed="0"/>
-    <w:lsdException w:name="Light Shading Accent 6" w:semiHidden="0" w:uiPriority="60" w:unhideWhenUsed="0"/>
-    <w:lsdException w:name="Light List Accent 6" w:semiHidden="0" w:uiPriority="61" w:unhideWhenUsed="0"/>
-    <w:lsdException w:name="Light Grid Accent 6" w:semiHidden="0" w:uiPriority="62" w:unhideWhenUsed="0"/>
-    <w:lsdException w:name="Medium Shading 1 Accent 6" w:semiHidden="0" w:uiPriority="63" w:unhideWhenUsed="0"/>
-    <w:lsdException w:name="Medium Shading 2 Accent 6" w:semiHidden="0" w:uiPriority="64" w:unhideWhenUsed="0"/>
-    <w:lsdException w:name="Medium List 1 Accent 6" w:semiHidden="0" w:uiPriority="65" w:unhideWhenUsed="0"/>
-    <w:lsdException w:name="Medium List 2 Accent 6" w:semiHidden="0" w:uiPriority="66" w:unhideWhenUsed="0"/>
-    <w:lsdException w:name="Medium Grid 1 Accent 6" w:semiHidden="0" w:uiPriority="67" w:unhideWhenUsed="0"/>
-    <w:lsdException w:name="Medium Grid 2 Accent 6" w:semiHidden="0" w:uiPriority="68" w:unhideWhenUsed="0"/>
-    <w:lsdException w:name="Medium Grid 3 Accent 6" w:semiHidden="0" w:uiPriority="69" w:unhideWhenUsed="0"/>
-    <w:lsdException w:name="Dark List Accent 6" w:semiHidden="0" w:uiPriority="70" w:unhideWhenUsed="0"/>
-    <w:lsdException w:name="Colorful Shading Accent 6" w:semiHidden="0" w:uiPriority="71" w:unhideWhenUsed="0"/>
-    <w:lsdException w:name="Colorful List Accent 6" w:semiHidden="0" w:uiPriority="72" w:unhideWhenUsed="0"/>
-    <w:lsdException w:name="Colorful Grid Accent 6" w:semiHidden="0" w:uiPriority="73" w:unhideWhenUsed="0"/>
-    <w:lsdException w:name="Subtle Emphasis" w:semiHidden="0" w:uiPriority="19" w:unhideWhenUsed="0" w:qFormat="1"/>
-    <w:lsdException w:name="Intense Emphasis" w:semiHidden="0" w:uiPriority="21" w:unhideWhenUsed="0" w:qFormat="1"/>
-    <w:lsdException w:name="Subtle Reference" w:semiHidden="0" w:uiPriority="31" w:unhideWhenUsed="0" w:qFormat="1"/>
-    <w:lsdException w:name="Intense Reference" w:semiHidden="0" w:uiPriority="32" w:unhideWhenUsed="0" w:qFormat="1"/>
-    <w:lsdException w:name="Book Title" w:semiHidden="0" w:uiPriority="33" w:unhideWhenUsed="0" w:qFormat="1"/>
-    <w:lsdException w:name="Bibliography" w:uiPriority="37"/>
-    <w:lsdException w:name="TOC Heading" w:uiPriority="39" w:qFormat="1"/>
+  <w:latentStyles w:defLockedState="0" w:defUIPriority="99" w:defSemiHidden="0" w:defUnhideWhenUsed="0" w:defQFormat="0" w:count="376">
+    <w:lsdException w:name="Normal" w:uiPriority="0" w:qFormat="1"/>
+    <w:lsdException w:name="heading 1" w:uiPriority="9" w:qFormat="1"/>
+    <w:lsdException w:name="heading 2" w:semiHidden="1" w:uiPriority="9" w:unhideWhenUsed="1" w:qFormat="1"/>
+    <w:lsdException w:name="heading 3" w:semiHidden="1" w:uiPriority="9" w:unhideWhenUsed="1" w:qFormat="1"/>
+    <w:lsdException w:name="heading 4" w:semiHidden="1" w:uiPriority="9" w:unhideWhenUsed="1" w:qFormat="1"/>
+    <w:lsdException w:name="heading 5" w:semiHidden="1" w:uiPriority="9" w:unhideWhenUsed="1" w:qFormat="1"/>
+    <w:lsdException w:name="heading 6" w:semiHidden="1" w:uiPriority="9" w:unhideWhenUsed="1" w:qFormat="1"/>
+    <w:lsdException w:name="heading 7" w:semiHidden="1" w:uiPriority="9" w:unhideWhenUsed="1" w:qFormat="1"/>
+    <w:lsdException w:name="heading 8" w:semiHidden="1" w:uiPriority="9" w:unhideWhenUsed="1" w:qFormat="1"/>
+    <w:lsdException w:name="heading 9" w:semiHidden="1" w:uiPriority="9" w:unhideWhenUsed="1" w:qFormat="1"/>
+    <w:lsdException w:name="index 1" w:semiHidden="1" w:unhideWhenUsed="1"/>
+    <w:lsdException w:name="index 2" w:semiHidden="1" w:unhideWhenUsed="1"/>
+    <w:lsdException w:name="index 3" w:semiHidden="1" w:unhideWhenUsed="1"/>
+    <w:lsdException w:name="index 4" w:semiHidden="1" w:unhideWhenUsed="1"/>
+    <w:lsdException w:name="index 5" w:semiHidden="1" w:unhideWhenUsed="1"/>
+    <w:lsdException w:name="index 6" w:semiHidden="1" w:unhideWhenUsed="1"/>
+    <w:lsdException w:name="index 7" w:semiHidden="1" w:unhideWhenUsed="1"/>
+    <w:lsdException w:name="index 8" w:semiHidden="1" w:unhideWhenUsed="1"/>
+    <w:lsdException w:name="index 9" w:semiHidden="1" w:unhideWhenUsed="1"/>
+    <w:lsdException w:name="toc 1" w:semiHidden="1" w:uiPriority="39" w:unhideWhenUsed="1"/>
+    <w:lsdException w:name="toc 2" w:semiHidden="1" w:uiPriority="39" w:unhideWhenUsed="1"/>
+    <w:lsdException w:name="toc 3" w:semiHidden="1" w:uiPriority="39" w:unhideWhenUsed="1"/>
+    <w:lsdException w:name="toc 4" w:semiHidden="1" w:uiPriority="39" w:unhideWhenUsed="1"/>
+    <w:lsdException w:name="toc 5" w:semiHidden="1" w:uiPriority="39" w:unhideWhenUsed="1"/>
+    <w:lsdException w:name="toc 6" w:semiHidden="1" w:uiPriority="39" w:unhideWhenUsed="1"/>
+    <w:lsdException w:name="toc 7" w:semiHidden="1" w:uiPriority="39" w:unhideWhenUsed="1"/>
+    <w:lsdException w:name="toc 8" w:semiHidden="1" w:uiPriority="39" w:unhideWhenUsed="1"/>
+    <w:lsdException w:name="toc 9" w:semiHidden="1" w:uiPriority="39" w:unhideWhenUsed="1"/>
+    <w:lsdException w:name="Normal Indent" w:semiHidden="1" w:unhideWhenUsed="1"/>
+    <w:lsdException w:name="footnote text" w:semiHidden="1" w:unhideWhenUsed="1"/>
+    <w:lsdException w:name="annotation text" w:semiHidden="1" w:unhideWhenUsed="1"/>
+    <w:lsdException w:name="header" w:semiHidden="1" w:unhideWhenUsed="1"/>
+    <w:lsdException w:name="footer" w:semiHidden="1" w:unhideWhenUsed="1"/>
+    <w:lsdException w:name="index heading" w:semiHidden="1" w:unhideWhenUsed="1"/>
+    <w:lsdException w:name="caption" w:semiHidden="1" w:uiPriority="35" w:unhideWhenUsed="1" w:qFormat="1"/>
+    <w:lsdException w:name="table of figures" w:semiHidden="1" w:unhideWhenUsed="1"/>
+    <w:lsdException w:name="envelope address" w:semiHidden="1" w:unhideWhenUsed="1"/>
+    <w:lsdException w:name="envelope return" w:semiHidden="1" w:unhideWhenUsed="1"/>
+    <w:lsdException w:name="footnote reference" w:semiHidden="1" w:unhideWhenUsed="1"/>
+    <w:lsdException w:name="annotation reference" w:semiHidden="1" w:unhideWhenUsed="1"/>
+    <w:lsdException w:name="line number" w:semiHidden="1" w:unhideWhenUsed="1"/>
+    <w:lsdException w:name="page number" w:semiHidden="1" w:unhideWhenUsed="1"/>
+    <w:lsdException w:name="endnote reference" w:semiHidden="1" w:unhideWhenUsed="1"/>
+    <w:lsdException w:name="endnote text" w:semiHidden="1" w:unhideWhenUsed="1"/>
+    <w:lsdException w:name="table of authorities" w:semiHidden="1" w:unhideWhenUsed="1"/>
+    <w:lsdException w:name="macro" w:semiHidden="1" w:unhideWhenUsed="1"/>
+    <w:lsdException w:name="toa heading" w:semiHidden="1" w:unhideWhenUsed="1"/>
+    <w:lsdException w:name="List" w:semiHidden="1" w:unhideWhenUsed="1"/>
+    <w:lsdException w:name="List Bullet" w:semiHidden="1" w:unhideWhenUsed="1"/>
+    <w:lsdException w:name="List Number" w:semiHidden="1" w:unhideWhenUsed="1"/>
+    <w:lsdException w:name="List 2" w:semiHidden="1" w:unhideWhenUsed="1"/>
+    <w:lsdException w:name="List 3" w:semiHidden="1" w:unhideWhenUsed="1"/>
+    <w:lsdException w:name="List 4" w:semiHidden="1" w:unhideWhenUsed="1"/>
+    <w:lsdException w:name="List 5" w:semiHidden="1" w:unhideWhenUsed="1"/>
+    <w:lsdException w:name="List Bullet 2" w:semiHidden="1" w:unhideWhenUsed="1"/>
+    <w:lsdException w:name="List Bullet 3" w:semiHidden="1" w:unhideWhenUsed="1"/>
+    <w:lsdException w:name="List Bullet 4" w:semiHidden="1" w:unhideWhenUsed="1"/>
+    <w:lsdException w:name="List Bullet 5" w:semiHidden="1" w:unhideWhenUsed="1"/>
+    <w:lsdException w:name="List Number 2" w:semiHidden="1" w:unhideWhenUsed="1"/>
+    <w:lsdException w:name="List Number 3" w:semiHidden="1" w:unhideWhenUsed="1"/>
+    <w:lsdException w:name="List Number 4" w:semiHidden="1" w:unhideWhenUsed="1"/>
+    <w:lsdException w:name="List Number 5" w:semiHidden="1" w:unhideWhenUsed="1"/>
+    <w:lsdException w:name="Title" w:uiPriority="10" w:qFormat="1"/>
+    <w:lsdException w:name="Closing" w:semiHidden="1" w:unhideWhenUsed="1"/>
+    <w:lsdException w:name="Signature" w:semiHidden="1" w:unhideWhenUsed="1"/>
+    <w:lsdException w:name="Default Paragraph Font" w:semiHidden="1" w:uiPriority="1" w:unhideWhenUsed="1"/>
+    <w:lsdException w:name="Body Text" w:semiHidden="1" w:unhideWhenUsed="1"/>
+    <w:lsdException w:name="Body Text Indent" w:semiHidden="1" w:unhideWhenUsed="1"/>
+    <w:lsdException w:name="List Continue" w:semiHidden="1" w:unhideWhenUsed="1"/>
+    <w:lsdException w:name="List Continue 2" w:semiHidden="1" w:unhideWhenUsed="1"/>
+    <w:lsdException w:name="List Continue 3" w:semiHidden="1" w:unhideWhenUsed="1"/>
+    <w:lsdException w:name="List Continue 4" w:semiHidden="1" w:unhideWhenUsed="1"/>
+    <w:lsdException w:name="List Continue 5" w:semiHidden="1" w:unhideWhenUsed="1"/>
+    <w:lsdException w:name="Message Header" w:semiHidden="1" w:unhideWhenUsed="1"/>
+    <w:lsdException w:name="Subtitle" w:uiPriority="11" w:qFormat="1"/>
+    <w:lsdException w:name="Salutation" w:semiHidden="1" w:unhideWhenUsed="1"/>
+    <w:lsdException w:name="Date" w:semiHidden="1" w:unhideWhenUsed="1"/>
+    <w:lsdException w:name="Body Text First Indent" w:semiHidden="1" w:unhideWhenUsed="1"/>
+    <w:lsdException w:name="Body Text First Indent 2" w:semiHidden="1" w:unhideWhenUsed="1"/>
+    <w:lsdException w:name="Note Heading" w:semiHidden="1" w:unhideWhenUsed="1"/>
+    <w:lsdException w:name="Body Text 2" w:semiHidden="1" w:unhideWhenUsed="1"/>
+    <w:lsdException w:name="Body Text 3" w:semiHidden="1" w:unhideWhenUsed="1"/>
+    <w:lsdException w:name="Body Text Indent 2" w:semiHidden="1" w:unhideWhenUsed="1"/>
+    <w:lsdException w:name="Body Text Indent 3" w:semiHidden="1" w:unhideWhenUsed="1"/>
+    <w:lsdException w:name="Block Text" w:semiHidden="1" w:unhideWhenUsed="1"/>
+    <w:lsdException w:name="Hyperlink" w:semiHidden="1" w:unhideWhenUsed="1"/>
+    <w:lsdException w:name="FollowedHyperlink" w:semiHidden="1" w:unhideWhenUsed="1"/>
+    <w:lsdException w:name="Strong" w:uiPriority="22" w:qFormat="1"/>
+    <w:lsdException w:name="Emphasis" w:uiPriority="20" w:qFormat="1"/>
+    <w:lsdException w:name="Document Map" w:semiHidden="1" w:unhideWhenUsed="1"/>
+    <w:lsdException w:name="Plain Text" w:semiHidden="1" w:unhideWhenUsed="1"/>
+    <w:lsdException w:name="E-mail Signature" w:semiHidden="1" w:unhideWhenUsed="1"/>
+    <w:lsdException w:name="HTML Top of Form" w:semiHidden="1" w:unhideWhenUsed="1"/>
+    <w:lsdException w:name="HTML Bottom of Form" w:semiHidden="1" w:unhideWhenUsed="1"/>
+    <w:lsdException w:name="Normal (Web)" w:semiHidden="1" w:unhideWhenUsed="1"/>
+    <w:lsdException w:name="HTML Acronym" w:semiHidden="1" w:unhideWhenUsed="1"/>
+    <w:lsdException w:name="HTML Address" w:semiHidden="1" w:unhideWhenUsed="1"/>
+    <w:lsdException w:name="HTML Cite" w:semiHidden="1" w:unhideWhenUsed="1"/>
+    <w:lsdException w:name="HTML Code" w:semiHidden="1" w:unhideWhenUsed="1"/>
+    <w:lsdException w:name="HTML Definition" w:semiHidden="1" w:unhideWhenUsed="1"/>
+    <w:lsdException w:name="HTML Keyboard" w:semiHidden="1" w:unhideWhenUsed="1"/>
+    <w:lsdException w:name="HTML Preformatted" w:semiHidden="1" w:unhideWhenUsed="1"/>
+    <w:lsdException w:name="HTML Sample" w:semiHidden="1" w:unhideWhenUsed="1"/>
+    <w:lsdException w:name="HTML Typewriter" w:semiHidden="1" w:unhideWhenUsed="1"/>
+    <w:lsdException w:name="HTML Variable" w:semiHidden="1" w:unhideWhenUsed="1"/>
+    <w:lsdException w:name="Normal Table" w:semiHidden="1" w:unhideWhenUsed="1"/>
+    <w:lsdException w:name="annotation subject" w:semiHidden="1" w:unhideWhenUsed="1"/>
+    <w:lsdException w:name="No List" w:semiHidden="1" w:unhideWhenUsed="1"/>
+    <w:lsdException w:name="Outline List 1" w:semiHidden="1" w:unhideWhenUsed="1"/>
+    <w:lsdException w:name="Outline List 2" w:semiHidden="1" w:unhideWhenUsed="1"/>
+    <w:lsdException w:name="Outline List 3" w:semiHidden="1" w:unhideWhenUsed="1"/>
+    <w:lsdException w:name="Table Simple 1" w:semiHidden="1" w:unhideWhenUsed="1"/>
+    <w:lsdException w:name="Table Simple 2" w:semiHidden="1" w:unhideWhenUsed="1"/>
+    <w:lsdException w:name="Table Simple 3" w:semiHidden="1" w:unhideWhenUsed="1"/>
+    <w:lsdException w:name="Table Classic 1" w:semiHidden="1" w:unhideWhenUsed="1"/>
+    <w:lsdException w:name="Table Classic 2" w:semiHidden="1" w:unhideWhenUsed="1"/>
+    <w:lsdException w:name="Table Classic 3" w:semiHidden="1" w:unhideWhenUsed="1"/>
+    <w:lsdException w:name="Table Classic 4" w:semiHidden="1" w:unhideWhenUsed="1"/>
+    <w:lsdException w:name="Table Colorful 1" w:semiHidden="1" w:unhideWhenUsed="1"/>
+    <w:lsdException w:name="Table Colorful 2" w:semiHidden="1" w:unhideWhenUsed="1"/>
+    <w:lsdException w:name="Table Colorful 3" w:semiHidden="1" w:unhideWhenUsed="1"/>
+    <w:lsdException w:name="Table Columns 1" w:semiHidden="1" w:unhideWhenUsed="1"/>
+    <w:lsdException w:name="Table Columns 2" w:semiHidden="1" w:unhideWhenUsed="1"/>
+    <w:lsdException w:name="Table Columns 3" w:semiHidden="1" w:unhideWhenUsed="1"/>
+    <w:lsdException w:name="Table Columns 4" w:semiHidden="1" w:unhideWhenUsed="1"/>
+    <w:lsdException w:name="Table Columns 5" w:semiHidden="1" w:unhideWhenUsed="1"/>
+    <w:lsdException w:name="Table Grid 1" w:semiHidden="1" w:unhideWhenUsed="1"/>
+    <w:lsdException w:name="Table Grid 2" w:semiHidden="1" w:unhideWhenUsed="1"/>
+    <w:lsdException w:name="Table Grid 3" w:semiHidden="1" w:unhideWhenUsed="1"/>
+    <w:lsdException w:name="Table Grid 4" w:semiHidden="1" w:unhideWhenUsed="1"/>
+    <w:lsdException w:name="Table Grid 5" w:semiHidden="1" w:unhideWhenUsed="1"/>
+    <w:lsdException w:name="Table Grid 6" w:semiHidden="1" w:unhideWhenUsed="1"/>
+    <w:lsdException w:name="Table Grid 7" w:semiHidden="1" w:unhideWhenUsed="1"/>
+    <w:lsdException w:name="Table Grid 8" w:semiHidden="1" w:unhideWhenUsed="1"/>
+    <w:lsdException w:name="Table List 1" w:semiHidden="1" w:unhideWhenUsed="1"/>
+    <w:lsdException w:name="Table List 2" w:semiHidden="1" w:unhideWhenUsed="1"/>
+    <w:lsdException w:name="Table List 3" w:semiHidden="1" w:unhideWhenUsed="1"/>
+    <w:lsdException w:name="Table List 4" w:semiHidden="1" w:unhideWhenUsed="1"/>
+    <w:lsdException w:name="Table List 5" w:semiHidden="1" w:unhideWhenUsed="1"/>
+    <w:lsdException w:name="Table List 6" w:semiHidden="1" w:unhideWhenUsed="1"/>
+    <w:lsdException w:name="Table List 7" w:semiHidden="1" w:unhideWhenUsed="1"/>
+    <w:lsdException w:name="Table List 8" w:semiHidden="1" w:unhideWhenUsed="1"/>
+    <w:lsdException w:name="Table 3D effects 1" w:semiHidden="1" w:unhideWhenUsed="1"/>
+    <w:lsdException w:name="Table 3D effects 2" w:semiHidden="1" w:unhideWhenUsed="1"/>
+    <w:lsdException w:name="Table 3D effects 3" w:semiHidden="1" w:unhideWhenUsed="1"/>
+    <w:lsdException w:name="Table Contemporary" w:semiHidden="1" w:unhideWhenUsed="1"/>
+    <w:lsdException w:name="Table Elegant" w:semiHidden="1" w:unhideWhenUsed="1"/>
+    <w:lsdException w:name="Table Professional" w:semiHidden="1" w:unhideWhenUsed="1"/>
+    <w:lsdException w:name="Table Subtle 1" w:semiHidden="1" w:unhideWhenUsed="1"/>
+    <w:lsdException w:name="Table Subtle 2" w:semiHidden="1" w:unhideWhenUsed="1"/>
+    <w:lsdException w:name="Table Web 1" w:semiHidden="1" w:unhideWhenUsed="1"/>
+    <w:lsdException w:name="Table Web 2" w:semiHidden="1" w:unhideWhenUsed="1"/>
+    <w:lsdException w:name="Table Web 3" w:semiHidden="1" w:unhideWhenUsed="1"/>
+    <w:lsdException w:name="Balloon Text" w:semiHidden="1" w:unhideWhenUsed="1"/>
+    <w:lsdException w:name="Table Grid" w:semiHidden="1" w:uiPriority="0" w:unhideWhenUsed="1"/>
+    <w:lsdException w:name="Table Theme" w:semiHidden="1" w:unhideWhenUsed="1"/>
+    <w:lsdException w:name="Placeholder Text" w:semiHidden="1"/>
+    <w:lsdException w:name="No Spacing" w:uiPriority="1" w:qFormat="1"/>
+    <w:lsdException w:name="Light Shading" w:uiPriority="60"/>
+    <w:lsdException w:name="Light List" w:uiPriority="61"/>
+    <w:lsdException w:name="Light Grid" w:uiPriority="62"/>
+    <w:lsdException w:name="Medium Shading 1" w:uiPriority="63"/>
+    <w:lsdException w:name="Medium Shading 2" w:uiPriority="64"/>
+    <w:lsdException w:name="Medium List 1" w:uiPriority="65"/>
+    <w:lsdException w:name="Medium List 2" w:uiPriority="66"/>
+    <w:lsdException w:name="Medium Grid 1" w:uiPriority="67"/>
+    <w:lsdException w:name="Medium Grid 2" w:uiPriority="68"/>
+    <w:lsdException w:name="Medium Grid 3" w:uiPriority="69"/>
+    <w:lsdException w:name="Dark List" w:uiPriority="70"/>
+    <w:lsdException w:name="Colorful Shading" w:uiPriority="71"/>
+    <w:lsdException w:name="Colorful List" w:uiPriority="72"/>
+    <w:lsdException w:name="Colorful Grid" w:uiPriority="73"/>
+    <w:lsdException w:name="Light Shading Accent 1" w:uiPriority="60"/>
+    <w:lsdException w:name="Light List Accent 1" w:uiPriority="61"/>
+    <w:lsdException w:name="Light Grid Accent 1" w:uiPriority="62"/>
+    <w:lsdException w:name="Medium Shading 1 Accent 1" w:uiPriority="63"/>
+    <w:lsdException w:name="Medium Shading 2 Accent 1" w:uiPriority="64"/>
+    <w:lsdException w:name="Medium List 1 Accent 1" w:uiPriority="65"/>
+    <w:lsdException w:name="Revision" w:semiHidden="1"/>
+    <w:lsdException w:name="List Paragraph" w:uiPriority="34" w:qFormat="1"/>
+    <w:lsdException w:name="Quote" w:uiPriority="29" w:qFormat="1"/>
+    <w:lsdException w:name="Intense Quote" w:uiPriority="30" w:qFormat="1"/>
+    <w:lsdException w:name="Medium List 2 Accent 1" w:uiPriority="66"/>
+    <w:lsdException w:name="Medium Grid 1 Accent 1" w:uiPriority="67"/>
+    <w:lsdException w:name="Medium Grid 2 Accent 1" w:uiPriority="68"/>
+    <w:lsdException w:name="Medium Grid 3 Accent 1" w:uiPriority="69"/>
+    <w:lsdException w:name="Dark List Accent 1" w:uiPriority="70"/>
+    <w:lsdException w:name="Colorful Shading Accent 1" w:uiPriority="71"/>
+    <w:lsdException w:name="Colorful List Accent 1" w:uiPriority="72"/>
+    <w:lsdException w:name="Colorful Grid Accent 1" w:uiPriority="73"/>
+    <w:lsdException w:name="Light Shading Accent 2" w:uiPriority="60"/>
+    <w:lsdException w:name="Light List Accent 2" w:uiPriority="61"/>
+    <w:lsdException w:name="Light Grid Accent 2" w:uiPriority="62"/>
+    <w:lsdException w:name="Medium Shading 1 Accent 2" w:uiPriority="63"/>
+    <w:lsdException w:name="Medium Shading 2 Accent 2" w:uiPriority="64"/>
+    <w:lsdException w:name="Medium List 1 Accent 2" w:uiPriority="65"/>
+    <w:lsdException w:name="Medium List 2 Accent 2" w:uiPriority="66"/>
+    <w:lsdException w:name="Medium Grid 1 Accent 2" w:uiPriority="67"/>
+    <w:lsdException w:name="Medium Grid 2 Accent 2" w:uiPriority="68"/>
+    <w:lsdException w:name="Medium Grid 3 Accent 2" w:uiPriority="69"/>
+    <w:lsdException w:name="Dark List Accent 2" w:uiPriority="70"/>
+    <w:lsdException w:name="Colorful Shading Accent 2" w:uiPriority="71"/>
+    <w:lsdException w:name="Colorful List Accent 2" w:uiPriority="72"/>
+    <w:lsdException w:name="Colorful Grid Accent 2" w:uiPriority="73"/>
+    <w:lsdException w:name="Light Shading Accent 3" w:uiPriority="60"/>
+    <w:lsdException w:name="Light List Accent 3" w:uiPriority="61"/>
+    <w:lsdException w:name="Light Grid Accent 3" w:uiPriority="62"/>
+    <w:lsdException w:name="Medium Shading 1 Accent 3" w:uiPriority="63"/>
+    <w:lsdException w:name="Medium Shading 2 Accent 3" w:uiPriority="64"/>
+    <w:lsdException w:name="Medium List 1 Accent 3" w:uiPriority="65"/>
+    <w:lsdException w:name="Medium List 2 Accent 3" w:uiPriority="66"/>
+    <w:lsdException w:name="Medium Grid 1 Accent 3" w:uiPriority="67"/>
+    <w:lsdException w:name="Medium Grid 2 Accent 3" w:uiPriority="68"/>
+    <w:lsdException w:name="Medium Grid 3 Accent 3" w:uiPriority="69"/>
+    <w:lsdException w:name="Dark List Accent 3" w:uiPriority="70"/>
+    <w:lsdException w:name="Colorful Shading Accent 3" w:uiPriority="71"/>
+    <w:lsdException w:name="Colorful List Accent 3" w:uiPriority="72"/>
+    <w:lsdException w:name="Colorful Grid Accent 3" w:uiPriority="73"/>
+    <w:lsdException w:name="Light Shading Accent 4" w:uiPriority="60"/>
+    <w:lsdException w:name="Light List Accent 4" w:uiPriority="61"/>
+    <w:lsdException w:name="Light Grid Accent 4" w:uiPriority="62"/>
+    <w:lsdException w:name="Medium Shading 1 Accent 4" w:uiPriority="63"/>
+    <w:lsdException w:name="Medium Shading 2 Accent 4" w:uiPriority="64"/>
+    <w:lsdException w:name="Medium List 1 Accent 4" w:uiPriority="65"/>
+    <w:lsdException w:name="Medium List 2 Accent 4" w:uiPriority="66"/>
+    <w:lsdException w:name="Medium Grid 1 Accent 4" w:uiPriority="67"/>
+    <w:lsdException w:name="Medium Grid 2 Accent 4" w:uiPriority="68"/>
+    <w:lsdException w:name="Medium Grid 3 Accent 4" w:uiPriority="69"/>
+    <w:lsdException w:name="Dark List Accent 4" w:uiPriority="70"/>
+    <w:lsdException w:name="Colorful Shading Accent 4" w:uiPriority="71"/>
+    <w:lsdException w:name="Colorful List Accent 4" w:uiPriority="72"/>
+    <w:lsdException w:name="Colorful Grid Accent 4" w:uiPriority="73"/>
+    <w:lsdException w:name="Light Shading Accent 5" w:uiPriority="60"/>
+    <w:lsdException w:name="Light List Accent 5" w:uiPriority="61"/>
+    <w:lsdException w:name="Light Grid Accent 5" w:uiPriority="62"/>
+    <w:lsdException w:name="Medium Shading 1 Accent 5" w:uiPriority="63"/>
+    <w:lsdException w:name="Medium Shading 2 Accent 5" w:uiPriority="64"/>
+    <w:lsdException w:name="Medium List 1 Accent 5" w:uiPriority="65"/>
+    <w:lsdException w:name="Medium List 2 Accent 5" w:uiPriority="66"/>
+    <w:lsdException w:name="Medium Grid 1 Accent 5" w:uiPriority="67"/>
+    <w:lsdException w:name="Medium Grid 2 Accent 5" w:uiPriority="68"/>
+    <w:lsdException w:name="Medium Grid 3 Accent 5" w:uiPriority="69"/>
+    <w:lsdException w:name="Dark List Accent 5" w:uiPriority="70"/>
+    <w:lsdException w:name="Colorful Shading Accent 5" w:uiPriority="71"/>
+    <w:lsdException w:name="Colorful List Accent 5" w:uiPriority="72"/>
+    <w:lsdException w:name="Colorful Grid Accent 5" w:uiPriority="73"/>
+    <w:lsdException w:name="Light Shading Accent 6" w:uiPriority="60"/>
+    <w:lsdException w:name="Light List Accent 6" w:uiPriority="61"/>
+    <w:lsdException w:name="Light Grid Accent 6" w:uiPriority="62"/>
+    <w:lsdException w:name="Medium Shading 1 Accent 6" w:uiPriority="63"/>
+    <w:lsdException w:name="Medium Shading 2 Accent 6" w:uiPriority="64"/>
+    <w:lsdException w:name="Medium List 1 Accent 6" w:uiPriority="65"/>
+    <w:lsdException w:name="Medium List 2 Accent 6" w:uiPriority="66"/>
+    <w:lsdException w:name="Medium Grid 1 Accent 6" w:uiPriority="67"/>
+    <w:lsdException w:name="Medium Grid 2 Accent 6" w:uiPriority="68"/>
+    <w:lsdException w:name="Medium Grid 3 Accent 6" w:uiPriority="69"/>
+    <w:lsdException w:name="Dark List Accent 6" w:uiPriority="70"/>
+    <w:lsdException w:name="Colorful Shading Accent 6" w:uiPriority="71"/>
+    <w:lsdException w:name="Colorful List Accent 6" w:uiPriority="72"/>
+    <w:lsdException w:name="Colorful Grid Accent 6" w:uiPriority="73"/>
+    <w:lsdException w:name="Subtle Emphasis" w:uiPriority="19" w:qFormat="1"/>
+    <w:lsdException w:name="Intense Emphasis" w:uiPriority="21" w:qFormat="1"/>
+    <w:lsdException w:name="Subtle Reference" w:uiPriority="31" w:qFormat="1"/>
+    <w:lsdException w:name="Intense Reference" w:uiPriority="32" w:qFormat="1"/>
+    <w:lsdException w:name="Book Title" w:uiPriority="33" w:qFormat="1"/>
+    <w:lsdException w:name="Bibliography" w:semiHidden="1" w:uiPriority="37" w:unhideWhenUsed="1"/>
+    <w:lsdException w:name="TOC Heading" w:semiHidden="1" w:uiPriority="39" w:unhideWhenUsed="1" w:qFormat="1"/>
+    <w:lsdException w:name="Plain Table 1" w:uiPriority="41"/>
+    <w:lsdException w:name="Plain Table 2" w:uiPriority="42"/>
+    <w:lsdException w:name="Plain Table 3" w:uiPriority="43"/>
+    <w:lsdException w:name="Plain Table 4" w:uiPriority="44"/>
+    <w:lsdException w:name="Plain Table 5" w:uiPriority="45"/>
+    <w:lsdException w:name="Grid Table Light" w:uiPriority="40"/>
+    <w:lsdException w:name="Grid Table 1 Light" w:uiPriority="46"/>
+    <w:lsdException w:name="Grid Table 2" w:uiPriority="47"/>
+    <w:lsdException w:name="Grid Table 3" w:uiPriority="48"/>
+    <w:lsdException w:name="Grid Table 4" w:uiPriority="49"/>
+    <w:lsdException w:name="Grid Table 5 Dark" w:uiPriority="50"/>
+    <w:lsdException w:name="Grid Table 6 Colorful" w:uiPriority="51"/>
+    <w:lsdException w:name="Grid Table 7 Colorful" w:uiPriority="52"/>
+    <w:lsdException w:name="Grid Table 1 Light Accent 1" w:uiPriority="46"/>
+    <w:lsdException w:name="Grid Table 2 Accent 1" w:uiPriority="47"/>
+    <w:lsdException w:name="Grid Table 3 Accent 1" w:uiPriority="48"/>
+    <w:lsdException w:name="Grid Table 4 Accent 1" w:uiPriority="49"/>
+    <w:lsdException w:name="Grid Table 5 Dark Accent 1" w:uiPriority="50"/>
+    <w:lsdException w:name="Grid Table 6 Colorful Accent 1" w:uiPriority="51"/>
+    <w:lsdException w:name="Grid Table 7 Colorful Accent 1" w:uiPriority="52"/>
+    <w:lsdException w:name="Grid Table 1 Light Accent 2" w:uiPriority="46"/>
+    <w:lsdException w:name="Grid Table 2 Accent 2" w:uiPriority="47"/>
+    <w:lsdException w:name="Grid Table 3 Accent 2" w:uiPriority="48"/>
+    <w:lsdException w:name="Grid Table 4 Accent 2" w:uiPriority="49"/>
+    <w:lsdException w:name="Grid Table 5 Dark Accent 2" w:uiPriority="50"/>
+    <w:lsdException w:name="Grid Table 6 Colorful Accent 2" w:uiPriority="51"/>
+    <w:lsdException w:name="Grid Table 7 Colorful Accent 2" w:uiPriority="52"/>
+    <w:lsdException w:name="Grid Table 1 Light Accent 3" w:uiPriority="46"/>
+    <w:lsdException w:name="Grid Table 2 Accent 3" w:uiPriority="47"/>
+    <w:lsdException w:name="Grid Table 3 Accent 3" w:uiPriority="48"/>
+    <w:lsdException w:name="Grid Table 4 Accent 3" w:uiPriority="49"/>
+    <w:lsdException w:name="Grid Table 5 Dark Accent 3" w:uiPriority="50"/>
+    <w:lsdException w:name="Grid Table 6 Colorful Accent 3" w:uiPriority="51"/>
+    <w:lsdException w:name="Grid Table 7 Colorful Accent 3" w:uiPriority="52"/>
+    <w:lsdException w:name="Grid Table 1 Light Accent 4" w:uiPriority="46"/>
+    <w:lsdException w:name="Grid Table 2 Accent 4" w:uiPriority="47"/>
+    <w:lsdException w:name="Grid Table 3 Accent 4" w:uiPriority="48"/>
+    <w:lsdException w:name="Grid Table 4 Accent 4" w:uiPriority="49"/>
+    <w:lsdException w:name="Grid Table 5 Dark Accent 4" w:uiPriority="50"/>
+    <w:lsdException w:name="Grid Table 6 Colorful Accent 4" w:uiPriority="51"/>
+    <w:lsdException w:name="Grid Table 7 Colorful Accent 4" w:uiPriority="52"/>
+    <w:lsdException w:name="Grid Table 1 Light Accent 5" w:uiPriority="46"/>
+    <w:lsdException w:name="Grid Table 2 Accent 5" w:uiPriority="47"/>
+    <w:lsdException w:name="Grid Table 3 Accent 5" w:uiPriority="48"/>
+    <w:lsdException w:name="Grid Table 4 Accent 5" w:uiPriority="49"/>
+    <w:lsdException w:name="Grid Table 5 Dark Accent 5" w:uiPriority="50"/>
+    <w:lsdException w:name="Grid Table 6 Colorful Accent 5" w:uiPriority="51"/>
+    <w:lsdException w:name="Grid Table 7 Colorful Accent 5" w:uiPriority="52"/>
+    <w:lsdException w:name="Grid Table 1 Light Accent 6" w:uiPriority="46"/>
+    <w:lsdException w:name="Grid Table 2 Accent 6" w:uiPriority="47"/>
+    <w:lsdException w:name="Grid Table 3 Accent 6" w:uiPriority="48"/>
+    <w:lsdException w:name="Grid Table 4 Accent 6" w:uiPriority="49"/>
+    <w:lsdException w:name="Grid Table 5 Dark Accent 6" w:uiPriority="50"/>
+    <w:lsdException w:name="Grid Table 6 Colorful Accent 6" w:uiPriority="51"/>
+    <w:lsdException w:name="Grid Table 7 Colorful Accent 6" w:uiPriority="52"/>
+    <w:lsdException w:name="List Table 1 Light" w:uiPriority="46"/>
+    <w:lsdException w:name="List Table 2" w:uiPriority="47"/>
+    <w:lsdException w:name="List Table 3" w:uiPriority="48"/>
+    <w:lsdException w:name="List Table 4" w:uiPriority="49"/>
+    <w:lsdException w:name="List Table 5 Dark" w:uiPriority="50"/>
+    <w:lsdException w:name="List Table 6 Colorful" w:uiPriority="51"/>
+    <w:lsdException w:name="List Table 7 Colorful" w:uiPriority="52"/>
+    <w:lsdException w:name="List Table 1 Light Accent 1" w:uiPriority="46"/>
+    <w:lsdException w:name="List Table 2 Accent 1" w:uiPriority="47"/>
+    <w:lsdException w:name="List Table 3 Accent 1" w:uiPriority="48"/>
+    <w:lsdException w:name="List Table 4 Accent 1" w:uiPriority="49"/>
+    <w:lsdException w:name="List Table 5 Dark Accent 1" w:uiPriority="50"/>
+    <w:lsdException w:name="List Table 6 Colorful Accent 1" w:uiPriority="51"/>
+    <w:lsdException w:name="List Table 7 Colorful Accent 1" w:uiPriority="52"/>
+    <w:lsdException w:name="List Table 1 Light Accent 2" w:uiPriority="46"/>
+    <w:lsdException w:name="List Table 2 Accent 2" w:uiPriority="47"/>
+    <w:lsdException w:name="List Table 3 Accent 2" w:uiPriority="48"/>
+    <w:lsdException w:name="List Table 4 Accent 2" w:uiPriority="49"/>
+    <w:lsdException w:name="List Table 5 Dark Accent 2" w:uiPriority="50"/>
+    <w:lsdException w:name="List Table 6 Colorful Accent 2" w:uiPriority="51"/>
+    <w:lsdException w:name="List Table 7 Colorful Accent 2" w:uiPriority="52"/>
+    <w:lsdException w:name="List Table 1 Light Accent 3" w:uiPriority="46"/>
+    <w:lsdException w:name="List Table 2 Accent 3" w:uiPriority="47"/>
+    <w:lsdException w:name="List Table 3 Accent 3" w:uiPriority="48"/>
+    <w:lsdException w:name="List Table 4 Accent 3" w:uiPriority="49"/>
+    <w:lsdException w:name="List Table 5 Dark Accent 3" w:uiPriority="50"/>
+    <w:lsdException w:name="List Table 6 Colorful Accent 3" w:uiPriority="51"/>
+    <w:lsdException w:name="List Table 7 Colorful Accent 3" w:uiPriority="52"/>
+    <w:lsdException w:name="List Table 1 Light Accent 4" w:uiPriority="46"/>
+    <w:lsdException w:name="List Table 2 Accent 4" w:uiPriority="47"/>
+    <w:lsdException w:name="List Table 3 Accent 4" w:uiPriority="48"/>
+    <w:lsdException w:name="List Table 4 Accent 4" w:uiPriority="49"/>
+    <w:lsdException w:name="List Table 5 Dark Accent 4" w:uiPriority="50"/>
+    <w:lsdException w:name="List Table 6 Colorful Accent 4" w:uiPriority="51"/>
+    <w:lsdException w:name="List Table 7 Colorful Accent 4" w:uiPriority="52"/>
+    <w:lsdException w:name="List Table 1 Light Accent 5" w:uiPriority="46"/>
+    <w:lsdException w:name="List Table 2 Accent 5" w:uiPriority="47"/>
+    <w:lsdException w:name="List Table 3 Accent 5" w:uiPriority="48"/>
+    <w:lsdException w:name="List Table 4 Accent 5" w:uiPriority="49"/>
+    <w:lsdException w:name="List Table 5 Dark Accent 5" w:uiPriority="50"/>
+    <w:lsdException w:name="List Table 6 Colorful Accent 5" w:uiPriority="51"/>
+    <w:lsdException w:name="List Table 7 Colorful Accent 5" w:uiPriority="52"/>
+    <w:lsdException w:name="List Table 1 Light Accent 6" w:uiPriority="46"/>
+    <w:lsdException w:name="List Table 2 Accent 6" w:uiPriority="47"/>
+    <w:lsdException w:name="List Table 3 Accent 6" w:uiPriority="48"/>
+    <w:lsdException w:name="List Table 4 Accent 6" w:uiPriority="49"/>
+    <w:lsdException w:name="List Table 5 Dark Accent 6" w:uiPriority="50"/>
+    <w:lsdException w:name="List Table 6 Colorful Accent 6" w:uiPriority="51"/>
+    <w:lsdException w:name="List Table 7 Colorful Accent 6" w:uiPriority="52"/>
+    <w:lsdException w:name="Mention" w:semiHidden="1" w:unhideWhenUsed="1"/>
+    <w:lsdException w:name="Smart Hyperlink" w:semiHidden="1" w:unhideWhenUsed="1"/>
+    <w:lsdException w:name="Hashtag" w:semiHidden="1" w:unhideWhenUsed="1"/>
+    <w:lsdException w:name="Unresolved Mention" w:semiHidden="1" w:unhideWhenUsed="1"/>
+    <w:lsdException w:name="Smart Link" w:semiHidden="1" w:unhideWhenUsed="1"/>
   </w:latentStyles>
   <w:style w:type="paragraph" w:default="1" w:styleId="Normal">
     <w:name w:val="Normal"/>
     <w:qFormat/>
+  </w:style>
+  <w:style w:type="paragraph" w:styleId="Ttulo2">
+    <w:name w:val="heading 2"/>
+    <w:basedOn w:val="Normal"/>
+    <w:next w:val="Normal"/>
+    <w:link w:val="Ttulo2Car"/>
+    <w:uiPriority w:val="9"/>
+    <w:unhideWhenUsed/>
+    <w:qFormat/>
+    <w:rsid w:val="00174410"/>
+    <w:pPr>
+      <w:keepNext/>
+      <w:keepLines/>
+      <w:spacing w:before="40" w:after="0"/>
+      <w:outlineLvl w:val="1"/>
+    </w:pPr>
+    <w:rPr>
+      <w:rFonts w:asciiTheme="majorHAnsi" w:eastAsiaTheme="majorEastAsia" w:hAnsiTheme="majorHAnsi" w:cstheme="majorBidi"/>
+      <w:color w:val="365F91" w:themeColor="accent1" w:themeShade="BF"/>
+      <w:sz w:val="26"/>
+      <w:szCs w:val="26"/>
+    </w:rPr>
   </w:style>
   <w:style w:type="character" w:default="1" w:styleId="Fuentedeprrafopredeter">
     <w:name w:val="Default Paragraph Font"/>
@@ -1198,224 +3458,157 @@
       <w:szCs w:val="16"/>
     </w:rPr>
   </w:style>
-</w:styles>
-</file>
-
-<file path=word/stylesWithEffects.xml><?xml version="1.0" encoding="utf-8"?>
-<w:styles xmlns:wpc="http://schemas.microsoft.com/office/word/2010/wordprocessingCanvas" xmlns:mc="http://schemas.openxmlformats.org/markup-compatibility/2006" xmlns:o="urn:schemas-microsoft-com:office:office" xmlns:r="http://schemas.openxmlformats.org/officeDocument/2006/relationships" xmlns:m="http://schemas.openxmlformats.org/officeDocument/2006/math" xmlns:v="urn:schemas-microsoft-com:vml" xmlns:wp14="http://schemas.microsoft.com/office/word/2010/wordprocessingDrawing" xmlns:wp="http://schemas.openxmlformats.org/drawingml/2006/wordprocessingDrawing" xmlns:w10="urn:schemas-microsoft-com:office:word" xmlns:w="http://schemas.openxmlformats.org/wordprocessingml/2006/main" xmlns:w14="http://schemas.microsoft.com/office/word/2010/wordml" xmlns:wpg="http://schemas.microsoft.com/office/word/2010/wordprocessingGroup" xmlns:wpi="http://schemas.microsoft.com/office/word/2010/wordprocessingInk" xmlns:wne="http://schemas.microsoft.com/office/word/2006/wordml" xmlns:wps="http://schemas.microsoft.com/office/word/2010/wordprocessingShape" mc:Ignorable="w14 wp14">
-  <w:docDefaults>
-    <w:rPrDefault>
-      <w:rPr>
-        <w:rFonts w:asciiTheme="minorHAnsi" w:eastAsiaTheme="minorHAnsi" w:hAnsiTheme="minorHAnsi" w:cstheme="minorBidi"/>
-        <w:sz w:val="22"/>
-        <w:szCs w:val="22"/>
-        <w:lang w:val="es-AR" w:eastAsia="en-US" w:bidi="ar-SA"/>
-      </w:rPr>
-    </w:rPrDefault>
-    <w:pPrDefault>
-      <w:pPr>
-        <w:spacing w:after="200" w:line="276" w:lineRule="auto"/>
-      </w:pPr>
-    </w:pPrDefault>
-  </w:docDefaults>
-  <w:latentStyles w:defLockedState="0" w:defUIPriority="99" w:defSemiHidden="1" w:defUnhideWhenUsed="1" w:defQFormat="0" w:count="267">
-    <w:lsdException w:name="Normal" w:semiHidden="0" w:uiPriority="0" w:unhideWhenUsed="0" w:qFormat="1"/>
-    <w:lsdException w:name="heading 1" w:semiHidden="0" w:uiPriority="9" w:unhideWhenUsed="0" w:qFormat="1"/>
-    <w:lsdException w:name="heading 2" w:uiPriority="9" w:qFormat="1"/>
-    <w:lsdException w:name="heading 3" w:uiPriority="9" w:qFormat="1"/>
-    <w:lsdException w:name="heading 4" w:uiPriority="9" w:qFormat="1"/>
-    <w:lsdException w:name="heading 5" w:uiPriority="9" w:qFormat="1"/>
-    <w:lsdException w:name="heading 6" w:uiPriority="9" w:qFormat="1"/>
-    <w:lsdException w:name="heading 7" w:uiPriority="9" w:qFormat="1"/>
-    <w:lsdException w:name="heading 8" w:uiPriority="9" w:qFormat="1"/>
-    <w:lsdException w:name="heading 9" w:uiPriority="9" w:qFormat="1"/>
-    <w:lsdException w:name="toc 1" w:uiPriority="39"/>
-    <w:lsdException w:name="toc 2" w:uiPriority="39"/>
-    <w:lsdException w:name="toc 3" w:uiPriority="39"/>
-    <w:lsdException w:name="toc 4" w:uiPriority="39"/>
-    <w:lsdException w:name="toc 5" w:uiPriority="39"/>
-    <w:lsdException w:name="toc 6" w:uiPriority="39"/>
-    <w:lsdException w:name="toc 7" w:uiPriority="39"/>
-    <w:lsdException w:name="toc 8" w:uiPriority="39"/>
-    <w:lsdException w:name="toc 9" w:uiPriority="39"/>
-    <w:lsdException w:name="caption" w:uiPriority="35" w:qFormat="1"/>
-    <w:lsdException w:name="Title" w:semiHidden="0" w:uiPriority="10" w:unhideWhenUsed="0" w:qFormat="1"/>
-    <w:lsdException w:name="Default Paragraph Font" w:uiPriority="1"/>
-    <w:lsdException w:name="Subtitle" w:semiHidden="0" w:uiPriority="11" w:unhideWhenUsed="0" w:qFormat="1"/>
-    <w:lsdException w:name="Strong" w:semiHidden="0" w:uiPriority="22" w:unhideWhenUsed="0" w:qFormat="1"/>
-    <w:lsdException w:name="Emphasis" w:semiHidden="0" w:uiPriority="20" w:unhideWhenUsed="0" w:qFormat="1"/>
-    <w:lsdException w:name="Table Grid" w:semiHidden="0" w:uiPriority="59" w:unhideWhenUsed="0"/>
-    <w:lsdException w:name="Placeholder Text" w:unhideWhenUsed="0"/>
-    <w:lsdException w:name="No Spacing" w:semiHidden="0" w:uiPriority="1" w:unhideWhenUsed="0" w:qFormat="1"/>
-    <w:lsdException w:name="Light Shading" w:semiHidden="0" w:uiPriority="60" w:unhideWhenUsed="0"/>
-    <w:lsdException w:name="Light List" w:semiHidden="0" w:uiPriority="61" w:unhideWhenUsed="0"/>
-    <w:lsdException w:name="Light Grid" w:semiHidden="0" w:uiPriority="62" w:unhideWhenUsed="0"/>
-    <w:lsdException w:name="Medium Shading 1" w:semiHidden="0" w:uiPriority="63" w:unhideWhenUsed="0"/>
-    <w:lsdException w:name="Medium Shading 2" w:semiHidden="0" w:uiPriority="64" w:unhideWhenUsed="0"/>
-    <w:lsdException w:name="Medium List 1" w:semiHidden="0" w:uiPriority="65" w:unhideWhenUsed="0"/>
-    <w:lsdException w:name="Medium List 2" w:semiHidden="0" w:uiPriority="66" w:unhideWhenUsed="0"/>
-    <w:lsdException w:name="Medium Grid 1" w:semiHidden="0" w:uiPriority="67" w:unhideWhenUsed="0"/>
-    <w:lsdException w:name="Medium Grid 2" w:semiHidden="0" w:uiPriority="68" w:unhideWhenUsed="0"/>
-    <w:lsdException w:name="Medium Grid 3" w:semiHidden="0" w:uiPriority="69" w:unhideWhenUsed="0"/>
-    <w:lsdException w:name="Dark List" w:semiHidden="0" w:uiPriority="70" w:unhideWhenUsed="0"/>
-    <w:lsdException w:name="Colorful Shading" w:semiHidden="0" w:uiPriority="71" w:unhideWhenUsed="0"/>
-    <w:lsdException w:name="Colorful List" w:semiHidden="0" w:uiPriority="72" w:unhideWhenUsed="0"/>
-    <w:lsdException w:name="Colorful Grid" w:semiHidden="0" w:uiPriority="73" w:unhideWhenUsed="0"/>
-    <w:lsdException w:name="Light Shading Accent 1" w:semiHidden="0" w:uiPriority="60" w:unhideWhenUsed="0"/>
-    <w:lsdException w:name="Light List Accent 1" w:semiHidden="0" w:uiPriority="61" w:unhideWhenUsed="0"/>
-    <w:lsdException w:name="Light Grid Accent 1" w:semiHidden="0" w:uiPriority="62" w:unhideWhenUsed="0"/>
-    <w:lsdException w:name="Medium Shading 1 Accent 1" w:semiHidden="0" w:uiPriority="63" w:unhideWhenUsed="0"/>
-    <w:lsdException w:name="Medium Shading 2 Accent 1" w:semiHidden="0" w:uiPriority="64" w:unhideWhenUsed="0"/>
-    <w:lsdException w:name="Medium List 1 Accent 1" w:semiHidden="0" w:uiPriority="65" w:unhideWhenUsed="0"/>
-    <w:lsdException w:name="Revision" w:unhideWhenUsed="0"/>
-    <w:lsdException w:name="List Paragraph" w:semiHidden="0" w:uiPriority="34" w:unhideWhenUsed="0" w:qFormat="1"/>
-    <w:lsdException w:name="Quote" w:semiHidden="0" w:uiPriority="29" w:unhideWhenUsed="0" w:qFormat="1"/>
-    <w:lsdException w:name="Intense Quote" w:semiHidden="0" w:uiPriority="30" w:unhideWhenUsed="0" w:qFormat="1"/>
-    <w:lsdException w:name="Medium List 2 Accent 1" w:semiHidden="0" w:uiPriority="66" w:unhideWhenUsed="0"/>
-    <w:lsdException w:name="Medium Grid 1 Accent 1" w:semiHidden="0" w:uiPriority="67" w:unhideWhenUsed="0"/>
-    <w:lsdException w:name="Medium Grid 2 Accent 1" w:semiHidden="0" w:uiPriority="68" w:unhideWhenUsed="0"/>
-    <w:lsdException w:name="Medium Grid 3 Accent 1" w:semiHidden="0" w:uiPriority="69" w:unhideWhenUsed="0"/>
-    <w:lsdException w:name="Dark List Accent 1" w:semiHidden="0" w:uiPriority="70" w:unhideWhenUsed="0"/>
-    <w:lsdException w:name="Colorful Shading Accent 1" w:semiHidden="0" w:uiPriority="71" w:unhideWhenUsed="0"/>
-    <w:lsdException w:name="Colorful List Accent 1" w:semiHidden="0" w:uiPriority="72" w:unhideWhenUsed="0"/>
-    <w:lsdException w:name="Colorful Grid Accent 1" w:semiHidden="0" w:uiPriority="73" w:unhideWhenUsed="0"/>
-    <w:lsdException w:name="Light Shading Accent 2" w:semiHidden="0" w:uiPriority="60" w:unhideWhenUsed="0"/>
-    <w:lsdException w:name="Light List Accent 2" w:semiHidden="0" w:uiPriority="61" w:unhideWhenUsed="0"/>
-    <w:lsdException w:name="Light Grid Accent 2" w:semiHidden="0" w:uiPriority="62" w:unhideWhenUsed="0"/>
-    <w:lsdException w:name="Medium Shading 1 Accent 2" w:semiHidden="0" w:uiPriority="63" w:unhideWhenUsed="0"/>
-    <w:lsdException w:name="Medium Shading 2 Accent 2" w:semiHidden="0" w:uiPriority="64" w:unhideWhenUsed="0"/>
-    <w:lsdException w:name="Medium List 1 Accent 2" w:semiHidden="0" w:uiPriority="65" w:unhideWhenUsed="0"/>
-    <w:lsdException w:name="Medium List 2 Accent 2" w:semiHidden="0" w:uiPriority="66" w:unhideWhenUsed="0"/>
-    <w:lsdException w:name="Medium Grid 1 Accent 2" w:semiHidden="0" w:uiPriority="67" w:unhideWhenUsed="0"/>
-    <w:lsdException w:name="Medium Grid 2 Accent 2" w:semiHidden="0" w:uiPriority="68" w:unhideWhenUsed="0"/>
-    <w:lsdException w:name="Medium Grid 3 Accent 2" w:semiHidden="0" w:uiPriority="69" w:unhideWhenUsed="0"/>
-    <w:lsdException w:name="Dark List Accent 2" w:semiHidden="0" w:uiPriority="70" w:unhideWhenUsed="0"/>
-    <w:lsdException w:name="Colorful Shading Accent 2" w:semiHidden="0" w:uiPriority="71" w:unhideWhenUsed="0"/>
-    <w:lsdException w:name="Colorful List Accent 2" w:semiHidden="0" w:uiPriority="72" w:unhideWhenUsed="0"/>
-    <w:lsdException w:name="Colorful Grid Accent 2" w:semiHidden="0" w:uiPriority="73" w:unhideWhenUsed="0"/>
-    <w:lsdException w:name="Light Shading Accent 3" w:semiHidden="0" w:uiPriority="60" w:unhideWhenUsed="0"/>
-    <w:lsdException w:name="Light List Accent 3" w:semiHidden="0" w:uiPriority="61" w:unhideWhenUsed="0"/>
-    <w:lsdException w:name="Light Grid Accent 3" w:semiHidden="0" w:uiPriority="62" w:unhideWhenUsed="0"/>
-    <w:lsdException w:name="Medium Shading 1 Accent 3" w:semiHidden="0" w:uiPriority="63" w:unhideWhenUsed="0"/>
-    <w:lsdException w:name="Medium Shading 2 Accent 3" w:semiHidden="0" w:uiPriority="64" w:unhideWhenUsed="0"/>
-    <w:lsdException w:name="Medium List 1 Accent 3" w:semiHidden="0" w:uiPriority="65" w:unhideWhenUsed="0"/>
-    <w:lsdException w:name="Medium List 2 Accent 3" w:semiHidden="0" w:uiPriority="66" w:unhideWhenUsed="0"/>
-    <w:lsdException w:name="Medium Grid 1 Accent 3" w:semiHidden="0" w:uiPriority="67" w:unhideWhenUsed="0"/>
-    <w:lsdException w:name="Medium Grid 2 Accent 3" w:semiHidden="0" w:uiPriority="68" w:unhideWhenUsed="0"/>
-    <w:lsdException w:name="Medium Grid 3 Accent 3" w:semiHidden="0" w:uiPriority="69" w:unhideWhenUsed="0"/>
-    <w:lsdException w:name="Dark List Accent 3" w:semiHidden="0" w:uiPriority="70" w:unhideWhenUsed="0"/>
-    <w:lsdException w:name="Colorful Shading Accent 3" w:semiHidden="0" w:uiPriority="71" w:unhideWhenUsed="0"/>
-    <w:lsdException w:name="Colorful List Accent 3" w:semiHidden="0" w:uiPriority="72" w:unhideWhenUsed="0"/>
-    <w:lsdException w:name="Colorful Grid Accent 3" w:semiHidden="0" w:uiPriority="73" w:unhideWhenUsed="0"/>
-    <w:lsdException w:name="Light Shading Accent 4" w:semiHidden="0" w:uiPriority="60" w:unhideWhenUsed="0"/>
-    <w:lsdException w:name="Light List Accent 4" w:semiHidden="0" w:uiPriority="61" w:unhideWhenUsed="0"/>
-    <w:lsdException w:name="Light Grid Accent 4" w:semiHidden="0" w:uiPriority="62" w:unhideWhenUsed="0"/>
-    <w:lsdException w:name="Medium Shading 1 Accent 4" w:semiHidden="0" w:uiPriority="63" w:unhideWhenUsed="0"/>
-    <w:lsdException w:name="Medium Shading 2 Accent 4" w:semiHidden="0" w:uiPriority="64" w:unhideWhenUsed="0"/>
-    <w:lsdException w:name="Medium List 1 Accent 4" w:semiHidden="0" w:uiPriority="65" w:unhideWhenUsed="0"/>
-    <w:lsdException w:name="Medium List 2 Accent 4" w:semiHidden="0" w:uiPriority="66" w:unhideWhenUsed="0"/>
-    <w:lsdException w:name="Medium Grid 1 Accent 4" w:semiHidden="0" w:uiPriority="67" w:unhideWhenUsed="0"/>
-    <w:lsdException w:name="Medium Grid 2 Accent 4" w:semiHidden="0" w:uiPriority="68" w:unhideWhenUsed="0"/>
-    <w:lsdException w:name="Medium Grid 3 Accent 4" w:semiHidden="0" w:uiPriority="69" w:unhideWhenUsed="0"/>
-    <w:lsdException w:name="Dark List Accent 4" w:semiHidden="0" w:uiPriority="70" w:unhideWhenUsed="0"/>
-    <w:lsdException w:name="Colorful Shading Accent 4" w:semiHidden="0" w:uiPriority="71" w:unhideWhenUsed="0"/>
-    <w:lsdException w:name="Colorful List Accent 4" w:semiHidden="0" w:uiPriority="72" w:unhideWhenUsed="0"/>
-    <w:lsdException w:name="Colorful Grid Accent 4" w:semiHidden="0" w:uiPriority="73" w:unhideWhenUsed="0"/>
-    <w:lsdException w:name="Light Shading Accent 5" w:semiHidden="0" w:uiPriority="60" w:unhideWhenUsed="0"/>
-    <w:lsdException w:name="Light List Accent 5" w:semiHidden="0" w:uiPriority="61" w:unhideWhenUsed="0"/>
-    <w:lsdException w:name="Light Grid Accent 5" w:semiHidden="0" w:uiPriority="62" w:unhideWhenUsed="0"/>
-    <w:lsdException w:name="Medium Shading 1 Accent 5" w:semiHidden="0" w:uiPriority="63" w:unhideWhenUsed="0"/>
-    <w:lsdException w:name="Medium Shading 2 Accent 5" w:semiHidden="0" w:uiPriority="64" w:unhideWhenUsed="0"/>
-    <w:lsdException w:name="Medium List 1 Accent 5" w:semiHidden="0" w:uiPriority="65" w:unhideWhenUsed="0"/>
-    <w:lsdException w:name="Medium List 2 Accent 5" w:semiHidden="0" w:uiPriority="66" w:unhideWhenUsed="0"/>
-    <w:lsdException w:name="Medium Grid 1 Accent 5" w:semiHidden="0" w:uiPriority="67" w:unhideWhenUsed="0"/>
-    <w:lsdException w:name="Medium Grid 2 Accent 5" w:semiHidden="0" w:uiPriority="68" w:unhideWhenUsed="0"/>
-    <w:lsdException w:name="Medium Grid 3 Accent 5" w:semiHidden="0" w:uiPriority="69" w:unhideWhenUsed="0"/>
-    <w:lsdException w:name="Dark List Accent 5" w:semiHidden="0" w:uiPriority="70" w:unhideWhenUsed="0"/>
-    <w:lsdException w:name="Colorful Shading Accent 5" w:semiHidden="0" w:uiPriority="71" w:unhideWhenUsed="0"/>
-    <w:lsdException w:name="Colorful List Accent 5" w:semiHidden="0" w:uiPriority="72" w:unhideWhenUsed="0"/>
-    <w:lsdException w:name="Colorful Grid Accent 5" w:semiHidden="0" w:uiPriority="73" w:unhideWhenUsed="0"/>
-    <w:lsdException w:name="Light Shading Accent 6" w:semiHidden="0" w:uiPriority="60" w:unhideWhenUsed="0"/>
-    <w:lsdException w:name="Light List Accent 6" w:semiHidden="0" w:uiPriority="61" w:unhideWhenUsed="0"/>
-    <w:lsdException w:name="Light Grid Accent 6" w:semiHidden="0" w:uiPriority="62" w:unhideWhenUsed="0"/>
-    <w:lsdException w:name="Medium Shading 1 Accent 6" w:semiHidden="0" w:uiPriority="63" w:unhideWhenUsed="0"/>
-    <w:lsdException w:name="Medium Shading 2 Accent 6" w:semiHidden="0" w:uiPriority="64" w:unhideWhenUsed="0"/>
-    <w:lsdException w:name="Medium List 1 Accent 6" w:semiHidden="0" w:uiPriority="65" w:unhideWhenUsed="0"/>
-    <w:lsdException w:name="Medium List 2 Accent 6" w:semiHidden="0" w:uiPriority="66" w:unhideWhenUsed="0"/>
-    <w:lsdException w:name="Medium Grid 1 Accent 6" w:semiHidden="0" w:uiPriority="67" w:unhideWhenUsed="0"/>
-    <w:lsdException w:name="Medium Grid 2 Accent 6" w:semiHidden="0" w:uiPriority="68" w:unhideWhenUsed="0"/>
-    <w:lsdException w:name="Medium Grid 3 Accent 6" w:semiHidden="0" w:uiPriority="69" w:unhideWhenUsed="0"/>
-    <w:lsdException w:name="Dark List Accent 6" w:semiHidden="0" w:uiPriority="70" w:unhideWhenUsed="0"/>
-    <w:lsdException w:name="Colorful Shading Accent 6" w:semiHidden="0" w:uiPriority="71" w:unhideWhenUsed="0"/>
-    <w:lsdException w:name="Colorful List Accent 6" w:semiHidden="0" w:uiPriority="72" w:unhideWhenUsed="0"/>
-    <w:lsdException w:name="Colorful Grid Accent 6" w:semiHidden="0" w:uiPriority="73" w:unhideWhenUsed="0"/>
-    <w:lsdException w:name="Subtle Emphasis" w:semiHidden="0" w:uiPriority="19" w:unhideWhenUsed="0" w:qFormat="1"/>
-    <w:lsdException w:name="Intense Emphasis" w:semiHidden="0" w:uiPriority="21" w:unhideWhenUsed="0" w:qFormat="1"/>
-    <w:lsdException w:name="Subtle Reference" w:semiHidden="0" w:uiPriority="31" w:unhideWhenUsed="0" w:qFormat="1"/>
-    <w:lsdException w:name="Intense Reference" w:semiHidden="0" w:uiPriority="32" w:unhideWhenUsed="0" w:qFormat="1"/>
-    <w:lsdException w:name="Book Title" w:semiHidden="0" w:uiPriority="33" w:unhideWhenUsed="0" w:qFormat="1"/>
-    <w:lsdException w:name="Bibliography" w:uiPriority="37"/>
-    <w:lsdException w:name="TOC Heading" w:uiPriority="39" w:qFormat="1"/>
-  </w:latentStyles>
-  <w:style w:type="paragraph" w:default="1" w:styleId="Normal">
-    <w:name w:val="Normal"/>
-    <w:qFormat/>
-  </w:style>
-  <w:style w:type="character" w:default="1" w:styleId="Fuentedeprrafopredeter">
-    <w:name w:val="Default Paragraph Font"/>
-    <w:uiPriority w:val="1"/>
-    <w:semiHidden/>
-    <w:unhideWhenUsed/>
-  </w:style>
-  <w:style w:type="table" w:default="1" w:styleId="Tablanormal">
-    <w:name w:val="Normal Table"/>
-    <w:uiPriority w:val="99"/>
-    <w:semiHidden/>
-    <w:unhideWhenUsed/>
-    <w:tblPr>
-      <w:tblInd w:w="0" w:type="dxa"/>
-      <w:tblCellMar>
-        <w:top w:w="0" w:type="dxa"/>
-        <w:left w:w="108" w:type="dxa"/>
-        <w:bottom w:w="0" w:type="dxa"/>
-        <w:right w:w="108" w:type="dxa"/>
-      </w:tblCellMar>
-    </w:tblPr>
-  </w:style>
-  <w:style w:type="numbering" w:default="1" w:styleId="Sinlista">
-    <w:name w:val="No List"/>
-    <w:uiPriority w:val="99"/>
-    <w:semiHidden/>
-    <w:unhideWhenUsed/>
-  </w:style>
-  <w:style w:type="paragraph" w:styleId="Textodeglobo">
-    <w:name w:val="Balloon Text"/>
-    <w:basedOn w:val="Normal"/>
-    <w:link w:val="TextodegloboCar"/>
-    <w:uiPriority w:val="99"/>
-    <w:semiHidden/>
-    <w:unhideWhenUsed/>
-    <w:rsid w:val="00A677D7"/>
+  <w:style w:type="table" w:styleId="Tablaconcuadrcula">
+    <w:name w:val="Table Grid"/>
+    <w:basedOn w:val="Tablanormal"/>
+    <w:rsid w:val="002C0BA2"/>
     <w:pPr>
       <w:spacing w:after="0" w:line="240" w:lineRule="auto"/>
     </w:pPr>
     <w:rPr>
-      <w:rFonts w:ascii="Tahoma" w:hAnsi="Tahoma" w:cs="Tahoma"/>
+      <w:rFonts w:ascii="Times New Roman" w:eastAsia="Times New Roman" w:hAnsi="Times New Roman" w:cs="Times New Roman"/>
+      <w:sz w:val="20"/>
+      <w:szCs w:val="20"/>
+      <w:lang w:eastAsia="es-AR"/>
+    </w:rPr>
+    <w:tblPr>
+      <w:tblInd w:w="0" w:type="nil"/>
+      <w:tblBorders>
+        <w:top w:val="single" w:sz="4" w:space="0" w:color="auto"/>
+        <w:left w:val="single" w:sz="4" w:space="0" w:color="auto"/>
+        <w:bottom w:val="single" w:sz="4" w:space="0" w:color="auto"/>
+        <w:right w:val="single" w:sz="4" w:space="0" w:color="auto"/>
+        <w:insideH w:val="single" w:sz="4" w:space="0" w:color="auto"/>
+        <w:insideV w:val="single" w:sz="4" w:space="0" w:color="auto"/>
+      </w:tblBorders>
+    </w:tblPr>
+  </w:style>
+  <w:style w:type="paragraph" w:styleId="Sinespaciado">
+    <w:name w:val="No Spacing"/>
+    <w:link w:val="SinespaciadoCar"/>
+    <w:uiPriority w:val="1"/>
+    <w:qFormat/>
+    <w:rsid w:val="004F3566"/>
+    <w:pPr>
+      <w:spacing w:after="0" w:line="240" w:lineRule="auto"/>
+    </w:pPr>
+    <w:rPr>
+      <w:rFonts w:ascii="Calibri" w:eastAsia="Times New Roman" w:hAnsi="Calibri" w:cs="Times New Roman"/>
+      <w:lang w:eastAsia="es-AR"/>
+    </w:rPr>
+  </w:style>
+  <w:style w:type="character" w:customStyle="1" w:styleId="SinespaciadoCar">
+    <w:name w:val="Sin espaciado Car"/>
+    <w:link w:val="Sinespaciado"/>
+    <w:uiPriority w:val="1"/>
+    <w:rsid w:val="004F3566"/>
+    <w:rPr>
+      <w:rFonts w:ascii="Calibri" w:eastAsia="Times New Roman" w:hAnsi="Calibri" w:cs="Times New Roman"/>
+      <w:lang w:eastAsia="es-AR"/>
+    </w:rPr>
+  </w:style>
+  <w:style w:type="character" w:styleId="Hipervnculo">
+    <w:name w:val="Hyperlink"/>
+    <w:basedOn w:val="Fuentedeprrafopredeter"/>
+    <w:uiPriority w:val="99"/>
+    <w:unhideWhenUsed/>
+    <w:rsid w:val="00E90AC5"/>
+    <w:rPr>
+      <w:color w:val="0000FF" w:themeColor="hyperlink"/>
+      <w:u w:val="single"/>
+    </w:rPr>
+  </w:style>
+  <w:style w:type="character" w:styleId="Mencinsinresolver">
+    <w:name w:val="Unresolved Mention"/>
+    <w:basedOn w:val="Fuentedeprrafopredeter"/>
+    <w:uiPriority w:val="99"/>
+    <w:semiHidden/>
+    <w:unhideWhenUsed/>
+    <w:rsid w:val="00E90AC5"/>
+    <w:rPr>
+      <w:color w:val="605E5C"/>
+      <w:shd w:val="clear" w:color="auto" w:fill="E1DFDD"/>
+    </w:rPr>
+  </w:style>
+  <w:style w:type="character" w:styleId="Refdecomentario">
+    <w:name w:val="annotation reference"/>
+    <w:basedOn w:val="Fuentedeprrafopredeter"/>
+    <w:uiPriority w:val="99"/>
+    <w:semiHidden/>
+    <w:unhideWhenUsed/>
+    <w:rsid w:val="00AC00A7"/>
+    <w:rPr>
       <w:sz w:val="16"/>
       <w:szCs w:val="16"/>
     </w:rPr>
   </w:style>
-  <w:style w:type="character" w:customStyle="1" w:styleId="TextodegloboCar">
-    <w:name w:val="Texto de globo Car"/>
-    <w:basedOn w:val="Fuentedeprrafopredeter"/>
-    <w:link w:val="Textodeglobo"/>
+  <w:style w:type="paragraph" w:styleId="Textocomentario">
+    <w:name w:val="annotation text"/>
+    <w:basedOn w:val="Normal"/>
+    <w:link w:val="TextocomentarioCar"/>
     <w:uiPriority w:val="99"/>
     <w:semiHidden/>
-    <w:rsid w:val="00A677D7"/>
+    <w:unhideWhenUsed/>
+    <w:rsid w:val="00AC00A7"/>
+    <w:pPr>
+      <w:spacing w:line="240" w:lineRule="auto"/>
+    </w:pPr>
     <w:rPr>
-      <w:rFonts w:ascii="Tahoma" w:hAnsi="Tahoma" w:cs="Tahoma"/>
-      <w:sz w:val="16"/>
-      <w:szCs w:val="16"/>
+      <w:sz w:val="20"/>
+      <w:szCs w:val="20"/>
+    </w:rPr>
+  </w:style>
+  <w:style w:type="character" w:customStyle="1" w:styleId="TextocomentarioCar">
+    <w:name w:val="Texto comentario Car"/>
+    <w:basedOn w:val="Fuentedeprrafopredeter"/>
+    <w:link w:val="Textocomentario"/>
+    <w:uiPriority w:val="99"/>
+    <w:semiHidden/>
+    <w:rsid w:val="00AC00A7"/>
+    <w:rPr>
+      <w:sz w:val="20"/>
+      <w:szCs w:val="20"/>
+    </w:rPr>
+  </w:style>
+  <w:style w:type="paragraph" w:styleId="Asuntodelcomentario">
+    <w:name w:val="annotation subject"/>
+    <w:basedOn w:val="Textocomentario"/>
+    <w:next w:val="Textocomentario"/>
+    <w:link w:val="AsuntodelcomentarioCar"/>
+    <w:uiPriority w:val="99"/>
+    <w:semiHidden/>
+    <w:unhideWhenUsed/>
+    <w:rsid w:val="00AC00A7"/>
+    <w:rPr>
+      <w:b/>
+      <w:bCs/>
+    </w:rPr>
+  </w:style>
+  <w:style w:type="character" w:customStyle="1" w:styleId="AsuntodelcomentarioCar">
+    <w:name w:val="Asunto del comentario Car"/>
+    <w:basedOn w:val="TextocomentarioCar"/>
+    <w:link w:val="Asuntodelcomentario"/>
+    <w:uiPriority w:val="99"/>
+    <w:semiHidden/>
+    <w:rsid w:val="00AC00A7"/>
+    <w:rPr>
+      <w:b/>
+      <w:bCs/>
+      <w:sz w:val="20"/>
+      <w:szCs w:val="20"/>
+    </w:rPr>
+  </w:style>
+  <w:style w:type="character" w:customStyle="1" w:styleId="Ttulo2Car">
+    <w:name w:val="Título 2 Car"/>
+    <w:basedOn w:val="Fuentedeprrafopredeter"/>
+    <w:link w:val="Ttulo2"/>
+    <w:uiPriority w:val="9"/>
+    <w:rsid w:val="00174410"/>
+    <w:rPr>
+      <w:rFonts w:asciiTheme="majorHAnsi" w:eastAsiaTheme="majorEastAsia" w:hAnsiTheme="majorHAnsi" w:cstheme="majorBidi"/>
+      <w:color w:val="365F91" w:themeColor="accent1" w:themeShade="BF"/>
+      <w:sz w:val="26"/>
+      <w:szCs w:val="26"/>
     </w:rPr>
   </w:style>
 </w:styles>

</xml_diff>